<commit_message>
Journal de dev - en cours
</commit_message>
<xml_diff>
--- a/JOURNAL_DEVELOPPEMENT.docx
+++ b/JOURNAL_DEVELOPPEMENT.docx
@@ -23,16 +23,60 @@
         <w:t>L’IDE de développement sélectionnée est Visual Studio</w:t>
       </w:r>
       <w:r>
-        <w:t xml:space="preserve"> car nous l’utilisions déjà chacun de notre côté. Concernant la librairie graphique, nous utilisons </w:t>
-      </w:r>
-      <w:r>
-        <w:t>OpenGL car Martin et Clémence l’avaient déjà utilisée</w:t>
+        <w:t xml:space="preserve"> car nous l’</w:t>
+      </w:r>
+      <w:r>
+        <w:t>av</w:t>
+      </w:r>
+      <w:r>
+        <w:t xml:space="preserve">ions déjà </w:t>
+      </w:r>
+      <w:r>
+        <w:t xml:space="preserve">installé </w:t>
+      </w:r>
+      <w:r>
+        <w:t xml:space="preserve">chacun de notre côté. Concernant la librairie graphique, nous utilisons </w:t>
+      </w:r>
+      <w:r>
+        <w:t>OpenGL car Martin et Clémence l’avaient déjà utilisée l’année précédente dans d’autres projets</w:t>
+      </w:r>
+      <w:r>
+        <w:t xml:space="preserve"> sous QtCreator</w:t>
+      </w:r>
+      <w:r>
+        <w:t>.</w:t>
+      </w:r>
+      <w:r>
+        <w:t xml:space="preserve"> Nous avons toutefois dû adapter son utilisation à Visual Studio, via les bibliothèques </w:t>
+      </w:r>
+      <w:r>
+        <w:rPr>
+          <w:i/>
+          <w:iCs/>
+        </w:rPr>
+        <w:t>glew</w:t>
+      </w:r>
+      <w:r>
+        <w:t xml:space="preserve"> et </w:t>
+      </w:r>
+      <w:r>
+        <w:rPr>
+          <w:i/>
+          <w:iCs/>
+        </w:rPr>
+        <w:t>freeglut</w:t>
+      </w:r>
+      <w:r>
+        <w:t>.</w:t>
+      </w:r>
+      <w:r>
+        <w:t xml:space="preserve"> </w:t>
+      </w:r>
+      <w:r>
+        <w:t>En effet, QtCreator encapsulait OpenGL de telle manière que son utilisation ne requérait rien de plus que l’IDE de développement.</w:t>
       </w:r>
       <w:bookmarkStart w:id="0" w:name="_GoBack"/>
       <w:bookmarkEnd w:id="0"/>
-      <w:r>
-        <w:t xml:space="preserve"> l’année précédente dans d’autres projets.</w:t>
-      </w:r>
     </w:p>
     <w:p>
       <w:pPr>
@@ -57,18 +101,55 @@
       <w:pPr>
         <w:jc w:val="both"/>
       </w:pPr>
+      <w:r>
+        <w:t xml:space="preserve">Comme </w:t>
+      </w:r>
+      <w:r>
+        <w:rPr>
+          <w:i/>
+          <w:iCs/>
+        </w:rPr>
+        <w:t>freeglut</w:t>
+      </w:r>
+      <w:r>
+        <w:t xml:space="preserve"> ne supporte pas bien l’encapsulation de ses fonctions de callback, nous avons dû mettre en place un hotfix avec une instance statique de la classe gérant l’affichage graphique. Ce n’est pas une solution élégante mais nous avons préféré ne pas perdre trop de temps sur l’affichage, car ce n’est pas l’objectif premier de notre travail.</w:t>
+      </w:r>
     </w:p>
     <w:p>
       <w:pPr>
         <w:jc w:val="both"/>
       </w:pPr>
+      <w:r>
+        <w:t>Le C++ étant un langage nouveau pour Elie, il lui a fallu apprendre les subtilités du langage au fur et à mesure.</w:t>
+      </w:r>
     </w:p>
     <w:p>
       <w:pPr>
         <w:jc w:val="both"/>
       </w:pPr>
+    </w:p>
+    <w:p>
+      <w:pPr>
+        <w:jc w:val="both"/>
+      </w:pPr>
+    </w:p>
+    <w:p>
+      <w:pPr>
+        <w:jc w:val="both"/>
+      </w:pPr>
       <w:r>
         <w:t>LES ASTUCES DE PROGRAMMATION</w:t>
+      </w:r>
+    </w:p>
+    <w:p>
+      <w:pPr>
+        <w:jc w:val="both"/>
+      </w:pPr>
+      <w:r>
+        <w:t>La séparation a été faite entre la logique et l’affichage</w:t>
+      </w:r>
+      <w:r>
+        <w:t>, avec la classe Particule qui contient toutes les données concernant cette dernière, et la classe Shape, déclinée pour les parallélépipèdes rectangles et les sphères, permet l’affichage de la Particule à laquelle elle est liée. La classe Jeu fait le lien entre les deux, dessine la scène et fait les appels de l’intégrateur sur chacune des particules.</w:t>
       </w:r>
     </w:p>
     <w:sectPr>
@@ -118,6 +199,7 @@
         <w:docPartUnique/>
       </w:docPartObj>
     </w:sdtPr>
+    <w:sdtEndPr/>
     <w:sdtContent>
       <w:p>
         <w:pPr>
@@ -190,8 +272,6 @@
     </w:r>
     <w:r>
       <w:tab/>
-    </w:r>
-    <w:r>
       <w:t>8INF935</w:t>
     </w:r>
   </w:p>
@@ -207,14 +287,10 @@
     </w:r>
     <w:r>
       <w:tab/>
-    </w:r>
-    <w:r>
       <w:t>JOURNAL DE DÉVELOPPEMENT</w:t>
     </w:r>
     <w:r>
       <w:tab/>
-    </w:r>
-    <w:r>
       <w:t>EQUIPE D</w:t>
     </w:r>
   </w:p>
@@ -223,10 +299,7 @@
       <w:pStyle w:val="En-tte"/>
     </w:pPr>
     <w:r>
-      <w:t>PETIT Clémence</w:t>
-    </w:r>
-    <w:r>
-      <w:t xml:space="preserve"> </w:t>
+      <w:t xml:space="preserve">PETIT Clémence </w:t>
     </w:r>
     <w:r>
       <w:tab/>
@@ -379,6 +452,7 @@
     <w:lsdException w:name="HTML Sample" w:semiHidden="1" w:unhideWhenUsed="1"/>
     <w:lsdException w:name="HTML Typewriter" w:semiHidden="1" w:unhideWhenUsed="1"/>
     <w:lsdException w:name="HTML Variable" w:semiHidden="1" w:unhideWhenUsed="1"/>
+    <w:lsdException w:name="Normal Table" w:semiHidden="1" w:unhideWhenUsed="1"/>
     <w:lsdException w:name="annotation subject" w:semiHidden="1" w:unhideWhenUsed="1"/>
     <w:lsdException w:name="No List" w:semiHidden="1" w:unhideWhenUsed="1"/>
     <w:lsdException w:name="Outline List 1" w:semiHidden="1" w:unhideWhenUsed="1"/>
@@ -424,9 +498,11 @@
     <w:lsdException w:name="Table Subtle 1" w:semiHidden="1" w:unhideWhenUsed="1"/>
     <w:lsdException w:name="Table Subtle 2" w:semiHidden="1" w:unhideWhenUsed="1"/>
     <w:lsdException w:name="Table Web 1" w:semiHidden="1" w:unhideWhenUsed="1"/>
+    <w:lsdException w:name="Table Web 2" w:semiHidden="1" w:unhideWhenUsed="1"/>
     <w:lsdException w:name="Table Web 3" w:semiHidden="1" w:unhideWhenUsed="1"/>
     <w:lsdException w:name="Balloon Text" w:semiHidden="1" w:unhideWhenUsed="1"/>
     <w:lsdException w:name="Table Grid" w:uiPriority="39"/>
+    <w:lsdException w:name="Table Theme" w:semiHidden="1" w:unhideWhenUsed="1"/>
     <w:lsdException w:name="Placeholder Text" w:semiHidden="1"/>
     <w:lsdException w:name="No Spacing" w:uiPriority="1" w:qFormat="1"/>
     <w:lsdException w:name="Light Shading" w:uiPriority="60"/>

</xml_diff>

<commit_message>
journal mise en page + uml + contenu
</commit_message>
<xml_diff>
--- a/JOURNAL_DEVELOPPEMENT.docx
+++ b/JOURNAL_DEVELOPPEMENT.docx
@@ -9,10 +9,100 @@
     </w:p>
     <w:p>
       <w:pPr>
+        <w:pStyle w:val="Titre1"/>
+        <w:jc w:val="center"/>
+      </w:pPr>
+      <w:r>
+        <w:t xml:space="preserve">Journal de Développement : </w:t>
+      </w:r>
+    </w:p>
+    <w:p>
+      <w:pPr>
+        <w:pStyle w:val="Sous-titre"/>
+        <w:jc w:val="center"/>
+      </w:pPr>
+      <w:r>
+        <w:t>Développement d’un Moteur Physique en C++</w:t>
+      </w:r>
+    </w:p>
+    <w:p>
+      <w:pPr>
+        <w:pStyle w:val="Titre2"/>
+      </w:pPr>
+      <w:r>
+        <w:t xml:space="preserve">LES </w:t>
+      </w:r>
+      <w:r>
+        <w:t>CHOIX</w:t>
+      </w:r>
+    </w:p>
+    <w:p>
+      <w:r>
+        <w:rPr>
+          <w:b/>
+          <w:bCs/>
+        </w:rPr>
+        <w:t>Outils de développement :</w:t>
+      </w:r>
+      <w:r>
+        <w:t xml:space="preserve"> Visual Studio, OpenGL (avec librairies </w:t>
+      </w:r>
+      <w:proofErr w:type="spellStart"/>
+      <w:r>
+        <w:t>Glew</w:t>
+      </w:r>
+      <w:proofErr w:type="spellEnd"/>
+      <w:r>
+        <w:t xml:space="preserve"> et </w:t>
+      </w:r>
+      <w:proofErr w:type="spellStart"/>
+      <w:r>
+        <w:t>Freeglut</w:t>
+      </w:r>
+      <w:proofErr w:type="spellEnd"/>
+      <w:r>
+        <w:t xml:space="preserve">) </w:t>
+      </w:r>
+    </w:p>
+    <w:p>
+      <w:pPr>
+        <w:ind w:firstLine="708"/>
         <w:jc w:val="both"/>
       </w:pPr>
       <w:r>
-        <w:t>LES CHOIX</w:t>
+        <w:t>L’IDE de développement sélectionnée est Visual Studio</w:t>
+      </w:r>
+      <w:r>
+        <w:t xml:space="preserve"> car nous l’</w:t>
+      </w:r>
+      <w:r>
+        <w:t>av</w:t>
+      </w:r>
+      <w:r>
+        <w:t xml:space="preserve">ions déjà </w:t>
+      </w:r>
+      <w:r>
+        <w:t xml:space="preserve">installé </w:t>
+      </w:r>
+      <w:r>
+        <w:t xml:space="preserve">chacun de notre côté. Concernant la librairie graphique, nous utilisons </w:t>
+      </w:r>
+      <w:r>
+        <w:t>OpenGL car Martin et Clémence l’avaient déjà utilisée l’année précédente dans d’autres projets</w:t>
+      </w:r>
+      <w:r>
+        <w:t xml:space="preserve"> sous </w:t>
+      </w:r>
+      <w:proofErr w:type="spellStart"/>
+      <w:r>
+        <w:t>QtCreator</w:t>
+      </w:r>
+      <w:proofErr w:type="spellEnd"/>
+      <w:r>
+        <w:t>.</w:t>
+      </w:r>
+      <w:r>
+        <w:t xml:space="preserve"> </w:t>
       </w:r>
     </w:p>
     <w:p>
@@ -20,35 +110,9 @@
         <w:jc w:val="both"/>
       </w:pPr>
       <w:r>
-        <w:t>L’IDE de développement sélectionnée est Visual Studio</w:t>
-      </w:r>
-      <w:r>
-        <w:t xml:space="preserve"> car nous l’</w:t>
-      </w:r>
-      <w:r>
-        <w:t>av</w:t>
-      </w:r>
-      <w:r>
-        <w:t xml:space="preserve">ions déjà </w:t>
-      </w:r>
-      <w:r>
-        <w:t xml:space="preserve">installé </w:t>
-      </w:r>
-      <w:r>
-        <w:t xml:space="preserve">chacun de notre côté. Concernant la librairie graphique, nous utilisons </w:t>
-      </w:r>
-      <w:r>
-        <w:t>OpenGL car Martin et Clémence l’avaient déjà utilisée l’année précédente dans d’autres projets</w:t>
-      </w:r>
-      <w:r>
-        <w:t xml:space="preserve"> sous QtCreator</w:t>
-      </w:r>
-      <w:r>
-        <w:t>.</w:t>
-      </w:r>
-      <w:r>
-        <w:t xml:space="preserve"> Nous avons toutefois dû adapter son utilisation à Visual Studio, via les bibliothèques </w:t>
-      </w:r>
+        <w:t xml:space="preserve">Nous avons toutefois dû adapter son utilisation à Visual Studio, via les bibliothèques </w:t>
+      </w:r>
+      <w:proofErr w:type="spellStart"/>
       <w:r>
         <w:rPr>
           <w:i/>
@@ -56,9 +120,11 @@
         </w:rPr>
         <w:t>glew</w:t>
       </w:r>
+      <w:proofErr w:type="spellEnd"/>
       <w:r>
         <w:t xml:space="preserve"> et </w:t>
       </w:r>
+      <w:proofErr w:type="spellStart"/>
       <w:r>
         <w:rPr>
           <w:i/>
@@ -66,6 +132,7 @@
         </w:rPr>
         <w:t>freeglut</w:t>
       </w:r>
+      <w:proofErr w:type="spellEnd"/>
       <w:r>
         <w:t>.</w:t>
       </w:r>
@@ -73,7 +140,15 @@
         <w:t xml:space="preserve"> </w:t>
       </w:r>
       <w:r>
-        <w:t>En effet, QtCreator encapsulait OpenGL de telle manière que son utilisation ne requérait rien de plus que l’IDE de développement.</w:t>
+        <w:t xml:space="preserve">En effet, </w:t>
+      </w:r>
+      <w:proofErr w:type="spellStart"/>
+      <w:r>
+        <w:t>QtCreator</w:t>
+      </w:r>
+      <w:proofErr w:type="spellEnd"/>
+      <w:r>
+        <w:t xml:space="preserve"> encapsulait OpenGL de telle manière que son utilisation ne requérait rien de plus que l’IDE de développement.</w:t>
       </w:r>
       <w:bookmarkStart w:id="0" w:name="_GoBack"/>
       <w:bookmarkEnd w:id="0"/>
@@ -85,25 +160,48 @@
     </w:p>
     <w:p>
       <w:pPr>
+        <w:pStyle w:val="Titre2"/>
+      </w:pPr>
+      <w:r>
+        <w:t>LES DIFFICULT</w:t>
+      </w:r>
+      <w:r>
+        <w:t>É</w:t>
+      </w:r>
+      <w:r>
+        <w:t>S</w:t>
+      </w:r>
+    </w:p>
+    <w:p>
+      <w:r>
+        <w:t>Nous avons rencontré diverses difficultés durant le développement :</w:t>
+      </w:r>
+    </w:p>
+    <w:p>
+      <w:pPr>
+        <w:pStyle w:val="Paragraphedeliste"/>
+        <w:numPr>
+          <w:ilvl w:val="0"/>
+          <w:numId w:val="1"/>
+        </w:numPr>
+      </w:pPr>
+      <w:r>
+        <w:t>L’utilisation d’une librairie graphique de bas niveau requiert plus d’effort pour l’affichage, et avons donc passé du temps à programmer l’affichage et rajouter une couche d’abstraction à notre code.</w:t>
+      </w:r>
+    </w:p>
+    <w:p>
+      <w:pPr>
+        <w:pStyle w:val="Paragraphedeliste"/>
+        <w:numPr>
+          <w:ilvl w:val="0"/>
+          <w:numId w:val="1"/>
+        </w:numPr>
         <w:jc w:val="both"/>
       </w:pPr>
       <w:r>
-        <w:t>LES DIFFICULT</w:t>
-      </w:r>
-      <w:r>
-        <w:t>É</w:t>
-      </w:r>
-      <w:r>
-        <w:t>S</w:t>
-      </w:r>
-    </w:p>
-    <w:p>
-      <w:pPr>
-        <w:jc w:val="both"/>
-      </w:pPr>
-      <w:r>
         <w:t xml:space="preserve">Comme </w:t>
       </w:r>
+      <w:proofErr w:type="spellStart"/>
       <w:r>
         <w:rPr>
           <w:i/>
@@ -111,16 +209,86 @@
         </w:rPr>
         <w:t>freeglut</w:t>
       </w:r>
-      <w:r>
-        <w:t xml:space="preserve"> ne supporte pas bien l’encapsulation de ses fonctions de callback, nous avons dû mettre en place un hotfix avec une instance statique de la classe gérant l’affichage graphique. Ce n’est pas une solution élégante mais nous avons préféré ne pas perdre trop de temps sur l’affichage, car ce n’est pas l’objectif premier de notre travail.</w:t>
-      </w:r>
-    </w:p>
-    <w:p>
-      <w:pPr>
+      <w:proofErr w:type="spellEnd"/>
+      <w:r>
+        <w:t xml:space="preserve"> ne supporte pas bien l’encapsulation de ses fonctions de callback</w:t>
+      </w:r>
+      <w:r>
+        <w:t xml:space="preserve"> (la librairie étant en C, elle émet des erreurs si on appel des fonctions appartenant à des instances d’objets), </w:t>
+      </w:r>
+      <w:r>
+        <w:t xml:space="preserve">nous avons dû mettre en place un </w:t>
+      </w:r>
+      <w:proofErr w:type="spellStart"/>
+      <w:r>
+        <w:t>hotfix</w:t>
+      </w:r>
+      <w:proofErr w:type="spellEnd"/>
+      <w:r>
+        <w:t xml:space="preserve"> avec une instance statique de la classe gérant l’affichage graphique. Ce n’est pas une solution élégante mais nous avons préféré ne pas perdre trop de temps sur l’affichage, car ce n’est pas l’objectif premier de notre travail.</w:t>
+      </w:r>
+    </w:p>
+    <w:p>
+      <w:pPr>
+        <w:pStyle w:val="Paragraphedeliste"/>
+        <w:numPr>
+          <w:ilvl w:val="0"/>
+          <w:numId w:val="1"/>
+        </w:numPr>
+      </w:pPr>
+      <w:r>
+        <w:t xml:space="preserve">Le C++ étant un langage nouveau pour Elie, il lui a fallu apprendre </w:t>
+      </w:r>
+      <w:r>
+        <w:t xml:space="preserve">la syntaxe et autres spécificités du langage au fil du projet. </w:t>
+      </w:r>
+    </w:p>
+    <w:p/>
+    <w:p>
+      <w:pPr>
+        <w:pStyle w:val="Titre2"/>
+      </w:pPr>
+      <w:r>
+        <w:t>CHOIX D’IMPLEMENTATION</w:t>
+      </w:r>
+    </w:p>
+    <w:p>
+      <w:pPr>
+        <w:ind w:firstLine="708"/>
         <w:jc w:val="both"/>
       </w:pPr>
       <w:r>
-        <w:t>Le C++ étant un langage nouveau pour Elie, il lui a fallu apprendre les subtilités du langage au fur et à mesure.</w:t>
+        <w:t>La séparation a été faite entre la logique et l’affichage</w:t>
+      </w:r>
+      <w:r>
+        <w:t xml:space="preserve">, </w:t>
+      </w:r>
+      <w:r>
+        <w:t xml:space="preserve">une classe </w:t>
+      </w:r>
+      <w:r>
+        <w:rPr>
+          <w:b/>
+          <w:bCs/>
+        </w:rPr>
+        <w:t>Jeu</w:t>
+      </w:r>
+      <w:r>
+        <w:t xml:space="preserve"> gère la majeure partie de la simulation, et possède une liste d’objets </w:t>
+      </w:r>
+      <w:r>
+        <w:t>Particule</w:t>
+      </w:r>
+      <w:r>
+        <w:t xml:space="preserve"> qui contient les données </w:t>
+      </w:r>
+      <w:r>
+        <w:t>importantes à la physique, qui peuvent chacune avoir un objet Shape gérant leur affichage.</w:t>
+      </w:r>
+    </w:p>
+    <w:p>
+      <w:r>
+        <w:br w:type="page"/>
       </w:r>
     </w:p>
     <w:p>
@@ -132,13 +300,76 @@
       <w:pPr>
         <w:jc w:val="both"/>
       </w:pPr>
+      <w:r>
+        <w:t xml:space="preserve">Un UML </w:t>
+      </w:r>
+      <w:r>
+        <w:rPr>
+          <w:b/>
+          <w:bCs/>
+        </w:rPr>
+        <w:t>simplifié</w:t>
+      </w:r>
+      <w:r>
+        <w:t xml:space="preserve"> du système : </w:t>
+      </w:r>
     </w:p>
     <w:p>
       <w:pPr>
         <w:jc w:val="both"/>
       </w:pPr>
       <w:r>
-        <w:t>LES ASTUCES DE PROGRAMMATION</w:t>
+        <w:rPr>
+          <w:noProof/>
+        </w:rPr>
+        <w:drawing>
+          <wp:inline distT="0" distB="0" distL="0" distR="0" wp14:anchorId="424075A0" wp14:editId="36E1EEBE">
+            <wp:extent cx="5438775" cy="3810000"/>
+            <wp:effectExtent l="0" t="0" r="9525" b="0"/>
+            <wp:docPr id="1" name="Image 1"/>
+            <wp:cNvGraphicFramePr>
+              <a:graphicFrameLocks xmlns:a="http://schemas.openxmlformats.org/drawingml/2006/main" noChangeAspect="1"/>
+            </wp:cNvGraphicFramePr>
+            <a:graphic xmlns:a="http://schemas.openxmlformats.org/drawingml/2006/main">
+              <a:graphicData uri="http://schemas.openxmlformats.org/drawingml/2006/picture">
+                <pic:pic xmlns:pic="http://schemas.openxmlformats.org/drawingml/2006/picture">
+                  <pic:nvPicPr>
+                    <pic:cNvPr id="0" name="Picture 1"/>
+                    <pic:cNvPicPr>
+                      <a:picLocks noChangeAspect="1" noChangeArrowheads="1"/>
+                    </pic:cNvPicPr>
+                  </pic:nvPicPr>
+                  <pic:blipFill>
+                    <a:blip r:embed="rId7">
+                      <a:extLst>
+                        <a:ext uri="{28A0092B-C50C-407E-A947-70E740481C1C}">
+                          <a14:useLocalDpi xmlns:a14="http://schemas.microsoft.com/office/drawing/2010/main" val="0"/>
+                        </a:ext>
+                      </a:extLst>
+                    </a:blip>
+                    <a:srcRect/>
+                    <a:stretch>
+                      <a:fillRect/>
+                    </a:stretch>
+                  </pic:blipFill>
+                  <pic:spPr bwMode="auto">
+                    <a:xfrm>
+                      <a:off x="0" y="0"/>
+                      <a:ext cx="5438775" cy="3810000"/>
+                    </a:xfrm>
+                    <a:prstGeom prst="rect">
+                      <a:avLst/>
+                    </a:prstGeom>
+                    <a:noFill/>
+                    <a:ln>
+                      <a:noFill/>
+                    </a:ln>
+                  </pic:spPr>
+                </pic:pic>
+              </a:graphicData>
+            </a:graphic>
+          </wp:inline>
+        </w:drawing>
       </w:r>
     </w:p>
     <w:p>
@@ -146,15 +377,56 @@
         <w:jc w:val="both"/>
       </w:pPr>
       <w:r>
-        <w:t>La séparation a été faite entre la logique et l’affichage</w:t>
-      </w:r>
-      <w:r>
-        <w:t>, avec la classe Particule qui contient toutes les données concernant cette dernière, et la classe Shape, déclinée pour les parallélépipèdes rectangles et les sphères, permet l’affichage de la Particule à laquelle elle est liée. La classe Jeu fait le lien entre les deux, dessine la scène et fait les appels de l’intégrateur sur chacune des particules.</w:t>
+        <w:t xml:space="preserve">Rect3D et </w:t>
+      </w:r>
+      <w:proofErr w:type="spellStart"/>
+      <w:r>
+        <w:t>Sphere</w:t>
+      </w:r>
+      <w:proofErr w:type="spellEnd"/>
+      <w:r>
+        <w:t xml:space="preserve"> sont des classes filles de Shape implémentant une fonction </w:t>
+      </w:r>
+      <w:proofErr w:type="spellStart"/>
+      <w:proofErr w:type="gramStart"/>
+      <w:r>
+        <w:t>Draw</w:t>
+      </w:r>
+      <w:proofErr w:type="spellEnd"/>
+      <w:r>
+        <w:t>(</w:t>
+      </w:r>
+      <w:proofErr w:type="gramEnd"/>
+      <w:r>
+        <w:t xml:space="preserve">) qui trace via OpenGL leur forme à la position de la particule. </w:t>
+      </w:r>
+    </w:p>
+    <w:p>
+      <w:pPr>
+        <w:jc w:val="both"/>
+      </w:pPr>
+      <w:r>
+        <w:t>La classe Jeu fait le lien entre les</w:t>
+      </w:r>
+      <w:r>
+        <w:t xml:space="preserve"> différente</w:t>
+      </w:r>
+      <w:r>
+        <w:t>s</w:t>
+      </w:r>
+      <w:r>
+        <w:t xml:space="preserve"> classes</w:t>
+      </w:r>
+      <w:r>
+        <w:t>, fait les appels de l’intégrateur sur chacune des particules</w:t>
+      </w:r>
+      <w:r>
+        <w:t xml:space="preserve"> puis dessine la scène.</w:t>
       </w:r>
     </w:p>
     <w:sectPr>
-      <w:headerReference w:type="default" r:id="rId6"/>
-      <w:footerReference w:type="default" r:id="rId7"/>
+      <w:headerReference w:type="default" r:id="rId8"/>
+      <w:footerReference w:type="default" r:id="rId9"/>
       <w:pgSz w:w="11906" w:h="16838"/>
       <w:pgMar w:top="1417" w:right="1417" w:bottom="1417" w:left="1417" w:header="708" w:footer="708" w:gutter="0"/>
       <w:cols w:space="708"/>
@@ -327,6 +599,126 @@
     </w:r>
   </w:p>
 </w:hdr>
+</file>
+
+<file path=word/numbering.xml><?xml version="1.0" encoding="utf-8"?>
+<w:numbering xmlns:wpc="http://schemas.microsoft.com/office/word/2010/wordprocessingCanvas" xmlns:cx="http://schemas.microsoft.com/office/drawing/2014/chartex" xmlns:cx1="http://schemas.microsoft.com/office/drawing/2015/9/8/chartex" xmlns:cx2="http://schemas.microsoft.com/office/drawing/2015/10/21/chartex" xmlns:cx3="http://schemas.microsoft.com/office/drawing/2016/5/9/chartex" xmlns:cx4="http://schemas.microsoft.com/office/drawing/2016/5/10/chartex" xmlns:cx5="http://schemas.microsoft.com/office/drawing/2016/5/11/chartex" xmlns:cx6="http://schemas.microsoft.com/office/drawing/2016/5/12/chartex" xmlns:cx7="http://schemas.microsoft.com/office/drawing/2016/5/13/chartex" xmlns:cx8="http://schemas.microsoft.com/office/drawing/2016/5/14/chartex" xmlns:mc="http://schemas.openxmlformats.org/markup-compatibility/2006" xmlns:aink="http://schemas.microsoft.com/office/drawing/2016/ink" xmlns:am3d="http://schemas.microsoft.com/office/drawing/2017/model3d" xmlns:o="urn:schemas-microsoft-com:office:office" xmlns:r="http://schemas.openxmlformats.org/officeDocument/2006/relationships" xmlns:m="http://schemas.openxmlformats.org/officeDocument/2006/math" xmlns:v="urn:schemas-microsoft-com:vml" xmlns:wp14="http://schemas.microsoft.com/office/word/2010/wordprocessingDrawing" xmlns:wp="http://schemas.openxmlformats.org/drawingml/2006/wordprocessingDrawing" xmlns:w10="urn:schemas-microsoft-com:office:word" xmlns:w="http://schemas.openxmlformats.org/wordprocessingml/2006/main" xmlns:w14="http://schemas.microsoft.com/office/word/2010/wordml" xmlns:w15="http://schemas.microsoft.com/office/word/2012/wordml" xmlns:w16cid="http://schemas.microsoft.com/office/word/2016/wordml/cid" xmlns:w16se="http://schemas.microsoft.com/office/word/2015/wordml/symex" xmlns:wpg="http://schemas.microsoft.com/office/word/2010/wordprocessingGroup" xmlns:wpi="http://schemas.microsoft.com/office/word/2010/wordprocessingInk" xmlns:wne="http://schemas.microsoft.com/office/word/2006/wordml" xmlns:wps="http://schemas.microsoft.com/office/word/2010/wordprocessingShape" mc:Ignorable="w14 w15 w16se w16cid wp14">
+  <w:abstractNum w:abstractNumId="0" w15:restartNumberingAfterBreak="0">
+    <w:nsid w:val="502B402E"/>
+    <w:multiLevelType w:val="hybridMultilevel"/>
+    <w:tmpl w:val="5D526D6A"/>
+    <w:lvl w:ilvl="0" w:tplc="BED6A542">
+      <w:numFmt w:val="bullet"/>
+      <w:lvlText w:val="-"/>
+      <w:lvlJc w:val="left"/>
+      <w:pPr>
+        <w:ind w:left="1065" w:hanging="360"/>
+      </w:pPr>
+      <w:rPr>
+        <w:rFonts w:ascii="Calibri" w:eastAsiaTheme="minorHAnsi" w:hAnsi="Calibri" w:cs="Calibri" w:hint="default"/>
+      </w:rPr>
+    </w:lvl>
+    <w:lvl w:ilvl="1" w:tplc="04090003" w:tentative="1">
+      <w:start w:val="1"/>
+      <w:numFmt w:val="bullet"/>
+      <w:lvlText w:val="o"/>
+      <w:lvlJc w:val="left"/>
+      <w:pPr>
+        <w:ind w:left="1785" w:hanging="360"/>
+      </w:pPr>
+      <w:rPr>
+        <w:rFonts w:ascii="Courier New" w:hAnsi="Courier New" w:cs="Courier New" w:hint="default"/>
+      </w:rPr>
+    </w:lvl>
+    <w:lvl w:ilvl="2" w:tplc="04090005" w:tentative="1">
+      <w:start w:val="1"/>
+      <w:numFmt w:val="bullet"/>
+      <w:lvlText w:val=""/>
+      <w:lvlJc w:val="left"/>
+      <w:pPr>
+        <w:ind w:left="2505" w:hanging="360"/>
+      </w:pPr>
+      <w:rPr>
+        <w:rFonts w:ascii="Wingdings" w:hAnsi="Wingdings" w:hint="default"/>
+      </w:rPr>
+    </w:lvl>
+    <w:lvl w:ilvl="3" w:tplc="04090001" w:tentative="1">
+      <w:start w:val="1"/>
+      <w:numFmt w:val="bullet"/>
+      <w:lvlText w:val=""/>
+      <w:lvlJc w:val="left"/>
+      <w:pPr>
+        <w:ind w:left="3225" w:hanging="360"/>
+      </w:pPr>
+      <w:rPr>
+        <w:rFonts w:ascii="Symbol" w:hAnsi="Symbol" w:hint="default"/>
+      </w:rPr>
+    </w:lvl>
+    <w:lvl w:ilvl="4" w:tplc="04090003" w:tentative="1">
+      <w:start w:val="1"/>
+      <w:numFmt w:val="bullet"/>
+      <w:lvlText w:val="o"/>
+      <w:lvlJc w:val="left"/>
+      <w:pPr>
+        <w:ind w:left="3945" w:hanging="360"/>
+      </w:pPr>
+      <w:rPr>
+        <w:rFonts w:ascii="Courier New" w:hAnsi="Courier New" w:cs="Courier New" w:hint="default"/>
+      </w:rPr>
+    </w:lvl>
+    <w:lvl w:ilvl="5" w:tplc="04090005" w:tentative="1">
+      <w:start w:val="1"/>
+      <w:numFmt w:val="bullet"/>
+      <w:lvlText w:val=""/>
+      <w:lvlJc w:val="left"/>
+      <w:pPr>
+        <w:ind w:left="4665" w:hanging="360"/>
+      </w:pPr>
+      <w:rPr>
+        <w:rFonts w:ascii="Wingdings" w:hAnsi="Wingdings" w:hint="default"/>
+      </w:rPr>
+    </w:lvl>
+    <w:lvl w:ilvl="6" w:tplc="04090001" w:tentative="1">
+      <w:start w:val="1"/>
+      <w:numFmt w:val="bullet"/>
+      <w:lvlText w:val=""/>
+      <w:lvlJc w:val="left"/>
+      <w:pPr>
+        <w:ind w:left="5385" w:hanging="360"/>
+      </w:pPr>
+      <w:rPr>
+        <w:rFonts w:ascii="Symbol" w:hAnsi="Symbol" w:hint="default"/>
+      </w:rPr>
+    </w:lvl>
+    <w:lvl w:ilvl="7" w:tplc="04090003" w:tentative="1">
+      <w:start w:val="1"/>
+      <w:numFmt w:val="bullet"/>
+      <w:lvlText w:val="o"/>
+      <w:lvlJc w:val="left"/>
+      <w:pPr>
+        <w:ind w:left="6105" w:hanging="360"/>
+      </w:pPr>
+      <w:rPr>
+        <w:rFonts w:ascii="Courier New" w:hAnsi="Courier New" w:cs="Courier New" w:hint="default"/>
+      </w:rPr>
+    </w:lvl>
+    <w:lvl w:ilvl="8" w:tplc="04090005" w:tentative="1">
+      <w:start w:val="1"/>
+      <w:numFmt w:val="bullet"/>
+      <w:lvlText w:val=""/>
+      <w:lvlJc w:val="left"/>
+      <w:pPr>
+        <w:ind w:left="6825" w:hanging="360"/>
+      </w:pPr>
+      <w:rPr>
+        <w:rFonts w:ascii="Wingdings" w:hAnsi="Wingdings" w:hint="default"/>
+      </w:rPr>
+    </w:lvl>
+  </w:abstractNum>
+  <w:num w:numId="1">
+    <w:abstractNumId w:val="0"/>
+  </w:num>
+</w:numbering>
 </file>
 
 <file path=word/styles.xml><?xml version="1.0" encoding="utf-8"?>
@@ -729,10 +1121,52 @@
     <w:name w:val="Normal"/>
     <w:qFormat/>
   </w:style>
+  <w:style w:type="paragraph" w:styleId="Titre1">
+    <w:name w:val="heading 1"/>
+    <w:basedOn w:val="Normal"/>
+    <w:next w:val="Normal"/>
+    <w:link w:val="Titre1Car"/>
+    <w:uiPriority w:val="9"/>
+    <w:qFormat/>
+    <w:rsid w:val="006603CD"/>
+    <w:pPr>
+      <w:keepNext/>
+      <w:keepLines/>
+      <w:spacing w:before="240" w:after="0"/>
+      <w:outlineLvl w:val="0"/>
+    </w:pPr>
+    <w:rPr>
+      <w:rFonts w:asciiTheme="majorHAnsi" w:eastAsiaTheme="majorEastAsia" w:hAnsiTheme="majorHAnsi" w:cstheme="majorBidi"/>
+      <w:color w:val="2F5496" w:themeColor="accent1" w:themeShade="BF"/>
+      <w:sz w:val="32"/>
+      <w:szCs w:val="32"/>
+    </w:rPr>
+  </w:style>
+  <w:style w:type="paragraph" w:styleId="Titre2">
+    <w:name w:val="heading 2"/>
+    <w:basedOn w:val="Normal"/>
+    <w:next w:val="Normal"/>
+    <w:link w:val="Titre2Car"/>
+    <w:uiPriority w:val="9"/>
+    <w:unhideWhenUsed/>
+    <w:qFormat/>
+    <w:rsid w:val="006603CD"/>
+    <w:pPr>
+      <w:keepNext/>
+      <w:keepLines/>
+      <w:spacing w:before="40" w:after="240"/>
+      <w:outlineLvl w:val="1"/>
+    </w:pPr>
+    <w:rPr>
+      <w:rFonts w:asciiTheme="majorHAnsi" w:eastAsiaTheme="majorEastAsia" w:hAnsiTheme="majorHAnsi" w:cstheme="majorBidi"/>
+      <w:color w:val="2F5496" w:themeColor="accent1" w:themeShade="BF"/>
+      <w:sz w:val="26"/>
+      <w:szCs w:val="26"/>
+    </w:rPr>
+  </w:style>
   <w:style w:type="character" w:default="1" w:styleId="Policepardfaut">
     <w:name w:val="Default Paragraph Font"/>
     <w:uiPriority w:val="1"/>
-    <w:semiHidden/>
     <w:unhideWhenUsed/>
   </w:style>
   <w:style w:type="table" w:default="1" w:styleId="TableauNormal">
@@ -799,6 +1233,74 @@
     <w:link w:val="Pieddepage"/>
     <w:uiPriority w:val="99"/>
     <w:rsid w:val="00311999"/>
+  </w:style>
+  <w:style w:type="character" w:customStyle="1" w:styleId="Titre1Car">
+    <w:name w:val="Titre 1 Car"/>
+    <w:basedOn w:val="Policepardfaut"/>
+    <w:link w:val="Titre1"/>
+    <w:uiPriority w:val="9"/>
+    <w:rsid w:val="006603CD"/>
+    <w:rPr>
+      <w:rFonts w:asciiTheme="majorHAnsi" w:eastAsiaTheme="majorEastAsia" w:hAnsiTheme="majorHAnsi" w:cstheme="majorBidi"/>
+      <w:color w:val="2F5496" w:themeColor="accent1" w:themeShade="BF"/>
+      <w:sz w:val="32"/>
+      <w:szCs w:val="32"/>
+    </w:rPr>
+  </w:style>
+  <w:style w:type="character" w:customStyle="1" w:styleId="Titre2Car">
+    <w:name w:val="Titre 2 Car"/>
+    <w:basedOn w:val="Policepardfaut"/>
+    <w:link w:val="Titre2"/>
+    <w:uiPriority w:val="9"/>
+    <w:rsid w:val="006603CD"/>
+    <w:rPr>
+      <w:rFonts w:asciiTheme="majorHAnsi" w:eastAsiaTheme="majorEastAsia" w:hAnsiTheme="majorHAnsi" w:cstheme="majorBidi"/>
+      <w:color w:val="2F5496" w:themeColor="accent1" w:themeShade="BF"/>
+      <w:sz w:val="26"/>
+      <w:szCs w:val="26"/>
+    </w:rPr>
+  </w:style>
+  <w:style w:type="paragraph" w:styleId="Sous-titre">
+    <w:name w:val="Subtitle"/>
+    <w:basedOn w:val="Normal"/>
+    <w:next w:val="Normal"/>
+    <w:link w:val="Sous-titreCar"/>
+    <w:uiPriority w:val="11"/>
+    <w:qFormat/>
+    <w:rsid w:val="006603CD"/>
+    <w:pPr>
+      <w:numPr>
+        <w:ilvl w:val="1"/>
+      </w:numPr>
+    </w:pPr>
+    <w:rPr>
+      <w:rFonts w:eastAsiaTheme="minorEastAsia"/>
+      <w:color w:val="5A5A5A" w:themeColor="text1" w:themeTint="A5"/>
+      <w:spacing w:val="15"/>
+    </w:rPr>
+  </w:style>
+  <w:style w:type="character" w:customStyle="1" w:styleId="Sous-titreCar">
+    <w:name w:val="Sous-titre Car"/>
+    <w:basedOn w:val="Policepardfaut"/>
+    <w:link w:val="Sous-titre"/>
+    <w:uiPriority w:val="11"/>
+    <w:rsid w:val="006603CD"/>
+    <w:rPr>
+      <w:rFonts w:eastAsiaTheme="minorEastAsia"/>
+      <w:color w:val="5A5A5A" w:themeColor="text1" w:themeTint="A5"/>
+      <w:spacing w:val="15"/>
+    </w:rPr>
+  </w:style>
+  <w:style w:type="paragraph" w:styleId="Paragraphedeliste">
+    <w:name w:val="List Paragraph"/>
+    <w:basedOn w:val="Normal"/>
+    <w:uiPriority w:val="34"/>
+    <w:qFormat/>
+    <w:rsid w:val="006603CD"/>
+    <w:pPr>
+      <w:ind w:left="720"/>
+      <w:contextualSpacing/>
+    </w:pPr>
   </w:style>
 </w:styles>
 </file>

</xml_diff>

<commit_message>
Changement jeu -> game
</commit_message>
<xml_diff>
--- a/JOURNAL_DEVELOPPEMENT.docx
+++ b/JOURNAL_DEVELOPPEMENT.docx
@@ -1,6 +1,6 @@
 
 <file path=word/document.xml><?xml version="1.0" encoding="utf-8"?>
-<w:document xmlns:wpc="http://schemas.microsoft.com/office/word/2010/wordprocessingCanvas" xmlns:cx="http://schemas.microsoft.com/office/drawing/2014/chartex" xmlns:cx1="http://schemas.microsoft.com/office/drawing/2015/9/8/chartex" xmlns:cx2="http://schemas.microsoft.com/office/drawing/2015/10/21/chartex" xmlns:cx3="http://schemas.microsoft.com/office/drawing/2016/5/9/chartex" xmlns:cx4="http://schemas.microsoft.com/office/drawing/2016/5/10/chartex" xmlns:cx5="http://schemas.microsoft.com/office/drawing/2016/5/11/chartex" xmlns:cx6="http://schemas.microsoft.com/office/drawing/2016/5/12/chartex" xmlns:cx7="http://schemas.microsoft.com/office/drawing/2016/5/13/chartex" xmlns:cx8="http://schemas.microsoft.com/office/drawing/2016/5/14/chartex" xmlns:mc="http://schemas.openxmlformats.org/markup-compatibility/2006" xmlns:aink="http://schemas.microsoft.com/office/drawing/2016/ink" xmlns:am3d="http://schemas.microsoft.com/office/drawing/2017/model3d" xmlns:o="urn:schemas-microsoft-com:office:office" xmlns:r="http://schemas.openxmlformats.org/officeDocument/2006/relationships" xmlns:m="http://schemas.openxmlformats.org/officeDocument/2006/math" xmlns:v="urn:schemas-microsoft-com:vml" xmlns:wp14="http://schemas.microsoft.com/office/word/2010/wordprocessingDrawing" xmlns:wp="http://schemas.openxmlformats.org/drawingml/2006/wordprocessingDrawing" xmlns:w10="urn:schemas-microsoft-com:office:word" xmlns:w="http://schemas.openxmlformats.org/wordprocessingml/2006/main" xmlns:w14="http://schemas.microsoft.com/office/word/2010/wordml" xmlns:w15="http://schemas.microsoft.com/office/word/2012/wordml" xmlns:w16cid="http://schemas.microsoft.com/office/word/2016/wordml/cid" xmlns:w16se="http://schemas.microsoft.com/office/word/2015/wordml/symex" xmlns:wpg="http://schemas.microsoft.com/office/word/2010/wordprocessingGroup" xmlns:wpi="http://schemas.microsoft.com/office/word/2010/wordprocessingInk" xmlns:wne="http://schemas.microsoft.com/office/word/2006/wordml" xmlns:wps="http://schemas.microsoft.com/office/word/2010/wordprocessingShape" mc:Ignorable="w14 w15 w16se w16cid wp14">
+<w:document xmlns:ve="http://schemas.openxmlformats.org/markup-compatibility/2006" xmlns:o="urn:schemas-microsoft-com:office:office" xmlns:r="http://schemas.openxmlformats.org/officeDocument/2006/relationships" xmlns:m="http://schemas.openxmlformats.org/officeDocument/2006/math" xmlns:v="urn:schemas-microsoft-com:vml" xmlns:wp="http://schemas.openxmlformats.org/drawingml/2006/wordprocessingDrawing" xmlns:w10="urn:schemas-microsoft-com:office:word" xmlns:w="http://schemas.openxmlformats.org/wordprocessingml/2006/main" xmlns:wne="http://schemas.microsoft.com/office/word/2006/wordml">
   <w:body>
     <w:p>
       <w:pPr>
@@ -45,23 +45,7 @@
         <w:t>Outils de développement :</w:t>
       </w:r>
       <w:r>
-        <w:t xml:space="preserve"> Visual Studio, OpenGL (avec librairies </w:t>
-      </w:r>
-      <w:proofErr w:type="spellStart"/>
-      <w:r>
-        <w:t>Glew</w:t>
-      </w:r>
-      <w:proofErr w:type="spellEnd"/>
-      <w:r>
-        <w:t xml:space="preserve"> et </w:t>
-      </w:r>
-      <w:proofErr w:type="spellStart"/>
-      <w:r>
-        <w:t>Freeglut</w:t>
-      </w:r>
-      <w:proofErr w:type="spellEnd"/>
-      <w:r>
-        <w:t xml:space="preserve">) </w:t>
+        <w:t xml:space="preserve"> Visual Studio, OpenGL (avec librairies Glew et Freeglut) </w:t>
       </w:r>
     </w:p>
     <w:p>
@@ -91,19 +75,11 @@
         <w:t>OpenGL car Martin et Clémence l’avaient déjà utilisée l’année précédente dans d’autres projets</w:t>
       </w:r>
       <w:r>
-        <w:t xml:space="preserve"> sous </w:t>
-      </w:r>
-      <w:proofErr w:type="spellStart"/>
-      <w:r>
-        <w:t>QtCreator</w:t>
-      </w:r>
-      <w:proofErr w:type="spellEnd"/>
+        <w:t xml:space="preserve"> sous QtCreator</w:t>
+      </w:r>
       <w:r>
         <w:t>.</w:t>
       </w:r>
-      <w:r>
-        <w:t xml:space="preserve"> </w:t>
-      </w:r>
     </w:p>
     <w:p>
       <w:pPr>
@@ -112,7 +88,6 @@
       <w:r>
         <w:t xml:space="preserve">Nous avons toutefois dû adapter son utilisation à Visual Studio, via les bibliothèques </w:t>
       </w:r>
-      <w:proofErr w:type="spellStart"/>
       <w:r>
         <w:rPr>
           <w:i/>
@@ -120,11 +95,9 @@
         </w:rPr>
         <w:t>glew</w:t>
       </w:r>
-      <w:proofErr w:type="spellEnd"/>
       <w:r>
         <w:t xml:space="preserve"> et </w:t>
       </w:r>
-      <w:proofErr w:type="spellStart"/>
       <w:r>
         <w:rPr>
           <w:i/>
@@ -132,23 +105,11 @@
         </w:rPr>
         <w:t>freeglut</w:t>
       </w:r>
-      <w:proofErr w:type="spellEnd"/>
       <w:r>
         <w:t>.</w:t>
       </w:r>
       <w:r>
-        <w:t xml:space="preserve"> </w:t>
-      </w:r>
-      <w:r>
-        <w:t xml:space="preserve">En effet, </w:t>
-      </w:r>
-      <w:proofErr w:type="spellStart"/>
-      <w:r>
-        <w:t>QtCreator</w:t>
-      </w:r>
-      <w:proofErr w:type="spellEnd"/>
-      <w:r>
-        <w:t xml:space="preserve"> encapsulait OpenGL de telle manière que son utilisation ne requérait rien de plus que l’IDE de développement.</w:t>
+        <w:t>En effet, QtCreator encapsulait OpenGL de telle manière que son utilisation ne requérait rien de plus que l’IDE de développement.</w:t>
       </w:r>
     </w:p>
     <w:p>
@@ -199,7 +160,6 @@
       <w:r>
         <w:t xml:space="preserve">Comme </w:t>
       </w:r>
-      <w:proofErr w:type="spellStart"/>
       <w:r>
         <w:rPr>
           <w:i/>
@@ -207,23 +167,8 @@
         </w:rPr>
         <w:t>freeglut</w:t>
       </w:r>
-      <w:proofErr w:type="spellEnd"/>
-      <w:r>
-        <w:t xml:space="preserve"> ne supporte pas bien l’encapsulation de ses fonctions de callback</w:t>
-      </w:r>
-      <w:r>
-        <w:t xml:space="preserve"> (la librairie étant en C, elle émet des erreurs si on appel des fonctions appartenant à des instances d’objets), </w:t>
-      </w:r>
-      <w:r>
-        <w:t xml:space="preserve">nous avons dû mettre en place un </w:t>
-      </w:r>
-      <w:proofErr w:type="spellStart"/>
-      <w:r>
-        <w:t>hotfix</w:t>
-      </w:r>
-      <w:proofErr w:type="spellEnd"/>
-      <w:r>
-        <w:t xml:space="preserve"> avec une instance statique de la classe gérant l’affichage graphique. Ce n’est pas une solution élégante mais nous avons préféré ne pas perdre trop de temps sur</w:t>
+      <w:r>
+        <w:t xml:space="preserve"> ne supporte pas bien l’encapsulation de ses fonctions de callback (la librairie étant en C, elle émet des erreurs si on appel des fonctions appartenant à des instances d’objets), nous avons dû mettre en place un hotfix avec une instance statique de la classe gérant l’affichage graphique. Ce n’est pas une solution élégante mais nous avons préféré ne pas perdre trop de temps sur</w:t>
       </w:r>
       <w:bookmarkStart w:id="0" w:name="_GoBack"/>
       <w:bookmarkEnd w:id="0"/>
@@ -261,13 +206,7 @@
         <w:t xml:space="preserve"> notamment liés à deux classes se partageant une instance de Vector3D,</w:t>
       </w:r>
       <w:r>
-        <w:t xml:space="preserve"> problèmes assez récurrents lors du développement d’un programme en </w:t>
-      </w:r>
-      <w:r>
-        <w:t>C</w:t>
-      </w:r>
-      <w:r>
-        <w:t>++.</w:t>
+        <w:t xml:space="preserve"> problèmes assez récurrents lors du développement d’un programme en C++.</w:t>
       </w:r>
     </w:p>
     <w:p/>
@@ -296,21 +235,41 @@
       <w:r>
         <w:rPr>
           <w:b/>
-          <w:bCs/>
         </w:rPr>
-        <w:t>Jeu</w:t>
-      </w:r>
-      <w:r>
-        <w:t xml:space="preserve"> gère la majeure partie de la simulation, et possède une liste d’objets </w:t>
-      </w:r>
-      <w:r>
-        <w:t>Particule</w:t>
+        <w:t>Game</w:t>
+      </w:r>
+      <w:r>
+        <w:t xml:space="preserve"> gère la majeure partie de la simulation, et po</w:t>
+      </w:r>
+      <w:r>
+        <w:t xml:space="preserve">ssède une liste d’objets </w:t>
+      </w:r>
+      <w:r>
+        <w:rPr>
+          <w:b/>
+        </w:rPr>
+        <w:t>Partic</w:t>
+      </w:r>
+      <w:r>
+        <w:rPr>
+          <w:b/>
+        </w:rPr>
+        <w:t>le</w:t>
       </w:r>
       <w:r>
         <w:t xml:space="preserve"> qui contient les données </w:t>
       </w:r>
       <w:r>
-        <w:t>importantes à la physique, qui peuvent chacune avoir un objet Shape gérant leur affichage.</w:t>
+        <w:t xml:space="preserve">importantes à la physique, qui peuvent chacune avoir un objet </w:t>
+      </w:r>
+      <w:r>
+        <w:rPr>
+          <w:b/>
+        </w:rPr>
+        <w:t>Shape</w:t>
+      </w:r>
+      <w:r>
+        <w:t xml:space="preserve"> gérant leur affichage.</w:t>
       </w:r>
     </w:p>
     <w:p>
@@ -348,12 +307,13 @@
       <w:r>
         <w:rPr>
           <w:noProof/>
+          <w:lang w:eastAsia="ja-JP"/>
         </w:rPr>
         <w:drawing>
-          <wp:inline distT="0" distB="0" distL="0" distR="0" wp14:anchorId="424075A0" wp14:editId="36E1EEBE">
-            <wp:extent cx="5438775" cy="3810000"/>
-            <wp:effectExtent l="0" t="0" r="9525" b="0"/>
-            <wp:docPr id="1" name="Image 1"/>
+          <wp:inline distT="0" distB="0" distL="0" distR="0">
+            <wp:extent cx="5467350" cy="3810000"/>
+            <wp:effectExtent l="19050" t="0" r="0" b="0"/>
+            <wp:docPr id="7" name="Image 7"/>
             <wp:cNvGraphicFramePr>
               <a:graphicFrameLocks xmlns:a="http://schemas.openxmlformats.org/drawingml/2006/main" noChangeAspect="1"/>
             </wp:cNvGraphicFramePr>
@@ -361,19 +321,13 @@
               <a:graphicData uri="http://schemas.openxmlformats.org/drawingml/2006/picture">
                 <pic:pic xmlns:pic="http://schemas.openxmlformats.org/drawingml/2006/picture">
                   <pic:nvPicPr>
-                    <pic:cNvPr id="0" name="Picture 1"/>
+                    <pic:cNvPr id="0" name="Picture 7"/>
                     <pic:cNvPicPr>
                       <a:picLocks noChangeAspect="1" noChangeArrowheads="1"/>
                     </pic:cNvPicPr>
                   </pic:nvPicPr>
                   <pic:blipFill>
-                    <a:blip r:embed="rId7">
-                      <a:extLst>
-                        <a:ext uri="{28A0092B-C50C-407E-A947-70E740481C1C}">
-                          <a14:useLocalDpi xmlns:a14="http://schemas.microsoft.com/office/drawing/2010/main" val="0"/>
-                        </a:ext>
-                      </a:extLst>
-                    </a:blip>
+                    <a:blip r:embed="rId7"/>
                     <a:srcRect/>
                     <a:stretch>
                       <a:fillRect/>
@@ -382,14 +336,17 @@
                   <pic:spPr bwMode="auto">
                     <a:xfrm>
                       <a:off x="0" y="0"/>
-                      <a:ext cx="5438775" cy="3810000"/>
+                      <a:ext cx="5467350" cy="3810000"/>
                     </a:xfrm>
                     <a:prstGeom prst="rect">
                       <a:avLst/>
                     </a:prstGeom>
                     <a:noFill/>
-                    <a:ln>
+                    <a:ln w="9525">
                       <a:noFill/>
+                      <a:miter lim="800000"/>
+                      <a:headEnd/>
+                      <a:tailEnd/>
                     </a:ln>
                   </pic:spPr>
                 </pic:pic>
@@ -404,28 +361,7 @@
         <w:jc w:val="both"/>
       </w:pPr>
       <w:r>
-        <w:t xml:space="preserve">Rect3D et </w:t>
-      </w:r>
-      <w:proofErr w:type="spellStart"/>
-      <w:r>
-        <w:t>Sphere</w:t>
-      </w:r>
-      <w:proofErr w:type="spellEnd"/>
-      <w:r>
-        <w:t xml:space="preserve"> sont des classes filles de Shape implémentant une fonction </w:t>
-      </w:r>
-      <w:proofErr w:type="spellStart"/>
-      <w:proofErr w:type="gramStart"/>
-      <w:r>
-        <w:t>Draw</w:t>
-      </w:r>
-      <w:proofErr w:type="spellEnd"/>
-      <w:r>
-        <w:t>(</w:t>
-      </w:r>
-      <w:proofErr w:type="gramEnd"/>
-      <w:r>
-        <w:t xml:space="preserve">) qui trace via OpenGL leur forme à la position de la particule. </w:t>
+        <w:t xml:space="preserve">Rect3D et Sphere sont des classes filles de Shape implémentant une fonction Draw() qui trace via OpenGL leur forme à la position de la particule. </w:t>
       </w:r>
     </w:p>
     <w:p>
@@ -464,8 +400,8 @@
 </file>
 
 <file path=word/endnotes.xml><?xml version="1.0" encoding="utf-8"?>
-<w:endnotes xmlns:wpc="http://schemas.microsoft.com/office/word/2010/wordprocessingCanvas" xmlns:cx="http://schemas.microsoft.com/office/drawing/2014/chartex" xmlns:cx1="http://schemas.microsoft.com/office/drawing/2015/9/8/chartex" xmlns:cx2="http://schemas.microsoft.com/office/drawing/2015/10/21/chartex" xmlns:cx3="http://schemas.microsoft.com/office/drawing/2016/5/9/chartex" xmlns:cx4="http://schemas.microsoft.com/office/drawing/2016/5/10/chartex" xmlns:cx5="http://schemas.microsoft.com/office/drawing/2016/5/11/chartex" xmlns:cx6="http://schemas.microsoft.com/office/drawing/2016/5/12/chartex" xmlns:cx7="http://schemas.microsoft.com/office/drawing/2016/5/13/chartex" xmlns:cx8="http://schemas.microsoft.com/office/drawing/2016/5/14/chartex" xmlns:mc="http://schemas.openxmlformats.org/markup-compatibility/2006" xmlns:aink="http://schemas.microsoft.com/office/drawing/2016/ink" xmlns:am3d="http://schemas.microsoft.com/office/drawing/2017/model3d" xmlns:o="urn:schemas-microsoft-com:office:office" xmlns:r="http://schemas.openxmlformats.org/officeDocument/2006/relationships" xmlns:m="http://schemas.openxmlformats.org/officeDocument/2006/math" xmlns:v="urn:schemas-microsoft-com:vml" xmlns:wp14="http://schemas.microsoft.com/office/word/2010/wordprocessingDrawing" xmlns:wp="http://schemas.openxmlformats.org/drawingml/2006/wordprocessingDrawing" xmlns:w10="urn:schemas-microsoft-com:office:word" xmlns:w="http://schemas.openxmlformats.org/wordprocessingml/2006/main" xmlns:w14="http://schemas.microsoft.com/office/word/2010/wordml" xmlns:w15="http://schemas.microsoft.com/office/word/2012/wordml" xmlns:w16cid="http://schemas.microsoft.com/office/word/2016/wordml/cid" xmlns:w16se="http://schemas.microsoft.com/office/word/2015/wordml/symex" xmlns:wpg="http://schemas.microsoft.com/office/word/2010/wordprocessingGroup" xmlns:wpi="http://schemas.microsoft.com/office/word/2010/wordprocessingInk" xmlns:wne="http://schemas.microsoft.com/office/word/2006/wordml" xmlns:wps="http://schemas.microsoft.com/office/word/2010/wordprocessingShape" mc:Ignorable="w14 w15 w16se w16cid wp14">
-  <w:endnote w:type="separator" w:id="-1">
+<w:endnotes xmlns:ve="http://schemas.openxmlformats.org/markup-compatibility/2006" xmlns:o="urn:schemas-microsoft-com:office:office" xmlns:r="http://schemas.openxmlformats.org/officeDocument/2006/relationships" xmlns:m="http://schemas.openxmlformats.org/officeDocument/2006/math" xmlns:v="urn:schemas-microsoft-com:vml" xmlns:wp="http://schemas.openxmlformats.org/drawingml/2006/wordprocessingDrawing" xmlns:w10="urn:schemas-microsoft-com:office:word" xmlns:w="http://schemas.openxmlformats.org/wordprocessingml/2006/main" xmlns:wne="http://schemas.microsoft.com/office/word/2006/wordml">
+  <w:endnote w:type="separator" w:id="0">
     <w:p>
       <w:pPr>
         <w:spacing w:after="0" w:line="240" w:lineRule="auto"/>
@@ -475,7 +411,7 @@
       </w:r>
     </w:p>
   </w:endnote>
-  <w:endnote w:type="continuationSeparator" w:id="0">
+  <w:endnote w:type="continuationSeparator" w:id="1">
     <w:p>
       <w:pPr>
         <w:spacing w:after="0" w:line="240" w:lineRule="auto"/>
@@ -489,7 +425,7 @@
 </file>
 
 <file path=word/footer1.xml><?xml version="1.0" encoding="utf-8"?>
-<w:ftr xmlns:wpc="http://schemas.microsoft.com/office/word/2010/wordprocessingCanvas" xmlns:cx="http://schemas.microsoft.com/office/drawing/2014/chartex" xmlns:cx1="http://schemas.microsoft.com/office/drawing/2015/9/8/chartex" xmlns:cx2="http://schemas.microsoft.com/office/drawing/2015/10/21/chartex" xmlns:cx3="http://schemas.microsoft.com/office/drawing/2016/5/9/chartex" xmlns:cx4="http://schemas.microsoft.com/office/drawing/2016/5/10/chartex" xmlns:cx5="http://schemas.microsoft.com/office/drawing/2016/5/11/chartex" xmlns:cx6="http://schemas.microsoft.com/office/drawing/2016/5/12/chartex" xmlns:cx7="http://schemas.microsoft.com/office/drawing/2016/5/13/chartex" xmlns:cx8="http://schemas.microsoft.com/office/drawing/2016/5/14/chartex" xmlns:mc="http://schemas.openxmlformats.org/markup-compatibility/2006" xmlns:aink="http://schemas.microsoft.com/office/drawing/2016/ink" xmlns:am3d="http://schemas.microsoft.com/office/drawing/2017/model3d" xmlns:o="urn:schemas-microsoft-com:office:office" xmlns:r="http://schemas.openxmlformats.org/officeDocument/2006/relationships" xmlns:m="http://schemas.openxmlformats.org/officeDocument/2006/math" xmlns:v="urn:schemas-microsoft-com:vml" xmlns:wp14="http://schemas.microsoft.com/office/word/2010/wordprocessingDrawing" xmlns:wp="http://schemas.openxmlformats.org/drawingml/2006/wordprocessingDrawing" xmlns:w10="urn:schemas-microsoft-com:office:word" xmlns:w="http://schemas.openxmlformats.org/wordprocessingml/2006/main" xmlns:w14="http://schemas.microsoft.com/office/word/2010/wordml" xmlns:w15="http://schemas.microsoft.com/office/word/2012/wordml" xmlns:w16cid="http://schemas.microsoft.com/office/word/2016/wordml/cid" xmlns:w16se="http://schemas.microsoft.com/office/word/2015/wordml/symex" xmlns:wpg="http://schemas.microsoft.com/office/word/2010/wordprocessingGroup" xmlns:wpi="http://schemas.microsoft.com/office/word/2010/wordprocessingInk" xmlns:wne="http://schemas.microsoft.com/office/word/2006/wordml" xmlns:wps="http://schemas.microsoft.com/office/word/2010/wordprocessingShape" mc:Ignorable="w14 w15 w16se w16cid wp14">
+<w:ftr xmlns:ve="http://schemas.openxmlformats.org/markup-compatibility/2006" xmlns:o="urn:schemas-microsoft-com:office:office" xmlns:r="http://schemas.openxmlformats.org/officeDocument/2006/relationships" xmlns:m="http://schemas.openxmlformats.org/officeDocument/2006/math" xmlns:v="urn:schemas-microsoft-com:vml" xmlns:wp="http://schemas.openxmlformats.org/drawingml/2006/wordprocessingDrawing" xmlns:w10="urn:schemas-microsoft-com:office:word" xmlns:w="http://schemas.openxmlformats.org/wordprocessingml/2006/main" xmlns:wne="http://schemas.microsoft.com/office/word/2006/wordml">
   <w:sdt>
     <w:sdtPr>
       <w:id w:val="-1545443730"/>
@@ -498,7 +434,6 @@
         <w:docPartUnique/>
       </w:docPartObj>
     </w:sdtPr>
-    <w:sdtEndPr/>
     <w:sdtContent>
       <w:p>
         <w:pPr>
@@ -515,6 +450,9 @@
           <w:fldChar w:fldCharType="separate"/>
         </w:r>
         <w:r>
+          <w:rPr>
+            <w:noProof/>
+          </w:rPr>
           <w:t>2</w:t>
         </w:r>
         <w:r>
@@ -532,8 +470,8 @@
 </file>
 
 <file path=word/footnotes.xml><?xml version="1.0" encoding="utf-8"?>
-<w:footnotes xmlns:wpc="http://schemas.microsoft.com/office/word/2010/wordprocessingCanvas" xmlns:cx="http://schemas.microsoft.com/office/drawing/2014/chartex" xmlns:cx1="http://schemas.microsoft.com/office/drawing/2015/9/8/chartex" xmlns:cx2="http://schemas.microsoft.com/office/drawing/2015/10/21/chartex" xmlns:cx3="http://schemas.microsoft.com/office/drawing/2016/5/9/chartex" xmlns:cx4="http://schemas.microsoft.com/office/drawing/2016/5/10/chartex" xmlns:cx5="http://schemas.microsoft.com/office/drawing/2016/5/11/chartex" xmlns:cx6="http://schemas.microsoft.com/office/drawing/2016/5/12/chartex" xmlns:cx7="http://schemas.microsoft.com/office/drawing/2016/5/13/chartex" xmlns:cx8="http://schemas.microsoft.com/office/drawing/2016/5/14/chartex" xmlns:mc="http://schemas.openxmlformats.org/markup-compatibility/2006" xmlns:aink="http://schemas.microsoft.com/office/drawing/2016/ink" xmlns:am3d="http://schemas.microsoft.com/office/drawing/2017/model3d" xmlns:o="urn:schemas-microsoft-com:office:office" xmlns:r="http://schemas.openxmlformats.org/officeDocument/2006/relationships" xmlns:m="http://schemas.openxmlformats.org/officeDocument/2006/math" xmlns:v="urn:schemas-microsoft-com:vml" xmlns:wp14="http://schemas.microsoft.com/office/word/2010/wordprocessingDrawing" xmlns:wp="http://schemas.openxmlformats.org/drawingml/2006/wordprocessingDrawing" xmlns:w10="urn:schemas-microsoft-com:office:word" xmlns:w="http://schemas.openxmlformats.org/wordprocessingml/2006/main" xmlns:w14="http://schemas.microsoft.com/office/word/2010/wordml" xmlns:w15="http://schemas.microsoft.com/office/word/2012/wordml" xmlns:w16cid="http://schemas.microsoft.com/office/word/2016/wordml/cid" xmlns:w16se="http://schemas.microsoft.com/office/word/2015/wordml/symex" xmlns:wpg="http://schemas.microsoft.com/office/word/2010/wordprocessingGroup" xmlns:wpi="http://schemas.microsoft.com/office/word/2010/wordprocessingInk" xmlns:wne="http://schemas.microsoft.com/office/word/2006/wordml" xmlns:wps="http://schemas.microsoft.com/office/word/2010/wordprocessingShape" mc:Ignorable="w14 w15 w16se w16cid wp14">
-  <w:footnote w:type="separator" w:id="-1">
+<w:footnotes xmlns:ve="http://schemas.openxmlformats.org/markup-compatibility/2006" xmlns:o="urn:schemas-microsoft-com:office:office" xmlns:r="http://schemas.openxmlformats.org/officeDocument/2006/relationships" xmlns:m="http://schemas.openxmlformats.org/officeDocument/2006/math" xmlns:v="urn:schemas-microsoft-com:vml" xmlns:wp="http://schemas.openxmlformats.org/drawingml/2006/wordprocessingDrawing" xmlns:w10="urn:schemas-microsoft-com:office:word" xmlns:w="http://schemas.openxmlformats.org/wordprocessingml/2006/main" xmlns:wne="http://schemas.microsoft.com/office/word/2006/wordml">
+  <w:footnote w:type="separator" w:id="0">
     <w:p>
       <w:pPr>
         <w:spacing w:after="0" w:line="240" w:lineRule="auto"/>
@@ -543,7 +481,7 @@
       </w:r>
     </w:p>
   </w:footnote>
-  <w:footnote w:type="continuationSeparator" w:id="0">
+  <w:footnote w:type="continuationSeparator" w:id="1">
     <w:p>
       <w:pPr>
         <w:spacing w:after="0" w:line="240" w:lineRule="auto"/>
@@ -557,7 +495,7 @@
 </file>
 
 <file path=word/header1.xml><?xml version="1.0" encoding="utf-8"?>
-<w:hdr xmlns:wpc="http://schemas.microsoft.com/office/word/2010/wordprocessingCanvas" xmlns:cx="http://schemas.microsoft.com/office/drawing/2014/chartex" xmlns:cx1="http://schemas.microsoft.com/office/drawing/2015/9/8/chartex" xmlns:cx2="http://schemas.microsoft.com/office/drawing/2015/10/21/chartex" xmlns:cx3="http://schemas.microsoft.com/office/drawing/2016/5/9/chartex" xmlns:cx4="http://schemas.microsoft.com/office/drawing/2016/5/10/chartex" xmlns:cx5="http://schemas.microsoft.com/office/drawing/2016/5/11/chartex" xmlns:cx6="http://schemas.microsoft.com/office/drawing/2016/5/12/chartex" xmlns:cx7="http://schemas.microsoft.com/office/drawing/2016/5/13/chartex" xmlns:cx8="http://schemas.microsoft.com/office/drawing/2016/5/14/chartex" xmlns:mc="http://schemas.openxmlformats.org/markup-compatibility/2006" xmlns:aink="http://schemas.microsoft.com/office/drawing/2016/ink" xmlns:am3d="http://schemas.microsoft.com/office/drawing/2017/model3d" xmlns:o="urn:schemas-microsoft-com:office:office" xmlns:r="http://schemas.openxmlformats.org/officeDocument/2006/relationships" xmlns:m="http://schemas.openxmlformats.org/officeDocument/2006/math" xmlns:v="urn:schemas-microsoft-com:vml" xmlns:wp14="http://schemas.microsoft.com/office/word/2010/wordprocessingDrawing" xmlns:wp="http://schemas.openxmlformats.org/drawingml/2006/wordprocessingDrawing" xmlns:w10="urn:schemas-microsoft-com:office:word" xmlns:w="http://schemas.openxmlformats.org/wordprocessingml/2006/main" xmlns:w14="http://schemas.microsoft.com/office/word/2010/wordml" xmlns:w15="http://schemas.microsoft.com/office/word/2012/wordml" xmlns:w16cid="http://schemas.microsoft.com/office/word/2016/wordml/cid" xmlns:w16se="http://schemas.microsoft.com/office/word/2015/wordml/symex" xmlns:wpg="http://schemas.microsoft.com/office/word/2010/wordprocessingGroup" xmlns:wpi="http://schemas.microsoft.com/office/word/2010/wordprocessingInk" xmlns:wne="http://schemas.microsoft.com/office/word/2006/wordml" xmlns:wps="http://schemas.microsoft.com/office/word/2010/wordprocessingShape" mc:Ignorable="w14 w15 w16se w16cid wp14">
+<w:hdr xmlns:ve="http://schemas.openxmlformats.org/markup-compatibility/2006" xmlns:o="urn:schemas-microsoft-com:office:office" xmlns:r="http://schemas.openxmlformats.org/officeDocument/2006/relationships" xmlns:m="http://schemas.openxmlformats.org/officeDocument/2006/math" xmlns:v="urn:schemas-microsoft-com:vml" xmlns:wp="http://schemas.openxmlformats.org/drawingml/2006/wordprocessingDrawing" xmlns:w10="urn:schemas-microsoft-com:office:word" xmlns:w="http://schemas.openxmlformats.org/wordprocessingml/2006/main" xmlns:wne="http://schemas.microsoft.com/office/word/2006/wordml">
   <w:p>
     <w:pPr>
       <w:pStyle w:val="En-tte"/>
@@ -580,9 +518,6 @@
     </w:pPr>
     <w:r>
       <w:t>CHAPUIS Martin</w:t>
-    </w:r>
-    <w:r>
-      <w:t xml:space="preserve"> </w:t>
     </w:r>
     <w:r>
       <w:tab/>
@@ -629,8 +564,34 @@
 </file>
 
 <file path=word/numbering.xml><?xml version="1.0" encoding="utf-8"?>
-<w:numbering xmlns:wpc="http://schemas.microsoft.com/office/word/2010/wordprocessingCanvas" xmlns:cx="http://schemas.microsoft.com/office/drawing/2014/chartex" xmlns:cx1="http://schemas.microsoft.com/office/drawing/2015/9/8/chartex" xmlns:cx2="http://schemas.microsoft.com/office/drawing/2015/10/21/chartex" xmlns:cx3="http://schemas.microsoft.com/office/drawing/2016/5/9/chartex" xmlns:cx4="http://schemas.microsoft.com/office/drawing/2016/5/10/chartex" xmlns:cx5="http://schemas.microsoft.com/office/drawing/2016/5/11/chartex" xmlns:cx6="http://schemas.microsoft.com/office/drawing/2016/5/12/chartex" xmlns:cx7="http://schemas.microsoft.com/office/drawing/2016/5/13/chartex" xmlns:cx8="http://schemas.microsoft.com/office/drawing/2016/5/14/chartex" xmlns:mc="http://schemas.openxmlformats.org/markup-compatibility/2006" xmlns:aink="http://schemas.microsoft.com/office/drawing/2016/ink" xmlns:am3d="http://schemas.microsoft.com/office/drawing/2017/model3d" xmlns:o="urn:schemas-microsoft-com:office:office" xmlns:r="http://schemas.openxmlformats.org/officeDocument/2006/relationships" xmlns:m="http://schemas.openxmlformats.org/officeDocument/2006/math" xmlns:v="urn:schemas-microsoft-com:vml" xmlns:wp14="http://schemas.microsoft.com/office/word/2010/wordprocessingDrawing" xmlns:wp="http://schemas.openxmlformats.org/drawingml/2006/wordprocessingDrawing" xmlns:w10="urn:schemas-microsoft-com:office:word" xmlns:w="http://schemas.openxmlformats.org/wordprocessingml/2006/main" xmlns:w14="http://schemas.microsoft.com/office/word/2010/wordml" xmlns:w15="http://schemas.microsoft.com/office/word/2012/wordml" xmlns:w16cid="http://schemas.microsoft.com/office/word/2016/wordml/cid" xmlns:w16se="http://schemas.microsoft.com/office/word/2015/wordml/symex" xmlns:wpg="http://schemas.microsoft.com/office/word/2010/wordprocessingGroup" xmlns:wpi="http://schemas.microsoft.com/office/word/2010/wordprocessingInk" xmlns:wne="http://schemas.microsoft.com/office/word/2006/wordml" xmlns:wps="http://schemas.microsoft.com/office/word/2010/wordprocessingShape" mc:Ignorable="w14 w15 w16se w16cid wp14">
-  <w:abstractNum w:abstractNumId="0" w15:restartNumberingAfterBreak="0">
+<w:numbering xmlns:ve="http://schemas.openxmlformats.org/markup-compatibility/2006" xmlns:o="urn:schemas-microsoft-com:office:office" xmlns:r="http://schemas.openxmlformats.org/officeDocument/2006/relationships" xmlns:m="http://schemas.openxmlformats.org/officeDocument/2006/math" xmlns:v="urn:schemas-microsoft-com:vml" xmlns:wp="http://schemas.openxmlformats.org/drawingml/2006/wordprocessingDrawing" xmlns:w10="urn:schemas-microsoft-com:office:word" xmlns:w="http://schemas.openxmlformats.org/wordprocessingml/2006/main" xmlns:wne="http://schemas.microsoft.com/office/word/2006/wordml">
+  <w:numPicBullet w:numPicBulletId="0">
+    <w:pict>
+      <v:shapetype id="_x0000_t75" coordsize="21600,21600" o:spt="75" o:preferrelative="t" path="m@4@5l@4@11@9@11@9@5xe" filled="f" stroked="f">
+        <v:stroke joinstyle="miter"/>
+        <v:formulas>
+          <v:f eqn="if lineDrawn pixelLineWidth 0"/>
+          <v:f eqn="sum @0 1 0"/>
+          <v:f eqn="sum 0 0 @1"/>
+          <v:f eqn="prod @2 1 2"/>
+          <v:f eqn="prod @3 21600 pixelWidth"/>
+          <v:f eqn="prod @3 21600 pixelHeight"/>
+          <v:f eqn="sum @0 0 1"/>
+          <v:f eqn="prod @6 1 2"/>
+          <v:f eqn="prod @7 21600 pixelWidth"/>
+          <v:f eqn="sum @8 21600 0"/>
+          <v:f eqn="prod @7 21600 pixelHeight"/>
+          <v:f eqn="sum @10 21600 0"/>
+        </v:formulas>
+        <v:path o:extrusionok="f" gradientshapeok="t" o:connecttype="rect"/>
+        <o:lock v:ext="edit" aspectratio="t"/>
+      </v:shapetype>
+      <v:shape id="_x0000_i1030" type="#_x0000_t75" style="width:28.5pt;height:9pt;visibility:visible;mso-wrap-style:square" o:bullet="t">
+        <v:imagedata r:id="rId1" o:title=""/>
+      </v:shape>
+    </w:pict>
+  </w:numPicBullet>
+  <w:abstractNum w:abstractNumId="0">
     <w:nsid w:val="502B402E"/>
     <w:multiLevelType w:val="hybridMultilevel"/>
     <w:tmpl w:val="5D526D6A"/>
@@ -749,7 +710,7 @@
 </file>
 
 <file path=word/styles.xml><?xml version="1.0" encoding="utf-8"?>
-<w:styles xmlns:mc="http://schemas.openxmlformats.org/markup-compatibility/2006" xmlns:r="http://schemas.openxmlformats.org/officeDocument/2006/relationships" xmlns:w="http://schemas.openxmlformats.org/wordprocessingml/2006/main" xmlns:w14="http://schemas.microsoft.com/office/word/2010/wordml" xmlns:w15="http://schemas.microsoft.com/office/word/2012/wordml" xmlns:w16cid="http://schemas.microsoft.com/office/word/2016/wordml/cid" xmlns:w16se="http://schemas.microsoft.com/office/word/2015/wordml/symex" mc:Ignorable="w14 w15 w16se w16cid">
+<w:styles xmlns:r="http://schemas.openxmlformats.org/officeDocument/2006/relationships" xmlns:w="http://schemas.openxmlformats.org/wordprocessingml/2006/main">
   <w:docDefaults>
     <w:rPrDefault>
       <w:rPr>
@@ -765,388 +726,149 @@
       </w:pPr>
     </w:pPrDefault>
   </w:docDefaults>
-  <w:latentStyles w:defLockedState="0" w:defUIPriority="99" w:defSemiHidden="0" w:defUnhideWhenUsed="0" w:defQFormat="0" w:count="377">
-    <w:lsdException w:name="Normal" w:uiPriority="0" w:qFormat="1"/>
-    <w:lsdException w:name="heading 1" w:uiPriority="9" w:qFormat="1"/>
-    <w:lsdException w:name="heading 2" w:semiHidden="1" w:uiPriority="9" w:unhideWhenUsed="1" w:qFormat="1"/>
-    <w:lsdException w:name="heading 3" w:semiHidden="1" w:uiPriority="9" w:unhideWhenUsed="1" w:qFormat="1"/>
-    <w:lsdException w:name="heading 4" w:semiHidden="1" w:uiPriority="9" w:unhideWhenUsed="1" w:qFormat="1"/>
-    <w:lsdException w:name="heading 5" w:semiHidden="1" w:uiPriority="9" w:unhideWhenUsed="1" w:qFormat="1"/>
-    <w:lsdException w:name="heading 6" w:semiHidden="1" w:uiPriority="9" w:unhideWhenUsed="1" w:qFormat="1"/>
-    <w:lsdException w:name="heading 7" w:semiHidden="1" w:uiPriority="9" w:unhideWhenUsed="1" w:qFormat="1"/>
-    <w:lsdException w:name="heading 8" w:semiHidden="1" w:uiPriority="9" w:unhideWhenUsed="1" w:qFormat="1"/>
-    <w:lsdException w:name="heading 9" w:semiHidden="1" w:uiPriority="9" w:unhideWhenUsed="1" w:qFormat="1"/>
-    <w:lsdException w:name="index 1" w:semiHidden="1" w:unhideWhenUsed="1"/>
-    <w:lsdException w:name="index 2" w:semiHidden="1" w:unhideWhenUsed="1"/>
-    <w:lsdException w:name="index 3" w:semiHidden="1" w:unhideWhenUsed="1"/>
-    <w:lsdException w:name="index 4" w:semiHidden="1" w:unhideWhenUsed="1"/>
-    <w:lsdException w:name="index 5" w:semiHidden="1" w:unhideWhenUsed="1"/>
-    <w:lsdException w:name="index 6" w:semiHidden="1" w:unhideWhenUsed="1"/>
-    <w:lsdException w:name="index 7" w:semiHidden="1" w:unhideWhenUsed="1"/>
-    <w:lsdException w:name="index 8" w:semiHidden="1" w:unhideWhenUsed="1"/>
-    <w:lsdException w:name="index 9" w:semiHidden="1" w:unhideWhenUsed="1"/>
-    <w:lsdException w:name="toc 1" w:semiHidden="1" w:uiPriority="39" w:unhideWhenUsed="1"/>
-    <w:lsdException w:name="toc 2" w:semiHidden="1" w:uiPriority="39" w:unhideWhenUsed="1"/>
-    <w:lsdException w:name="toc 3" w:semiHidden="1" w:uiPriority="39" w:unhideWhenUsed="1"/>
-    <w:lsdException w:name="toc 4" w:semiHidden="1" w:uiPriority="39" w:unhideWhenUsed="1"/>
-    <w:lsdException w:name="toc 5" w:semiHidden="1" w:uiPriority="39" w:unhideWhenUsed="1"/>
-    <w:lsdException w:name="toc 6" w:semiHidden="1" w:uiPriority="39" w:unhideWhenUsed="1"/>
-    <w:lsdException w:name="toc 7" w:semiHidden="1" w:uiPriority="39" w:unhideWhenUsed="1"/>
-    <w:lsdException w:name="toc 8" w:semiHidden="1" w:uiPriority="39" w:unhideWhenUsed="1"/>
-    <w:lsdException w:name="toc 9" w:semiHidden="1" w:uiPriority="39" w:unhideWhenUsed="1"/>
-    <w:lsdException w:name="Normal Indent" w:semiHidden="1" w:unhideWhenUsed="1"/>
-    <w:lsdException w:name="footnote text" w:semiHidden="1" w:unhideWhenUsed="1"/>
-    <w:lsdException w:name="annotation text" w:semiHidden="1" w:unhideWhenUsed="1"/>
-    <w:lsdException w:name="header" w:semiHidden="1" w:unhideWhenUsed="1"/>
-    <w:lsdException w:name="footer" w:semiHidden="1" w:unhideWhenUsed="1"/>
-    <w:lsdException w:name="index heading" w:semiHidden="1" w:unhideWhenUsed="1"/>
-    <w:lsdException w:name="caption" w:semiHidden="1" w:uiPriority="35" w:unhideWhenUsed="1" w:qFormat="1"/>
-    <w:lsdException w:name="table of figures" w:semiHidden="1" w:unhideWhenUsed="1"/>
-    <w:lsdException w:name="envelope address" w:semiHidden="1" w:unhideWhenUsed="1"/>
-    <w:lsdException w:name="envelope return" w:semiHidden="1" w:unhideWhenUsed="1"/>
-    <w:lsdException w:name="footnote reference" w:semiHidden="1" w:unhideWhenUsed="1"/>
-    <w:lsdException w:name="annotation reference" w:semiHidden="1" w:unhideWhenUsed="1"/>
-    <w:lsdException w:name="line number" w:semiHidden="1" w:unhideWhenUsed="1"/>
-    <w:lsdException w:name="page number" w:semiHidden="1" w:unhideWhenUsed="1"/>
-    <w:lsdException w:name="endnote reference" w:semiHidden="1" w:unhideWhenUsed="1"/>
-    <w:lsdException w:name="endnote text" w:semiHidden="1" w:unhideWhenUsed="1"/>
-    <w:lsdException w:name="table of authorities" w:semiHidden="1" w:unhideWhenUsed="1"/>
-    <w:lsdException w:name="macro" w:semiHidden="1" w:unhideWhenUsed="1"/>
-    <w:lsdException w:name="toa heading" w:semiHidden="1" w:unhideWhenUsed="1"/>
-    <w:lsdException w:name="List" w:semiHidden="1" w:unhideWhenUsed="1"/>
-    <w:lsdException w:name="List Bullet" w:semiHidden="1" w:unhideWhenUsed="1"/>
-    <w:lsdException w:name="List Number" w:semiHidden="1" w:unhideWhenUsed="1"/>
-    <w:lsdException w:name="List 2" w:semiHidden="1" w:unhideWhenUsed="1"/>
-    <w:lsdException w:name="List 3" w:semiHidden="1" w:unhideWhenUsed="1"/>
-    <w:lsdException w:name="List 4" w:semiHidden="1" w:unhideWhenUsed="1"/>
-    <w:lsdException w:name="List 5" w:semiHidden="1" w:unhideWhenUsed="1"/>
-    <w:lsdException w:name="List Bullet 2" w:semiHidden="1" w:unhideWhenUsed="1"/>
-    <w:lsdException w:name="List Bullet 3" w:semiHidden="1" w:unhideWhenUsed="1"/>
-    <w:lsdException w:name="List Bullet 4" w:semiHidden="1" w:unhideWhenUsed="1"/>
-    <w:lsdException w:name="List Bullet 5" w:semiHidden="1" w:unhideWhenUsed="1"/>
-    <w:lsdException w:name="List Number 2" w:semiHidden="1" w:unhideWhenUsed="1"/>
-    <w:lsdException w:name="List Number 3" w:semiHidden="1" w:unhideWhenUsed="1"/>
-    <w:lsdException w:name="List Number 4" w:semiHidden="1" w:unhideWhenUsed="1"/>
-    <w:lsdException w:name="List Number 5" w:semiHidden="1" w:unhideWhenUsed="1"/>
-    <w:lsdException w:name="Title" w:uiPriority="10" w:qFormat="1"/>
-    <w:lsdException w:name="Closing" w:semiHidden="1" w:unhideWhenUsed="1"/>
-    <w:lsdException w:name="Signature" w:semiHidden="1" w:unhideWhenUsed="1"/>
-    <w:lsdException w:name="Default Paragraph Font" w:semiHidden="1" w:uiPriority="1" w:unhideWhenUsed="1"/>
-    <w:lsdException w:name="Body Text" w:semiHidden="1" w:unhideWhenUsed="1"/>
-    <w:lsdException w:name="Body Text Indent" w:semiHidden="1" w:unhideWhenUsed="1"/>
-    <w:lsdException w:name="List Continue" w:semiHidden="1" w:unhideWhenUsed="1"/>
-    <w:lsdException w:name="List Continue 2" w:semiHidden="1" w:unhideWhenUsed="1"/>
-    <w:lsdException w:name="List Continue 3" w:semiHidden="1" w:unhideWhenUsed="1"/>
-    <w:lsdException w:name="List Continue 4" w:semiHidden="1" w:unhideWhenUsed="1"/>
-    <w:lsdException w:name="List Continue 5" w:semiHidden="1" w:unhideWhenUsed="1"/>
-    <w:lsdException w:name="Message Header" w:semiHidden="1" w:unhideWhenUsed="1"/>
-    <w:lsdException w:name="Subtitle" w:uiPriority="11" w:qFormat="1"/>
-    <w:lsdException w:name="Salutation" w:semiHidden="1" w:unhideWhenUsed="1"/>
-    <w:lsdException w:name="Date" w:semiHidden="1" w:unhideWhenUsed="1"/>
-    <w:lsdException w:name="Body Text First Indent" w:semiHidden="1" w:unhideWhenUsed="1"/>
-    <w:lsdException w:name="Body Text First Indent 2" w:semiHidden="1" w:unhideWhenUsed="1"/>
-    <w:lsdException w:name="Note Heading" w:semiHidden="1" w:unhideWhenUsed="1"/>
-    <w:lsdException w:name="Body Text 2" w:semiHidden="1" w:unhideWhenUsed="1"/>
-    <w:lsdException w:name="Body Text 3" w:semiHidden="1" w:unhideWhenUsed="1"/>
-    <w:lsdException w:name="Body Text Indent 2" w:semiHidden="1" w:unhideWhenUsed="1"/>
-    <w:lsdException w:name="Body Text Indent 3" w:semiHidden="1" w:unhideWhenUsed="1"/>
-    <w:lsdException w:name="Block Text" w:semiHidden="1" w:unhideWhenUsed="1"/>
-    <w:lsdException w:name="Hyperlink" w:semiHidden="1" w:unhideWhenUsed="1"/>
-    <w:lsdException w:name="FollowedHyperlink" w:semiHidden="1" w:unhideWhenUsed="1"/>
-    <w:lsdException w:name="Strong" w:uiPriority="22" w:qFormat="1"/>
-    <w:lsdException w:name="Emphasis" w:uiPriority="20" w:qFormat="1"/>
-    <w:lsdException w:name="Document Map" w:semiHidden="1" w:unhideWhenUsed="1"/>
-    <w:lsdException w:name="Plain Text" w:semiHidden="1" w:unhideWhenUsed="1"/>
-    <w:lsdException w:name="E-mail Signature" w:semiHidden="1" w:unhideWhenUsed="1"/>
-    <w:lsdException w:name="HTML Top of Form" w:semiHidden="1" w:unhideWhenUsed="1"/>
-    <w:lsdException w:name="HTML Bottom of Form" w:semiHidden="1" w:unhideWhenUsed="1"/>
-    <w:lsdException w:name="Normal (Web)" w:semiHidden="1" w:unhideWhenUsed="1"/>
-    <w:lsdException w:name="HTML Acronym" w:semiHidden="1" w:unhideWhenUsed="1"/>
-    <w:lsdException w:name="HTML Address" w:semiHidden="1" w:unhideWhenUsed="1"/>
-    <w:lsdException w:name="HTML Cite" w:semiHidden="1" w:unhideWhenUsed="1"/>
-    <w:lsdException w:name="HTML Code" w:semiHidden="1" w:unhideWhenUsed="1"/>
-    <w:lsdException w:name="HTML Definition" w:semiHidden="1" w:unhideWhenUsed="1"/>
-    <w:lsdException w:name="HTML Keyboard" w:semiHidden="1" w:unhideWhenUsed="1"/>
-    <w:lsdException w:name="HTML Preformatted" w:semiHidden="1" w:unhideWhenUsed="1"/>
-    <w:lsdException w:name="HTML Sample" w:semiHidden="1" w:unhideWhenUsed="1"/>
-    <w:lsdException w:name="HTML Typewriter" w:semiHidden="1" w:unhideWhenUsed="1"/>
-    <w:lsdException w:name="HTML Variable" w:semiHidden="1" w:unhideWhenUsed="1"/>
-    <w:lsdException w:name="Normal Table" w:semiHidden="1" w:unhideWhenUsed="1"/>
-    <w:lsdException w:name="annotation subject" w:semiHidden="1" w:unhideWhenUsed="1"/>
-    <w:lsdException w:name="No List" w:semiHidden="1" w:unhideWhenUsed="1"/>
-    <w:lsdException w:name="Outline List 1" w:semiHidden="1" w:unhideWhenUsed="1"/>
-    <w:lsdException w:name="Outline List 2" w:semiHidden="1" w:unhideWhenUsed="1"/>
-    <w:lsdException w:name="Outline List 3" w:semiHidden="1" w:unhideWhenUsed="1"/>
-    <w:lsdException w:name="Table Simple 1" w:semiHidden="1" w:unhideWhenUsed="1"/>
-    <w:lsdException w:name="Table Simple 2" w:semiHidden="1" w:unhideWhenUsed="1"/>
-    <w:lsdException w:name="Table Simple 3" w:semiHidden="1" w:unhideWhenUsed="1"/>
-    <w:lsdException w:name="Table Classic 1" w:semiHidden="1" w:unhideWhenUsed="1"/>
-    <w:lsdException w:name="Table Classic 2" w:semiHidden="1" w:unhideWhenUsed="1"/>
-    <w:lsdException w:name="Table Classic 3" w:semiHidden="1" w:unhideWhenUsed="1"/>
-    <w:lsdException w:name="Table Classic 4" w:semiHidden="1" w:unhideWhenUsed="1"/>
-    <w:lsdException w:name="Table Colorful 1" w:semiHidden="1" w:unhideWhenUsed="1"/>
-    <w:lsdException w:name="Table Colorful 2" w:semiHidden="1" w:unhideWhenUsed="1"/>
-    <w:lsdException w:name="Table Colorful 3" w:semiHidden="1" w:unhideWhenUsed="1"/>
-    <w:lsdException w:name="Table Columns 1" w:semiHidden="1" w:unhideWhenUsed="1"/>
-    <w:lsdException w:name="Table Columns 2" w:semiHidden="1" w:unhideWhenUsed="1"/>
-    <w:lsdException w:name="Table Columns 3" w:semiHidden="1" w:unhideWhenUsed="1"/>
-    <w:lsdException w:name="Table Columns 4" w:semiHidden="1" w:unhideWhenUsed="1"/>
-    <w:lsdException w:name="Table Columns 5" w:semiHidden="1" w:unhideWhenUsed="1"/>
-    <w:lsdException w:name="Table Grid 1" w:semiHidden="1" w:unhideWhenUsed="1"/>
-    <w:lsdException w:name="Table Grid 2" w:semiHidden="1" w:unhideWhenUsed="1"/>
-    <w:lsdException w:name="Table Grid 3" w:semiHidden="1" w:unhideWhenUsed="1"/>
-    <w:lsdException w:name="Table Grid 4" w:semiHidden="1" w:unhideWhenUsed="1"/>
-    <w:lsdException w:name="Table Grid 5" w:semiHidden="1" w:unhideWhenUsed="1"/>
-    <w:lsdException w:name="Table Grid 6" w:semiHidden="1" w:unhideWhenUsed="1"/>
-    <w:lsdException w:name="Table Grid 7" w:semiHidden="1" w:unhideWhenUsed="1"/>
-    <w:lsdException w:name="Table Grid 8" w:semiHidden="1" w:unhideWhenUsed="1"/>
-    <w:lsdException w:name="Table List 1" w:semiHidden="1" w:unhideWhenUsed="1"/>
-    <w:lsdException w:name="Table List 2" w:semiHidden="1" w:unhideWhenUsed="1"/>
-    <w:lsdException w:name="Table List 3" w:semiHidden="1" w:unhideWhenUsed="1"/>
-    <w:lsdException w:name="Table List 4" w:semiHidden="1" w:unhideWhenUsed="1"/>
-    <w:lsdException w:name="Table List 5" w:semiHidden="1" w:unhideWhenUsed="1"/>
-    <w:lsdException w:name="Table List 6" w:semiHidden="1" w:unhideWhenUsed="1"/>
-    <w:lsdException w:name="Table List 7" w:semiHidden="1" w:unhideWhenUsed="1"/>
-    <w:lsdException w:name="Table List 8" w:semiHidden="1" w:unhideWhenUsed="1"/>
-    <w:lsdException w:name="Table 3D effects 1" w:semiHidden="1" w:unhideWhenUsed="1"/>
-    <w:lsdException w:name="Table 3D effects 2" w:semiHidden="1" w:unhideWhenUsed="1"/>
-    <w:lsdException w:name="Table 3D effects 3" w:semiHidden="1" w:unhideWhenUsed="1"/>
-    <w:lsdException w:name="Table Contemporary" w:semiHidden="1" w:unhideWhenUsed="1"/>
-    <w:lsdException w:name="Table Elegant" w:semiHidden="1" w:unhideWhenUsed="1"/>
-    <w:lsdException w:name="Table Professional" w:semiHidden="1" w:unhideWhenUsed="1"/>
-    <w:lsdException w:name="Table Subtle 1" w:semiHidden="1" w:unhideWhenUsed="1"/>
-    <w:lsdException w:name="Table Subtle 2" w:semiHidden="1" w:unhideWhenUsed="1"/>
-    <w:lsdException w:name="Table Web 1" w:semiHidden="1" w:unhideWhenUsed="1"/>
-    <w:lsdException w:name="Table Web 2" w:semiHidden="1" w:unhideWhenUsed="1"/>
-    <w:lsdException w:name="Table Web 3" w:semiHidden="1" w:unhideWhenUsed="1"/>
-    <w:lsdException w:name="Balloon Text" w:semiHidden="1" w:unhideWhenUsed="1"/>
-    <w:lsdException w:name="Table Grid" w:uiPriority="39"/>
-    <w:lsdException w:name="Table Theme" w:semiHidden="1" w:unhideWhenUsed="1"/>
-    <w:lsdException w:name="Placeholder Text" w:semiHidden="1"/>
-    <w:lsdException w:name="No Spacing" w:uiPriority="1" w:qFormat="1"/>
-    <w:lsdException w:name="Light Shading" w:uiPriority="60"/>
-    <w:lsdException w:name="Light List" w:uiPriority="61"/>
-    <w:lsdException w:name="Light Grid" w:uiPriority="62"/>
-    <w:lsdException w:name="Medium Shading 1" w:uiPriority="63"/>
-    <w:lsdException w:name="Medium Shading 2" w:uiPriority="64"/>
-    <w:lsdException w:name="Medium List 1" w:uiPriority="65"/>
-    <w:lsdException w:name="Medium List 2" w:uiPriority="66"/>
-    <w:lsdException w:name="Medium Grid 1" w:uiPriority="67"/>
-    <w:lsdException w:name="Medium Grid 2" w:uiPriority="68"/>
-    <w:lsdException w:name="Medium Grid 3" w:uiPriority="69"/>
-    <w:lsdException w:name="Dark List" w:uiPriority="70"/>
-    <w:lsdException w:name="Colorful Shading" w:uiPriority="71"/>
-    <w:lsdException w:name="Colorful List" w:uiPriority="72"/>
-    <w:lsdException w:name="Colorful Grid" w:uiPriority="73"/>
-    <w:lsdException w:name="Light Shading Accent 1" w:uiPriority="60"/>
-    <w:lsdException w:name="Light List Accent 1" w:uiPriority="61"/>
-    <w:lsdException w:name="Light Grid Accent 1" w:uiPriority="62"/>
-    <w:lsdException w:name="Medium Shading 1 Accent 1" w:uiPriority="63"/>
-    <w:lsdException w:name="Medium Shading 2 Accent 1" w:uiPriority="64"/>
-    <w:lsdException w:name="Medium List 1 Accent 1" w:uiPriority="65"/>
-    <w:lsdException w:name="Revision" w:semiHidden="1"/>
-    <w:lsdException w:name="List Paragraph" w:uiPriority="34" w:qFormat="1"/>
-    <w:lsdException w:name="Quote" w:uiPriority="29" w:qFormat="1"/>
-    <w:lsdException w:name="Intense Quote" w:uiPriority="30" w:qFormat="1"/>
-    <w:lsdException w:name="Medium List 2 Accent 1" w:uiPriority="66"/>
-    <w:lsdException w:name="Medium Grid 1 Accent 1" w:uiPriority="67"/>
-    <w:lsdException w:name="Medium Grid 2 Accent 1" w:uiPriority="68"/>
-    <w:lsdException w:name="Medium Grid 3 Accent 1" w:uiPriority="69"/>
-    <w:lsdException w:name="Dark List Accent 1" w:uiPriority="70"/>
-    <w:lsdException w:name="Colorful Shading Accent 1" w:uiPriority="71"/>
-    <w:lsdException w:name="Colorful List Accent 1" w:uiPriority="72"/>
-    <w:lsdException w:name="Colorful Grid Accent 1" w:uiPriority="73"/>
-    <w:lsdException w:name="Light Shading Accent 2" w:uiPriority="60"/>
-    <w:lsdException w:name="Light List Accent 2" w:uiPriority="61"/>
-    <w:lsdException w:name="Light Grid Accent 2" w:uiPriority="62"/>
-    <w:lsdException w:name="Medium Shading 1 Accent 2" w:uiPriority="63"/>
-    <w:lsdException w:name="Medium Shading 2 Accent 2" w:uiPriority="64"/>
-    <w:lsdException w:name="Medium List 1 Accent 2" w:uiPriority="65"/>
-    <w:lsdException w:name="Medium List 2 Accent 2" w:uiPriority="66"/>
-    <w:lsdException w:name="Medium Grid 1 Accent 2" w:uiPriority="67"/>
-    <w:lsdException w:name="Medium Grid 2 Accent 2" w:uiPriority="68"/>
-    <w:lsdException w:name="Medium Grid 3 Accent 2" w:uiPriority="69"/>
-    <w:lsdException w:name="Dark List Accent 2" w:uiPriority="70"/>
-    <w:lsdException w:name="Colorful Shading Accent 2" w:uiPriority="71"/>
-    <w:lsdException w:name="Colorful List Accent 2" w:uiPriority="72"/>
-    <w:lsdException w:name="Colorful Grid Accent 2" w:uiPriority="73"/>
-    <w:lsdException w:name="Light Shading Accent 3" w:uiPriority="60"/>
-    <w:lsdException w:name="Light List Accent 3" w:uiPriority="61"/>
-    <w:lsdException w:name="Light Grid Accent 3" w:uiPriority="62"/>
-    <w:lsdException w:name="Medium Shading 1 Accent 3" w:uiPriority="63"/>
-    <w:lsdException w:name="Medium Shading 2 Accent 3" w:uiPriority="64"/>
-    <w:lsdException w:name="Medium List 1 Accent 3" w:uiPriority="65"/>
-    <w:lsdException w:name="Medium List 2 Accent 3" w:uiPriority="66"/>
-    <w:lsdException w:name="Medium Grid 1 Accent 3" w:uiPriority="67"/>
-    <w:lsdException w:name="Medium Grid 2 Accent 3" w:uiPriority="68"/>
-    <w:lsdException w:name="Medium Grid 3 Accent 3" w:uiPriority="69"/>
-    <w:lsdException w:name="Dark List Accent 3" w:uiPriority="70"/>
-    <w:lsdException w:name="Colorful Shading Accent 3" w:uiPriority="71"/>
-    <w:lsdException w:name="Colorful List Accent 3" w:uiPriority="72"/>
-    <w:lsdException w:name="Colorful Grid Accent 3" w:uiPriority="73"/>
-    <w:lsdException w:name="Light Shading Accent 4" w:uiPriority="60"/>
-    <w:lsdException w:name="Light List Accent 4" w:uiPriority="61"/>
-    <w:lsdException w:name="Light Grid Accent 4" w:uiPriority="62"/>
-    <w:lsdException w:name="Medium Shading 1 Accent 4" w:uiPriority="63"/>
-    <w:lsdException w:name="Medium Shading 2 Accent 4" w:uiPriority="64"/>
-    <w:lsdException w:name="Medium List 1 Accent 4" w:uiPriority="65"/>
-    <w:lsdException w:name="Medium List 2 Accent 4" w:uiPriority="66"/>
-    <w:lsdException w:name="Medium Grid 1 Accent 4" w:uiPriority="67"/>
-    <w:lsdException w:name="Medium Grid 2 Accent 4" w:uiPriority="68"/>
-    <w:lsdException w:name="Medium Grid 3 Accent 4" w:uiPriority="69"/>
-    <w:lsdException w:name="Dark List Accent 4" w:uiPriority="70"/>
-    <w:lsdException w:name="Colorful Shading Accent 4" w:uiPriority="71"/>
-    <w:lsdException w:name="Colorful List Accent 4" w:uiPriority="72"/>
-    <w:lsdException w:name="Colorful Grid Accent 4" w:uiPriority="73"/>
-    <w:lsdException w:name="Light Shading Accent 5" w:uiPriority="60"/>
-    <w:lsdException w:name="Light List Accent 5" w:uiPriority="61"/>
-    <w:lsdException w:name="Light Grid Accent 5" w:uiPriority="62"/>
-    <w:lsdException w:name="Medium Shading 1 Accent 5" w:uiPriority="63"/>
-    <w:lsdException w:name="Medium Shading 2 Accent 5" w:uiPriority="64"/>
-    <w:lsdException w:name="Medium List 1 Accent 5" w:uiPriority="65"/>
-    <w:lsdException w:name="Medium List 2 Accent 5" w:uiPriority="66"/>
-    <w:lsdException w:name="Medium Grid 1 Accent 5" w:uiPriority="67"/>
-    <w:lsdException w:name="Medium Grid 2 Accent 5" w:uiPriority="68"/>
-    <w:lsdException w:name="Medium Grid 3 Accent 5" w:uiPriority="69"/>
-    <w:lsdException w:name="Dark List Accent 5" w:uiPriority="70"/>
-    <w:lsdException w:name="Colorful Shading Accent 5" w:uiPriority="71"/>
-    <w:lsdException w:name="Colorful List Accent 5" w:uiPriority="72"/>
-    <w:lsdException w:name="Colorful Grid Accent 5" w:uiPriority="73"/>
-    <w:lsdException w:name="Light Shading Accent 6" w:uiPriority="60"/>
-    <w:lsdException w:name="Light List Accent 6" w:uiPriority="61"/>
-    <w:lsdException w:name="Light Grid Accent 6" w:uiPriority="62"/>
-    <w:lsdException w:name="Medium Shading 1 Accent 6" w:uiPriority="63"/>
-    <w:lsdException w:name="Medium Shading 2 Accent 6" w:uiPriority="64"/>
-    <w:lsdException w:name="Medium List 1 Accent 6" w:uiPriority="65"/>
-    <w:lsdException w:name="Medium List 2 Accent 6" w:uiPriority="66"/>
-    <w:lsdException w:name="Medium Grid 1 Accent 6" w:uiPriority="67"/>
-    <w:lsdException w:name="Medium Grid 2 Accent 6" w:uiPriority="68"/>
-    <w:lsdException w:name="Medium Grid 3 Accent 6" w:uiPriority="69"/>
-    <w:lsdException w:name="Dark List Accent 6" w:uiPriority="70"/>
-    <w:lsdException w:name="Colorful Shading Accent 6" w:uiPriority="71"/>
-    <w:lsdException w:name="Colorful List Accent 6" w:uiPriority="72"/>
-    <w:lsdException w:name="Colorful Grid Accent 6" w:uiPriority="73"/>
-    <w:lsdException w:name="Subtle Emphasis" w:uiPriority="19" w:qFormat="1"/>
-    <w:lsdException w:name="Intense Emphasis" w:uiPriority="21" w:qFormat="1"/>
-    <w:lsdException w:name="Subtle Reference" w:uiPriority="31" w:qFormat="1"/>
-    <w:lsdException w:name="Intense Reference" w:uiPriority="32" w:qFormat="1"/>
-    <w:lsdException w:name="Book Title" w:uiPriority="33" w:qFormat="1"/>
-    <w:lsdException w:name="Bibliography" w:semiHidden="1" w:uiPriority="37" w:unhideWhenUsed="1"/>
-    <w:lsdException w:name="TOC Heading" w:semiHidden="1" w:uiPriority="39" w:unhideWhenUsed="1" w:qFormat="1"/>
-    <w:lsdException w:name="Plain Table 1" w:uiPriority="41"/>
-    <w:lsdException w:name="Plain Table 2" w:uiPriority="42"/>
-    <w:lsdException w:name="Plain Table 3" w:uiPriority="43"/>
-    <w:lsdException w:name="Plain Table 4" w:uiPriority="44"/>
-    <w:lsdException w:name="Plain Table 5" w:uiPriority="45"/>
-    <w:lsdException w:name="Grid Table Light" w:uiPriority="40"/>
-    <w:lsdException w:name="Grid Table 1 Light" w:uiPriority="46"/>
-    <w:lsdException w:name="Grid Table 2" w:uiPriority="47"/>
-    <w:lsdException w:name="Grid Table 3" w:uiPriority="48"/>
-    <w:lsdException w:name="Grid Table 4" w:uiPriority="49"/>
-    <w:lsdException w:name="Grid Table 5 Dark" w:uiPriority="50"/>
-    <w:lsdException w:name="Grid Table 6 Colorful" w:uiPriority="51"/>
-    <w:lsdException w:name="Grid Table 7 Colorful" w:uiPriority="52"/>
-    <w:lsdException w:name="Grid Table 1 Light Accent 1" w:uiPriority="46"/>
-    <w:lsdException w:name="Grid Table 2 Accent 1" w:uiPriority="47"/>
-    <w:lsdException w:name="Grid Table 3 Accent 1" w:uiPriority="48"/>
-    <w:lsdException w:name="Grid Table 4 Accent 1" w:uiPriority="49"/>
-    <w:lsdException w:name="Grid Table 5 Dark Accent 1" w:uiPriority="50"/>
-    <w:lsdException w:name="Grid Table 6 Colorful Accent 1" w:uiPriority="51"/>
-    <w:lsdException w:name="Grid Table 7 Colorful Accent 1" w:uiPriority="52"/>
-    <w:lsdException w:name="Grid Table 1 Light Accent 2" w:uiPriority="46"/>
-    <w:lsdException w:name="Grid Table 2 Accent 2" w:uiPriority="47"/>
-    <w:lsdException w:name="Grid Table 3 Accent 2" w:uiPriority="48"/>
-    <w:lsdException w:name="Grid Table 4 Accent 2" w:uiPriority="49"/>
-    <w:lsdException w:name="Grid Table 5 Dark Accent 2" w:uiPriority="50"/>
-    <w:lsdException w:name="Grid Table 6 Colorful Accent 2" w:uiPriority="51"/>
-    <w:lsdException w:name="Grid Table 7 Colorful Accent 2" w:uiPriority="52"/>
-    <w:lsdException w:name="Grid Table 1 Light Accent 3" w:uiPriority="46"/>
-    <w:lsdException w:name="Grid Table 2 Accent 3" w:uiPriority="47"/>
-    <w:lsdException w:name="Grid Table 3 Accent 3" w:uiPriority="48"/>
-    <w:lsdException w:name="Grid Table 4 Accent 3" w:uiPriority="49"/>
-    <w:lsdException w:name="Grid Table 5 Dark Accent 3" w:uiPriority="50"/>
-    <w:lsdException w:name="Grid Table 6 Colorful Accent 3" w:uiPriority="51"/>
-    <w:lsdException w:name="Grid Table 7 Colorful Accent 3" w:uiPriority="52"/>
-    <w:lsdException w:name="Grid Table 1 Light Accent 4" w:uiPriority="46"/>
-    <w:lsdException w:name="Grid Table 2 Accent 4" w:uiPriority="47"/>
-    <w:lsdException w:name="Grid Table 3 Accent 4" w:uiPriority="48"/>
-    <w:lsdException w:name="Grid Table 4 Accent 4" w:uiPriority="49"/>
-    <w:lsdException w:name="Grid Table 5 Dark Accent 4" w:uiPriority="50"/>
-    <w:lsdException w:name="Grid Table 6 Colorful Accent 4" w:uiPriority="51"/>
-    <w:lsdException w:name="Grid Table 7 Colorful Accent 4" w:uiPriority="52"/>
-    <w:lsdException w:name="Grid Table 1 Light Accent 5" w:uiPriority="46"/>
-    <w:lsdException w:name="Grid Table 2 Accent 5" w:uiPriority="47"/>
-    <w:lsdException w:name="Grid Table 3 Accent 5" w:uiPriority="48"/>
-    <w:lsdException w:name="Grid Table 4 Accent 5" w:uiPriority="49"/>
-    <w:lsdException w:name="Grid Table 5 Dark Accent 5" w:uiPriority="50"/>
-    <w:lsdException w:name="Grid Table 6 Colorful Accent 5" w:uiPriority="51"/>
-    <w:lsdException w:name="Grid Table 7 Colorful Accent 5" w:uiPriority="52"/>
-    <w:lsdException w:name="Grid Table 1 Light Accent 6" w:uiPriority="46"/>
-    <w:lsdException w:name="Grid Table 2 Accent 6" w:uiPriority="47"/>
-    <w:lsdException w:name="Grid Table 3 Accent 6" w:uiPriority="48"/>
-    <w:lsdException w:name="Grid Table 4 Accent 6" w:uiPriority="49"/>
-    <w:lsdException w:name="Grid Table 5 Dark Accent 6" w:uiPriority="50"/>
-    <w:lsdException w:name="Grid Table 6 Colorful Accent 6" w:uiPriority="51"/>
-    <w:lsdException w:name="Grid Table 7 Colorful Accent 6" w:uiPriority="52"/>
-    <w:lsdException w:name="List Table 1 Light" w:uiPriority="46"/>
-    <w:lsdException w:name="List Table 2" w:uiPriority="47"/>
-    <w:lsdException w:name="List Table 3" w:uiPriority="48"/>
-    <w:lsdException w:name="List Table 4" w:uiPriority="49"/>
-    <w:lsdException w:name="List Table 5 Dark" w:uiPriority="50"/>
-    <w:lsdException w:name="List Table 6 Colorful" w:uiPriority="51"/>
-    <w:lsdException w:name="List Table 7 Colorful" w:uiPriority="52"/>
-    <w:lsdException w:name="List Table 1 Light Accent 1" w:uiPriority="46"/>
-    <w:lsdException w:name="List Table 2 Accent 1" w:uiPriority="47"/>
-    <w:lsdException w:name="List Table 3 Accent 1" w:uiPriority="48"/>
-    <w:lsdException w:name="List Table 4 Accent 1" w:uiPriority="49"/>
-    <w:lsdException w:name="List Table 5 Dark Accent 1" w:uiPriority="50"/>
-    <w:lsdException w:name="List Table 6 Colorful Accent 1" w:uiPriority="51"/>
-    <w:lsdException w:name="List Table 7 Colorful Accent 1" w:uiPriority="52"/>
-    <w:lsdException w:name="List Table 1 Light Accent 2" w:uiPriority="46"/>
-    <w:lsdException w:name="List Table 2 Accent 2" w:uiPriority="47"/>
-    <w:lsdException w:name="List Table 3 Accent 2" w:uiPriority="48"/>
-    <w:lsdException w:name="List Table 4 Accent 2" w:uiPriority="49"/>
-    <w:lsdException w:name="List Table 5 Dark Accent 2" w:uiPriority="50"/>
-    <w:lsdException w:name="List Table 6 Colorful Accent 2" w:uiPriority="51"/>
-    <w:lsdException w:name="List Table 7 Colorful Accent 2" w:uiPriority="52"/>
-    <w:lsdException w:name="List Table 1 Light Accent 3" w:uiPriority="46"/>
-    <w:lsdException w:name="List Table 2 Accent 3" w:uiPriority="47"/>
-    <w:lsdException w:name="List Table 3 Accent 3" w:uiPriority="48"/>
-    <w:lsdException w:name="List Table 4 Accent 3" w:uiPriority="49"/>
-    <w:lsdException w:name="List Table 5 Dark Accent 3" w:uiPriority="50"/>
-    <w:lsdException w:name="List Table 6 Colorful Accent 3" w:uiPriority="51"/>
-    <w:lsdException w:name="List Table 7 Colorful Accent 3" w:uiPriority="52"/>
-    <w:lsdException w:name="List Table 1 Light Accent 4" w:uiPriority="46"/>
-    <w:lsdException w:name="List Table 2 Accent 4" w:uiPriority="47"/>
-    <w:lsdException w:name="List Table 3 Accent 4" w:uiPriority="48"/>
-    <w:lsdException w:name="List Table 4 Accent 4" w:uiPriority="49"/>
-    <w:lsdException w:name="List Table 5 Dark Accent 4" w:uiPriority="50"/>
-    <w:lsdException w:name="List Table 6 Colorful Accent 4" w:uiPriority="51"/>
-    <w:lsdException w:name="List Table 7 Colorful Accent 4" w:uiPriority="52"/>
-    <w:lsdException w:name="List Table 1 Light Accent 5" w:uiPriority="46"/>
-    <w:lsdException w:name="List Table 2 Accent 5" w:uiPriority="47"/>
-    <w:lsdException w:name="List Table 3 Accent 5" w:uiPriority="48"/>
-    <w:lsdException w:name="List Table 4 Accent 5" w:uiPriority="49"/>
-    <w:lsdException w:name="List Table 5 Dark Accent 5" w:uiPriority="50"/>
-    <w:lsdException w:name="List Table 6 Colorful Accent 5" w:uiPriority="51"/>
-    <w:lsdException w:name="List Table 7 Colorful Accent 5" w:uiPriority="52"/>
-    <w:lsdException w:name="List Table 1 Light Accent 6" w:uiPriority="46"/>
-    <w:lsdException w:name="List Table 2 Accent 6" w:uiPriority="47"/>
-    <w:lsdException w:name="List Table 3 Accent 6" w:uiPriority="48"/>
-    <w:lsdException w:name="List Table 4 Accent 6" w:uiPriority="49"/>
-    <w:lsdException w:name="List Table 5 Dark Accent 6" w:uiPriority="50"/>
-    <w:lsdException w:name="List Table 6 Colorful Accent 6" w:uiPriority="51"/>
-    <w:lsdException w:name="List Table 7 Colorful Accent 6" w:uiPriority="52"/>
-    <w:lsdException w:name="Mention" w:semiHidden="1" w:unhideWhenUsed="1"/>
-    <w:lsdException w:name="Smart Hyperlink" w:semiHidden="1" w:unhideWhenUsed="1"/>
-    <w:lsdException w:name="Hashtag" w:semiHidden="1" w:unhideWhenUsed="1"/>
-    <w:lsdException w:name="Unresolved Mention" w:semiHidden="1" w:unhideWhenUsed="1"/>
-    <w:lsdException w:name="Smart Link" w:semiHidden="1" w:unhideWhenUsed="1"/>
-    <w:lsdException w:name="Smart Link Error" w:semiHidden="1" w:unhideWhenUsed="1"/>
+  <w:latentStyles w:defLockedState="0" w:defUIPriority="99" w:defSemiHidden="1" w:defUnhideWhenUsed="1" w:defQFormat="0" w:count="267">
+    <w:lsdException w:name="Normal" w:semiHidden="0" w:uiPriority="0" w:unhideWhenUsed="0" w:qFormat="1"/>
+    <w:lsdException w:name="heading 1" w:semiHidden="0" w:uiPriority="9" w:unhideWhenUsed="0" w:qFormat="1"/>
+    <w:lsdException w:name="heading 2" w:uiPriority="9" w:qFormat="1"/>
+    <w:lsdException w:name="heading 3" w:uiPriority="9" w:qFormat="1"/>
+    <w:lsdException w:name="heading 4" w:uiPriority="9" w:qFormat="1"/>
+    <w:lsdException w:name="heading 5" w:uiPriority="9" w:qFormat="1"/>
+    <w:lsdException w:name="heading 6" w:uiPriority="9" w:qFormat="1"/>
+    <w:lsdException w:name="heading 7" w:uiPriority="9" w:qFormat="1"/>
+    <w:lsdException w:name="heading 8" w:uiPriority="9" w:qFormat="1"/>
+    <w:lsdException w:name="heading 9" w:uiPriority="9" w:qFormat="1"/>
+    <w:lsdException w:name="toc 1" w:uiPriority="39"/>
+    <w:lsdException w:name="toc 2" w:uiPriority="39"/>
+    <w:lsdException w:name="toc 3" w:uiPriority="39"/>
+    <w:lsdException w:name="toc 4" w:uiPriority="39"/>
+    <w:lsdException w:name="toc 5" w:uiPriority="39"/>
+    <w:lsdException w:name="toc 6" w:uiPriority="39"/>
+    <w:lsdException w:name="toc 7" w:uiPriority="39"/>
+    <w:lsdException w:name="toc 8" w:uiPriority="39"/>
+    <w:lsdException w:name="toc 9" w:uiPriority="39"/>
+    <w:lsdException w:name="caption" w:uiPriority="35" w:qFormat="1"/>
+    <w:lsdException w:name="Title" w:semiHidden="0" w:uiPriority="10" w:unhideWhenUsed="0" w:qFormat="1"/>
+    <w:lsdException w:name="Default Paragraph Font" w:uiPriority="1"/>
+    <w:lsdException w:name="Subtitle" w:semiHidden="0" w:uiPriority="11" w:unhideWhenUsed="0" w:qFormat="1"/>
+    <w:lsdException w:name="Strong" w:semiHidden="0" w:uiPriority="22" w:unhideWhenUsed="0" w:qFormat="1"/>
+    <w:lsdException w:name="Emphasis" w:semiHidden="0" w:uiPriority="20" w:unhideWhenUsed="0" w:qFormat="1"/>
+    <w:lsdException w:name="Table Grid" w:semiHidden="0" w:uiPriority="39" w:unhideWhenUsed="0"/>
+    <w:lsdException w:name="Placeholder Text" w:unhideWhenUsed="0"/>
+    <w:lsdException w:name="No Spacing" w:semiHidden="0" w:uiPriority="1" w:unhideWhenUsed="0" w:qFormat="1"/>
+    <w:lsdException w:name="Light Shading" w:semiHidden="0" w:uiPriority="60" w:unhideWhenUsed="0"/>
+    <w:lsdException w:name="Light List" w:semiHidden="0" w:uiPriority="61" w:unhideWhenUsed="0"/>
+    <w:lsdException w:name="Light Grid" w:semiHidden="0" w:uiPriority="62" w:unhideWhenUsed="0"/>
+    <w:lsdException w:name="Medium Shading 1" w:semiHidden="0" w:uiPriority="63" w:unhideWhenUsed="0"/>
+    <w:lsdException w:name="Medium Shading 2" w:semiHidden="0" w:uiPriority="64" w:unhideWhenUsed="0"/>
+    <w:lsdException w:name="Medium List 1" w:semiHidden="0" w:uiPriority="65" w:unhideWhenUsed="0"/>
+    <w:lsdException w:name="Medium List 2" w:semiHidden="0" w:uiPriority="66" w:unhideWhenUsed="0"/>
+    <w:lsdException w:name="Medium Grid 1" w:semiHidden="0" w:uiPriority="67" w:unhideWhenUsed="0"/>
+    <w:lsdException w:name="Medium Grid 2" w:semiHidden="0" w:uiPriority="68" w:unhideWhenUsed="0"/>
+    <w:lsdException w:name="Medium Grid 3" w:semiHidden="0" w:uiPriority="69" w:unhideWhenUsed="0"/>
+    <w:lsdException w:name="Dark List" w:semiHidden="0" w:uiPriority="70" w:unhideWhenUsed="0"/>
+    <w:lsdException w:name="Colorful Shading" w:semiHidden="0" w:uiPriority="71" w:unhideWhenUsed="0"/>
+    <w:lsdException w:name="Colorful List" w:semiHidden="0" w:uiPriority="72" w:unhideWhenUsed="0"/>
+    <w:lsdException w:name="Colorful Grid" w:semiHidden="0" w:uiPriority="73" w:unhideWhenUsed="0"/>
+    <w:lsdException w:name="Light Shading Accent 1" w:semiHidden="0" w:uiPriority="60" w:unhideWhenUsed="0"/>
+    <w:lsdException w:name="Light List Accent 1" w:semiHidden="0" w:uiPriority="61" w:unhideWhenUsed="0"/>
+    <w:lsdException w:name="Light Grid Accent 1" w:semiHidden="0" w:uiPriority="62" w:unhideWhenUsed="0"/>
+    <w:lsdException w:name="Medium Shading 1 Accent 1" w:semiHidden="0" w:uiPriority="63" w:unhideWhenUsed="0"/>
+    <w:lsdException w:name="Medium Shading 2 Accent 1" w:semiHidden="0" w:uiPriority="64" w:unhideWhenUsed="0"/>
+    <w:lsdException w:name="Medium List 1 Accent 1" w:semiHidden="0" w:uiPriority="65" w:unhideWhenUsed="0"/>
+    <w:lsdException w:name="Revision" w:unhideWhenUsed="0"/>
+    <w:lsdException w:name="List Paragraph" w:semiHidden="0" w:uiPriority="34" w:unhideWhenUsed="0" w:qFormat="1"/>
+    <w:lsdException w:name="Quote" w:semiHidden="0" w:uiPriority="29" w:unhideWhenUsed="0" w:qFormat="1"/>
+    <w:lsdException w:name="Intense Quote" w:semiHidden="0" w:uiPriority="30" w:unhideWhenUsed="0" w:qFormat="1"/>
+    <w:lsdException w:name="Medium List 2 Accent 1" w:semiHidden="0" w:uiPriority="66" w:unhideWhenUsed="0"/>
+    <w:lsdException w:name="Medium Grid 1 Accent 1" w:semiHidden="0" w:uiPriority="67" w:unhideWhenUsed="0"/>
+    <w:lsdException w:name="Medium Grid 2 Accent 1" w:semiHidden="0" w:uiPriority="68" w:unhideWhenUsed="0"/>
+    <w:lsdException w:name="Medium Grid 3 Accent 1" w:semiHidden="0" w:uiPriority="69" w:unhideWhenUsed="0"/>
+    <w:lsdException w:name="Dark List Accent 1" w:semiHidden="0" w:uiPriority="70" w:unhideWhenUsed="0"/>
+    <w:lsdException w:name="Colorful Shading Accent 1" w:semiHidden="0" w:uiPriority="71" w:unhideWhenUsed="0"/>
+    <w:lsdException w:name="Colorful List Accent 1" w:semiHidden="0" w:uiPriority="72" w:unhideWhenUsed="0"/>
+    <w:lsdException w:name="Colorful Grid Accent 1" w:semiHidden="0" w:uiPriority="73" w:unhideWhenUsed="0"/>
+    <w:lsdException w:name="Light Shading Accent 2" w:semiHidden="0" w:uiPriority="60" w:unhideWhenUsed="0"/>
+    <w:lsdException w:name="Light List Accent 2" w:semiHidden="0" w:uiPriority="61" w:unhideWhenUsed="0"/>
+    <w:lsdException w:name="Light Grid Accent 2" w:semiHidden="0" w:uiPriority="62" w:unhideWhenUsed="0"/>
+    <w:lsdException w:name="Medium Shading 1 Accent 2" w:semiHidden="0" w:uiPriority="63" w:unhideWhenUsed="0"/>
+    <w:lsdException w:name="Medium Shading 2 Accent 2" w:semiHidden="0" w:uiPriority="64" w:unhideWhenUsed="0"/>
+    <w:lsdException w:name="Medium List 1 Accent 2" w:semiHidden="0" w:uiPriority="65" w:unhideWhenUsed="0"/>
+    <w:lsdException w:name="Medium List 2 Accent 2" w:semiHidden="0" w:uiPriority="66" w:unhideWhenUsed="0"/>
+    <w:lsdException w:name="Medium Grid 1 Accent 2" w:semiHidden="0" w:uiPriority="67" w:unhideWhenUsed="0"/>
+    <w:lsdException w:name="Medium Grid 2 Accent 2" w:semiHidden="0" w:uiPriority="68" w:unhideWhenUsed="0"/>
+    <w:lsdException w:name="Medium Grid 3 Accent 2" w:semiHidden="0" w:uiPriority="69" w:unhideWhenUsed="0"/>
+    <w:lsdException w:name="Dark List Accent 2" w:semiHidden="0" w:uiPriority="70" w:unhideWhenUsed="0"/>
+    <w:lsdException w:name="Colorful Shading Accent 2" w:semiHidden="0" w:uiPriority="71" w:unhideWhenUsed="0"/>
+    <w:lsdException w:name="Colorful List Accent 2" w:semiHidden="0" w:uiPriority="72" w:unhideWhenUsed="0"/>
+    <w:lsdException w:name="Colorful Grid Accent 2" w:semiHidden="0" w:uiPriority="73" w:unhideWhenUsed="0"/>
+    <w:lsdException w:name="Light Shading Accent 3" w:semiHidden="0" w:uiPriority="60" w:unhideWhenUsed="0"/>
+    <w:lsdException w:name="Light List Accent 3" w:semiHidden="0" w:uiPriority="61" w:unhideWhenUsed="0"/>
+    <w:lsdException w:name="Light Grid Accent 3" w:semiHidden="0" w:uiPriority="62" w:unhideWhenUsed="0"/>
+    <w:lsdException w:name="Medium Shading 1 Accent 3" w:semiHidden="0" w:uiPriority="63" w:unhideWhenUsed="0"/>
+    <w:lsdException w:name="Medium Shading 2 Accent 3" w:semiHidden="0" w:uiPriority="64" w:unhideWhenUsed="0"/>
+    <w:lsdException w:name="Medium List 1 Accent 3" w:semiHidden="0" w:uiPriority="65" w:unhideWhenUsed="0"/>
+    <w:lsdException w:name="Medium List 2 Accent 3" w:semiHidden="0" w:uiPriority="66" w:unhideWhenUsed="0"/>
+    <w:lsdException w:name="Medium Grid 1 Accent 3" w:semiHidden="0" w:uiPriority="67" w:unhideWhenUsed="0"/>
+    <w:lsdException w:name="Medium Grid 2 Accent 3" w:semiHidden="0" w:uiPriority="68" w:unhideWhenUsed="0"/>
+    <w:lsdException w:name="Medium Grid 3 Accent 3" w:semiHidden="0" w:uiPriority="69" w:unhideWhenUsed="0"/>
+    <w:lsdException w:name="Dark List Accent 3" w:semiHidden="0" w:uiPriority="70" w:unhideWhenUsed="0"/>
+    <w:lsdException w:name="Colorful Shading Accent 3" w:semiHidden="0" w:uiPriority="71" w:unhideWhenUsed="0"/>
+    <w:lsdException w:name="Colorful List Accent 3" w:semiHidden="0" w:uiPriority="72" w:unhideWhenUsed="0"/>
+    <w:lsdException w:name="Colorful Grid Accent 3" w:semiHidden="0" w:uiPriority="73" w:unhideWhenUsed="0"/>
+    <w:lsdException w:name="Light Shading Accent 4" w:semiHidden="0" w:uiPriority="60" w:unhideWhenUsed="0"/>
+    <w:lsdException w:name="Light List Accent 4" w:semiHidden="0" w:uiPriority="61" w:unhideWhenUsed="0"/>
+    <w:lsdException w:name="Light Grid Accent 4" w:semiHidden="0" w:uiPriority="62" w:unhideWhenUsed="0"/>
+    <w:lsdException w:name="Medium Shading 1 Accent 4" w:semiHidden="0" w:uiPriority="63" w:unhideWhenUsed="0"/>
+    <w:lsdException w:name="Medium Shading 2 Accent 4" w:semiHidden="0" w:uiPriority="64" w:unhideWhenUsed="0"/>
+    <w:lsdException w:name="Medium List 1 Accent 4" w:semiHidden="0" w:uiPriority="65" w:unhideWhenUsed="0"/>
+    <w:lsdException w:name="Medium List 2 Accent 4" w:semiHidden="0" w:uiPriority="66" w:unhideWhenUsed="0"/>
+    <w:lsdException w:name="Medium Grid 1 Accent 4" w:semiHidden="0" w:uiPriority="67" w:unhideWhenUsed="0"/>
+    <w:lsdException w:name="Medium Grid 2 Accent 4" w:semiHidden="0" w:uiPriority="68" w:unhideWhenUsed="0"/>
+    <w:lsdException w:name="Medium Grid 3 Accent 4" w:semiHidden="0" w:uiPriority="69" w:unhideWhenUsed="0"/>
+    <w:lsdException w:name="Dark List Accent 4" w:semiHidden="0" w:uiPriority="70" w:unhideWhenUsed="0"/>
+    <w:lsdException w:name="Colorful Shading Accent 4" w:semiHidden="0" w:uiPriority="71" w:unhideWhenUsed="0"/>
+    <w:lsdException w:name="Colorful List Accent 4" w:semiHidden="0" w:uiPriority="72" w:unhideWhenUsed="0"/>
+    <w:lsdException w:name="Colorful Grid Accent 4" w:semiHidden="0" w:uiPriority="73" w:unhideWhenUsed="0"/>
+    <w:lsdException w:name="Light Shading Accent 5" w:semiHidden="0" w:uiPriority="60" w:unhideWhenUsed="0"/>
+    <w:lsdException w:name="Light List Accent 5" w:semiHidden="0" w:uiPriority="61" w:unhideWhenUsed="0"/>
+    <w:lsdException w:name="Light Grid Accent 5" w:semiHidden="0" w:uiPriority="62" w:unhideWhenUsed="0"/>
+    <w:lsdException w:name="Medium Shading 1 Accent 5" w:semiHidden="0" w:uiPriority="63" w:unhideWhenUsed="0"/>
+    <w:lsdException w:name="Medium Shading 2 Accent 5" w:semiHidden="0" w:uiPriority="64" w:unhideWhenUsed="0"/>
+    <w:lsdException w:name="Medium List 1 Accent 5" w:semiHidden="0" w:uiPriority="65" w:unhideWhenUsed="0"/>
+    <w:lsdException w:name="Medium List 2 Accent 5" w:semiHidden="0" w:uiPriority="66" w:unhideWhenUsed="0"/>
+    <w:lsdException w:name="Medium Grid 1 Accent 5" w:semiHidden="0" w:uiPriority="67" w:unhideWhenUsed="0"/>
+    <w:lsdException w:name="Medium Grid 2 Accent 5" w:semiHidden="0" w:uiPriority="68" w:unhideWhenUsed="0"/>
+    <w:lsdException w:name="Medium Grid 3 Accent 5" w:semiHidden="0" w:uiPriority="69" w:unhideWhenUsed="0"/>
+    <w:lsdException w:name="Dark List Accent 5" w:semiHidden="0" w:uiPriority="70" w:unhideWhenUsed="0"/>
+    <w:lsdException w:name="Colorful Shading Accent 5" w:semiHidden="0" w:uiPriority="71" w:unhideWhenUsed="0"/>
+    <w:lsdException w:name="Colorful List Accent 5" w:semiHidden="0" w:uiPriority="72" w:unhideWhenUsed="0"/>
+    <w:lsdException w:name="Colorful Grid Accent 5" w:semiHidden="0" w:uiPriority="73" w:unhideWhenUsed="0"/>
+    <w:lsdException w:name="Light Shading Accent 6" w:semiHidden="0" w:uiPriority="60" w:unhideWhenUsed="0"/>
+    <w:lsdException w:name="Light List Accent 6" w:semiHidden="0" w:uiPriority="61" w:unhideWhenUsed="0"/>
+    <w:lsdException w:name="Light Grid Accent 6" w:semiHidden="0" w:uiPriority="62" w:unhideWhenUsed="0"/>
+    <w:lsdException w:name="Medium Shading 1 Accent 6" w:semiHidden="0" w:uiPriority="63" w:unhideWhenUsed="0"/>
+    <w:lsdException w:name="Medium Shading 2 Accent 6" w:semiHidden="0" w:uiPriority="64" w:unhideWhenUsed="0"/>
+    <w:lsdException w:name="Medium List 1 Accent 6" w:semiHidden="0" w:uiPriority="65" w:unhideWhenUsed="0"/>
+    <w:lsdException w:name="Medium List 2 Accent 6" w:semiHidden="0" w:uiPriority="66" w:unhideWhenUsed="0"/>
+    <w:lsdException w:name="Medium Grid 1 Accent 6" w:semiHidden="0" w:uiPriority="67" w:unhideWhenUsed="0"/>
+    <w:lsdException w:name="Medium Grid 2 Accent 6" w:semiHidden="0" w:uiPriority="68" w:unhideWhenUsed="0"/>
+    <w:lsdException w:name="Medium Grid 3 Accent 6" w:semiHidden="0" w:uiPriority="69" w:unhideWhenUsed="0"/>
+    <w:lsdException w:name="Dark List Accent 6" w:semiHidden="0" w:uiPriority="70" w:unhideWhenUsed="0"/>
+    <w:lsdException w:name="Colorful Shading Accent 6" w:semiHidden="0" w:uiPriority="71" w:unhideWhenUsed="0"/>
+    <w:lsdException w:name="Colorful List Accent 6" w:semiHidden="0" w:uiPriority="72" w:unhideWhenUsed="0"/>
+    <w:lsdException w:name="Colorful Grid Accent 6" w:semiHidden="0" w:uiPriority="73" w:unhideWhenUsed="0"/>
+    <w:lsdException w:name="Subtle Emphasis" w:semiHidden="0" w:uiPriority="19" w:unhideWhenUsed="0" w:qFormat="1"/>
+    <w:lsdException w:name="Intense Emphasis" w:semiHidden="0" w:uiPriority="21" w:unhideWhenUsed="0" w:qFormat="1"/>
+    <w:lsdException w:name="Subtle Reference" w:semiHidden="0" w:uiPriority="31" w:unhideWhenUsed="0" w:qFormat="1"/>
+    <w:lsdException w:name="Intense Reference" w:semiHidden="0" w:uiPriority="32" w:unhideWhenUsed="0" w:qFormat="1"/>
+    <w:lsdException w:name="Book Title" w:semiHidden="0" w:uiPriority="33" w:unhideWhenUsed="0" w:qFormat="1"/>
+    <w:lsdException w:name="Bibliography" w:uiPriority="37"/>
+    <w:lsdException w:name="TOC Heading" w:uiPriority="39" w:qFormat="1"/>
   </w:latentStyles>
   <w:style w:type="paragraph" w:default="1" w:styleId="Normal">
     <w:name w:val="Normal"/>
     <w:qFormat/>
+    <w:rsid w:val="00634080"/>
   </w:style>
   <w:style w:type="paragraph" w:styleId="Titre1">
     <w:name w:val="heading 1"/>
@@ -1194,6 +916,7 @@
   <w:style w:type="character" w:default="1" w:styleId="Policepardfaut">
     <w:name w:val="Default Paragraph Font"/>
     <w:uiPriority w:val="1"/>
+    <w:semiHidden/>
     <w:unhideWhenUsed/>
   </w:style>
   <w:style w:type="table" w:default="1" w:styleId="TableauNormal">
@@ -1201,6 +924,7 @@
     <w:uiPriority w:val="99"/>
     <w:semiHidden/>
     <w:unhideWhenUsed/>
+    <w:qFormat/>
     <w:tblPr>
       <w:tblInd w:w="0" w:type="dxa"/>
       <w:tblCellMar>
@@ -1328,6 +1052,36 @@
       <w:ind w:left="720"/>
       <w:contextualSpacing/>
     </w:pPr>
+  </w:style>
+  <w:style w:type="paragraph" w:styleId="Textedebulles">
+    <w:name w:val="Balloon Text"/>
+    <w:basedOn w:val="Normal"/>
+    <w:link w:val="TextedebullesCar"/>
+    <w:uiPriority w:val="99"/>
+    <w:semiHidden/>
+    <w:unhideWhenUsed/>
+    <w:rsid w:val="00247C72"/>
+    <w:pPr>
+      <w:spacing w:after="0" w:line="240" w:lineRule="auto"/>
+    </w:pPr>
+    <w:rPr>
+      <w:rFonts w:ascii="Tahoma" w:hAnsi="Tahoma" w:cs="Tahoma"/>
+      <w:sz w:val="16"/>
+      <w:szCs w:val="16"/>
+    </w:rPr>
+  </w:style>
+  <w:style w:type="character" w:customStyle="1" w:styleId="TextedebullesCar">
+    <w:name w:val="Texte de bulles Car"/>
+    <w:basedOn w:val="Policepardfaut"/>
+    <w:link w:val="Textedebulles"/>
+    <w:uiPriority w:val="99"/>
+    <w:semiHidden/>
+    <w:rsid w:val="00247C72"/>
+    <w:rPr>
+      <w:rFonts w:ascii="Tahoma" w:hAnsi="Tahoma" w:cs="Tahoma"/>
+      <w:sz w:val="16"/>
+      <w:szCs w:val="16"/>
+    </w:rPr>
   </w:style>
 </w:styles>
 </file>
@@ -1375,7 +1129,7 @@
     </a:clrScheme>
     <a:fontScheme name="Office">
       <a:majorFont>
-        <a:latin typeface="Calibri Light" panose="020F0302020204030204"/>
+        <a:latin typeface="Calibri Light"/>
         <a:ea typeface=""/>
         <a:cs typeface=""/>
         <a:font script="Jpan" typeface="游ゴシック Light"/>
@@ -1427,7 +1181,7 @@
         <a:font script="Tfng" typeface="Ebrima"/>
       </a:majorFont>
       <a:minorFont>
-        <a:latin typeface="Calibri" panose="020F0502020204030204"/>
+        <a:latin typeface="Calibri"/>
         <a:ea typeface=""/>
         <a:cs typeface=""/>
         <a:font script="Jpan" typeface="游明朝"/>
@@ -1621,7 +1375,7 @@
   <a:extraClrSchemeLst/>
   <a:extLst>
     <a:ext uri="{05A4C25C-085E-4340-85A3-A5531E510DB2}">
-      <thm15:themeFamily xmlns:thm15="http://schemas.microsoft.com/office/thememl/2012/main" name="Office Theme" id="{62F939B6-93AF-4DB8-9C6B-D6C7DFDC589F}" vid="{4A3C46E8-61CC-4603-A589-7422A47A8E4A}"/>
+      <thm15:themeFamily xmlns:thm15="http://schemas.microsoft.com/office/thememl/2012/main" xmlns="" name="Office Theme" id="{62F939B6-93AF-4DB8-9C6B-D6C7DFDC589F}" vid="{4A3C46E8-61CC-4603-A589-7422A47A8E4A}"/>
     </a:ext>
   </a:extLst>
 </a:theme>

</xml_diff>

<commit_message>
Changement de place de l'étape 2 des implémentations
</commit_message>
<xml_diff>
--- a/JOURNAL_DEVELOPPEMENT.docx
+++ b/JOURNAL_DEVELOPPEMENT.docx
@@ -1,6 +1,6 @@
 
 <file path=word/document.xml><?xml version="1.0" encoding="utf-8"?>
-<w:document xmlns:wpc="http://schemas.microsoft.com/office/word/2010/wordprocessingCanvas" xmlns:cx="http://schemas.microsoft.com/office/drawing/2014/chartex" xmlns:cx1="http://schemas.microsoft.com/office/drawing/2015/9/8/chartex" xmlns:cx2="http://schemas.microsoft.com/office/drawing/2015/10/21/chartex" xmlns:cx3="http://schemas.microsoft.com/office/drawing/2016/5/9/chartex" xmlns:cx4="http://schemas.microsoft.com/office/drawing/2016/5/10/chartex" xmlns:cx5="http://schemas.microsoft.com/office/drawing/2016/5/11/chartex" xmlns:cx6="http://schemas.microsoft.com/office/drawing/2016/5/12/chartex" xmlns:cx7="http://schemas.microsoft.com/office/drawing/2016/5/13/chartex" xmlns:cx8="http://schemas.microsoft.com/office/drawing/2016/5/14/chartex" xmlns:mc="http://schemas.openxmlformats.org/markup-compatibility/2006" xmlns:aink="http://schemas.microsoft.com/office/drawing/2016/ink" xmlns:am3d="http://schemas.microsoft.com/office/drawing/2017/model3d" xmlns:o="urn:schemas-microsoft-com:office:office" xmlns:r="http://schemas.openxmlformats.org/officeDocument/2006/relationships" xmlns:m="http://schemas.openxmlformats.org/officeDocument/2006/math" xmlns:v="urn:schemas-microsoft-com:vml" xmlns:wp14="http://schemas.microsoft.com/office/word/2010/wordprocessingDrawing" xmlns:wp="http://schemas.openxmlformats.org/drawingml/2006/wordprocessingDrawing" xmlns:w10="urn:schemas-microsoft-com:office:word" xmlns:w="http://schemas.openxmlformats.org/wordprocessingml/2006/main" xmlns:w14="http://schemas.microsoft.com/office/word/2010/wordml" xmlns:w15="http://schemas.microsoft.com/office/word/2012/wordml" xmlns:w16cid="http://schemas.microsoft.com/office/word/2016/wordml/cid" xmlns:w16se="http://schemas.microsoft.com/office/word/2015/wordml/symex" xmlns:wpg="http://schemas.microsoft.com/office/word/2010/wordprocessingGroup" xmlns:wpi="http://schemas.microsoft.com/office/word/2010/wordprocessingInk" xmlns:wne="http://schemas.microsoft.com/office/word/2006/wordml" xmlns:wps="http://schemas.microsoft.com/office/word/2010/wordprocessingShape" mc:Ignorable="w14 w15 w16se w16cid wp14">
+<w:document xmlns:ve="http://schemas.openxmlformats.org/markup-compatibility/2006" xmlns:o="urn:schemas-microsoft-com:office:office" xmlns:r="http://schemas.openxmlformats.org/officeDocument/2006/relationships" xmlns:m="http://schemas.openxmlformats.org/officeDocument/2006/math" xmlns:v="urn:schemas-microsoft-com:vml" xmlns:wp="http://schemas.openxmlformats.org/drawingml/2006/wordprocessingDrawing" xmlns:w10="urn:schemas-microsoft-com:office:word" xmlns:w="http://schemas.openxmlformats.org/wordprocessingml/2006/main" xmlns:wne="http://schemas.microsoft.com/office/word/2006/wordml">
   <w:body>
     <w:p>
       <w:pPr>
@@ -9,7 +9,7 @@
     </w:p>
     <w:p>
       <w:pPr>
-        <w:pStyle w:val="Heading1"/>
+        <w:pStyle w:val="Titre1"/>
         <w:jc w:val="center"/>
       </w:pPr>
       <w:r>
@@ -18,7 +18,7 @@
     </w:p>
     <w:p>
       <w:pPr>
-        <w:pStyle w:val="Subtitle"/>
+        <w:pStyle w:val="Sous-titre"/>
         <w:jc w:val="center"/>
       </w:pPr>
       <w:r>
@@ -27,7 +27,7 @@
     </w:p>
     <w:p>
       <w:pPr>
-        <w:pStyle w:val="Heading2"/>
+        <w:pStyle w:val="Titre2"/>
       </w:pPr>
       <w:r>
         <w:t xml:space="preserve">LES </w:t>
@@ -58,23 +58,7 @@
         <w:t>Outils de développement :</w:t>
       </w:r>
       <w:r>
-        <w:t xml:space="preserve"> Visual Studio, OpenGL (avec librairies </w:t>
-      </w:r>
-      <w:proofErr w:type="spellStart"/>
-      <w:r>
-        <w:t>Glew</w:t>
-      </w:r>
-      <w:proofErr w:type="spellEnd"/>
-      <w:r>
-        <w:t xml:space="preserve"> et </w:t>
-      </w:r>
-      <w:proofErr w:type="spellStart"/>
-      <w:r>
-        <w:t>Freeglut</w:t>
-      </w:r>
-      <w:proofErr w:type="spellEnd"/>
-      <w:r>
-        <w:t xml:space="preserve">) </w:t>
+        <w:t xml:space="preserve"> Visual Studio, OpenGL (avec librairies Glew et Freeglut) </w:t>
       </w:r>
     </w:p>
     <w:p>
@@ -104,13 +88,8 @@
         <w:t>OpenGL car Martin et Clémence l’avaient déjà utilisée l’année précédente dans d’autres projets</w:t>
       </w:r>
       <w:r>
-        <w:t xml:space="preserve"> sous </w:t>
-      </w:r>
-      <w:proofErr w:type="spellStart"/>
-      <w:r>
-        <w:t>QtCreator</w:t>
-      </w:r>
-      <w:proofErr w:type="spellEnd"/>
+        <w:t xml:space="preserve"> sous QtCreator</w:t>
+      </w:r>
       <w:r>
         <w:t>.</w:t>
       </w:r>
@@ -122,7 +101,6 @@
       <w:r>
         <w:t xml:space="preserve">Nous avons toutefois dû adapter son utilisation à Visual Studio, via les bibliothèques </w:t>
       </w:r>
-      <w:proofErr w:type="spellStart"/>
       <w:r>
         <w:rPr>
           <w:i/>
@@ -130,11 +108,9 @@
         </w:rPr>
         <w:t>glew</w:t>
       </w:r>
-      <w:proofErr w:type="spellEnd"/>
       <w:r>
         <w:t xml:space="preserve"> et </w:t>
       </w:r>
-      <w:proofErr w:type="spellStart"/>
       <w:r>
         <w:rPr>
           <w:i/>
@@ -142,61 +118,36 @@
         </w:rPr>
         <w:t>freeglut</w:t>
       </w:r>
-      <w:proofErr w:type="spellEnd"/>
       <w:r>
         <w:t>.</w:t>
       </w:r>
       <w:r>
-        <w:t xml:space="preserve"> </w:t>
-      </w:r>
-      <w:r>
-        <w:t xml:space="preserve">En effet, </w:t>
-      </w:r>
-      <w:proofErr w:type="spellStart"/>
-      <w:r>
-        <w:t>QtCreator</w:t>
-      </w:r>
-      <w:proofErr w:type="spellEnd"/>
-      <w:r>
-        <w:t xml:space="preserve"> encapsulait OpenGL de telle manière que son utilisation ne requérait rien de plus que l’IDE de développement.</w:t>
+        <w:t>En effet, QtCreator encapsulait OpenGL de telle manière que son utilisation ne requérait rien de plus que l’IDE de développement.</w:t>
       </w:r>
     </w:p>
     <w:p>
       <w:pPr>
         <w:jc w:val="both"/>
-      </w:pPr>
+        <w:rPr>
+          <w:u w:val="single"/>
+        </w:rPr>
+      </w:pPr>
+      <w:r>
+        <w:rPr>
+          <w:u w:val="single"/>
+        </w:rPr>
+        <w:t>Etape 2.</w:t>
+      </w:r>
     </w:p>
     <w:p>
       <w:pPr>
         <w:jc w:val="both"/>
-        <w:rPr>
-          <w:u w:val="single"/>
-        </w:rPr>
-      </w:pPr>
-      <w:r>
-        <w:rPr>
-          <w:u w:val="single"/>
-        </w:rPr>
-        <w:t>Etape 2.</w:t>
-      </w:r>
-    </w:p>
-    <w:p>
-      <w:pPr>
-        <w:jc w:val="both"/>
       </w:pPr>
       <w:r>
         <w:tab/>
       </w:r>
       <w:r>
-        <w:t xml:space="preserve">On a représenté les </w:t>
-      </w:r>
-      <w:proofErr w:type="spellStart"/>
-      <w:r>
-        <w:t>blops</w:t>
-      </w:r>
-      <w:proofErr w:type="spellEnd"/>
-      <w:r>
-        <w:t xml:space="preserve"> par un ensemble de particules liées entre elles. On a ajouté une piscine et un mur afin d’effectuer quelques tests. Mis à part ces choix au niveau de la méthode pour te</w:t>
+        <w:t>On a représenté les blops par un ensemble de particules liées entre elles. On a ajouté une piscine et un mur afin d’effectuer quelques tests. Mis à part ces choix au niveau de la méthode pour te</w:t>
       </w:r>
       <w:bookmarkStart w:id="0" w:name="_GoBack"/>
       <w:bookmarkEnd w:id="0"/>
@@ -206,12 +157,7 @@
     </w:p>
     <w:p>
       <w:pPr>
-        <w:jc w:val="both"/>
-      </w:pPr>
-    </w:p>
-    <w:p>
-      <w:pPr>
-        <w:pStyle w:val="Heading2"/>
+        <w:pStyle w:val="Titre2"/>
       </w:pPr>
       <w:r>
         <w:t>LES DIFFICULT</w:t>
@@ -243,7 +189,7 @@
     </w:p>
     <w:p>
       <w:pPr>
-        <w:pStyle w:val="ListParagraph"/>
+        <w:pStyle w:val="Paragraphedeliste"/>
         <w:numPr>
           <w:ilvl w:val="0"/>
           <w:numId w:val="1"/>
@@ -255,7 +201,7 @@
     </w:p>
     <w:p>
       <w:pPr>
-        <w:pStyle w:val="ListParagraph"/>
+        <w:pStyle w:val="Paragraphedeliste"/>
         <w:numPr>
           <w:ilvl w:val="0"/>
           <w:numId w:val="1"/>
@@ -265,7 +211,6 @@
       <w:r>
         <w:t xml:space="preserve">Comme </w:t>
       </w:r>
-      <w:proofErr w:type="spellStart"/>
       <w:r>
         <w:rPr>
           <w:i/>
@@ -273,22 +218,13 @@
         </w:rPr>
         <w:t>freeglut</w:t>
       </w:r>
-      <w:proofErr w:type="spellEnd"/>
-      <w:r>
-        <w:t xml:space="preserve"> ne supporte pas bien l’encapsulation de ses fonctions de callback (la librairie étant en C, elle émet des erreurs si on appel des fonctions appartenant à des instances d’objets), nous avons dû mettre en place un </w:t>
-      </w:r>
-      <w:proofErr w:type="spellStart"/>
-      <w:r>
-        <w:t>hotfix</w:t>
-      </w:r>
-      <w:proofErr w:type="spellEnd"/>
-      <w:r>
-        <w:t xml:space="preserve"> avec une instance statique de la classe gérant l’affichage graphique. Ce n’est pas une solution élégante mais nous avons préféré ne pas perdre trop de temps sur l’affichage, car ce n’est pas l’objectif premier de notre travail.</w:t>
-      </w:r>
-    </w:p>
-    <w:p>
-      <w:pPr>
-        <w:pStyle w:val="ListParagraph"/>
+      <w:r>
+        <w:t xml:space="preserve"> ne supporte pas bien l’encapsulation de ses fonctions de callback (la librairie étant en C, elle émet des erreurs si on appel des fonctions appartenant à des instances d’objets), nous avons dû mettre en place un hotfix avec une instance statique de la classe gérant l’affichage graphique. Ce n’est pas une solution élégante mais nous avons préféré ne pas perdre trop de temps sur l’affichage, car ce n’est pas l’objectif premier de notre travail.</w:t>
+      </w:r>
+    </w:p>
+    <w:p>
+      <w:pPr>
+        <w:pStyle w:val="Paragraphedeliste"/>
         <w:numPr>
           <w:ilvl w:val="0"/>
           <w:numId w:val="1"/>
@@ -303,7 +239,7 @@
     </w:p>
     <w:p>
       <w:pPr>
-        <w:pStyle w:val="ListParagraph"/>
+        <w:pStyle w:val="Paragraphedeliste"/>
         <w:numPr>
           <w:ilvl w:val="0"/>
           <w:numId w:val="1"/>
@@ -319,8 +255,6 @@
         <w:t xml:space="preserve"> problèmes assez récurrents lors du développement d’un programme en C++.</w:t>
       </w:r>
     </w:p>
-    <w:p/>
-    <w:p/>
     <w:p>
       <w:pPr>
         <w:rPr>
@@ -355,19 +289,16 @@
       <w:pPr>
         <w:ind w:firstLine="708"/>
       </w:pPr>
+    </w:p>
+    <w:p>
+      <w:pPr>
+        <w:ind w:firstLine="708"/>
+      </w:pPr>
       <w:r>
         <w:t>En ce qui concerne ces derniers, nous avons rencontré des difficultés au niveau de la répartition des effets : l’interpénétration a plus d’impact sur la résolution des contacts que les impulsions.</w:t>
       </w:r>
       <w:r>
-        <w:t xml:space="preserve"> Nous n’avons pas implémenté le fait qu’une vitesse trop faible soit ignorée mais </w:t>
-      </w:r>
-      <w:proofErr w:type="gramStart"/>
-      <w:r>
-        <w:t>au final</w:t>
-      </w:r>
-      <w:proofErr w:type="gramEnd"/>
-      <w:r>
-        <w:t xml:space="preserve"> </w:t>
+        <w:t xml:space="preserve"> Nous n’avons pas implémenté le fait qu’une vitesse trop faible soit ignorée mais au final</w:t>
       </w:r>
       <w:r>
         <w:t>nous n’avons pas</w:t>
@@ -384,10 +315,9 @@
         <w:t>Nous avons également changé le frame rate dynamique cependant celui semble avoir des soucis au niveau des librairies de graphisme qu’on utilise : la variation des frame rate (donc l’augmentation d’objets à traiter) fait varier un peu les mouvements.</w:t>
       </w:r>
     </w:p>
-    <w:p/>
-    <w:p>
-      <w:pPr>
-        <w:pStyle w:val="Heading2"/>
+    <w:p>
+      <w:pPr>
+        <w:pStyle w:val="Titre2"/>
       </w:pPr>
       <w:r>
         <w:t>CHOIX D’IMPLEMENTATION</w:t>
@@ -432,7 +362,6 @@
       <w:r>
         <w:t xml:space="preserve">ssède une liste d’objets </w:t>
       </w:r>
-      <w:proofErr w:type="spellStart"/>
       <w:r>
         <w:rPr>
           <w:b/>
@@ -445,7 +374,6 @@
         </w:rPr>
         <w:t>le</w:t>
       </w:r>
-      <w:proofErr w:type="spellEnd"/>
       <w:r>
         <w:t xml:space="preserve"> qui contient les données </w:t>
       </w:r>
@@ -467,79 +395,6 @@
       <w:r>
         <w:t xml:space="preserve"> gérant leur affichage.</w:t>
       </w:r>
-    </w:p>
-    <w:p>
-      <w:pPr>
-        <w:ind w:firstLine="708"/>
-        <w:jc w:val="both"/>
-      </w:pPr>
-    </w:p>
-    <w:p>
-      <w:pPr>
-        <w:jc w:val="both"/>
-        <w:rPr>
-          <w:u w:val="single"/>
-        </w:rPr>
-      </w:pPr>
-      <w:r>
-        <w:rPr>
-          <w:u w:val="single"/>
-        </w:rPr>
-        <w:t>Etape 2.</w:t>
-      </w:r>
-    </w:p>
-    <w:p>
-      <w:pPr>
-        <w:ind w:firstLine="708"/>
-        <w:jc w:val="both"/>
-      </w:pPr>
-      <w:r>
-        <w:t xml:space="preserve">Pour les forces, nos choix sont assez similaires au cours. Cependant, pour les contacts nous avons choisi de reproduire la structure du registre de force avec un </w:t>
-      </w:r>
-      <w:proofErr w:type="spellStart"/>
-      <w:r>
-        <w:rPr>
-          <w:b/>
-        </w:rPr>
-        <w:t>ContactResolver</w:t>
-      </w:r>
-      <w:proofErr w:type="spellEnd"/>
-      <w:r>
-        <w:rPr>
-          <w:b/>
-        </w:rPr>
-        <w:t xml:space="preserve"> </w:t>
-      </w:r>
-      <w:r>
-        <w:t xml:space="preserve">qui contient une liste de </w:t>
-      </w:r>
-      <w:proofErr w:type="spellStart"/>
-      <w:r>
-        <w:rPr>
-          <w:b/>
-        </w:rPr>
-        <w:t>ParticleContact</w:t>
-      </w:r>
-      <w:proofErr w:type="spellEnd"/>
-      <w:r>
-        <w:t xml:space="preserve"> et qui va la parcourir pour résoudre l’ensemble des contacts.</w:t>
-      </w:r>
-    </w:p>
-    <w:p>
-      <w:pPr>
-        <w:ind w:firstLine="708"/>
-        <w:jc w:val="both"/>
-      </w:pPr>
-    </w:p>
-    <w:p>
-      <w:r>
-        <w:br w:type="page"/>
-      </w:r>
-    </w:p>
-    <w:p>
-      <w:pPr>
-        <w:jc w:val="both"/>
-      </w:pPr>
     </w:p>
     <w:p>
       <w:pPr>
@@ -568,7 +423,7 @@
           <w:lang w:eastAsia="ja-JP"/>
         </w:rPr>
         <w:drawing>
-          <wp:inline distT="0" distB="0" distL="0" distR="0" wp14:anchorId="4939C664" wp14:editId="487CC85D">
+          <wp:inline distT="0" distB="0" distL="0" distR="0">
             <wp:extent cx="5467350" cy="3810000"/>
             <wp:effectExtent l="19050" t="0" r="0" b="0"/>
             <wp:docPr id="7" name="Image 7"/>
@@ -619,28 +474,7 @@
         <w:jc w:val="both"/>
       </w:pPr>
       <w:r>
-        <w:t xml:space="preserve">Rect3D et </w:t>
-      </w:r>
-      <w:proofErr w:type="spellStart"/>
-      <w:r>
-        <w:t>Sphere</w:t>
-      </w:r>
-      <w:proofErr w:type="spellEnd"/>
-      <w:r>
-        <w:t xml:space="preserve"> sont des classes filles de Shape implémentant une fonction </w:t>
-      </w:r>
-      <w:proofErr w:type="spellStart"/>
-      <w:proofErr w:type="gramStart"/>
-      <w:r>
-        <w:t>Draw</w:t>
-      </w:r>
-      <w:proofErr w:type="spellEnd"/>
-      <w:r>
-        <w:t>(</w:t>
-      </w:r>
-      <w:proofErr w:type="gramEnd"/>
-      <w:r>
-        <w:t xml:space="preserve">) qui trace via OpenGL leur forme à la position de la particule. </w:t>
+        <w:t xml:space="preserve">Rect3D et Sphere sont des classes filles de Shape implémentant une fonction Draw() qui trace via OpenGL leur forme à la position de la particule. </w:t>
       </w:r>
     </w:p>
     <w:p>
@@ -665,6 +499,71 @@
       <w:r>
         <w:t xml:space="preserve"> puis dessine la scène.</w:t>
       </w:r>
+    </w:p>
+    <w:p>
+      <w:pPr>
+        <w:jc w:val="both"/>
+      </w:pPr>
+    </w:p>
+    <w:p>
+      <w:pPr>
+        <w:jc w:val="both"/>
+        <w:rPr>
+          <w:u w:val="single"/>
+        </w:rPr>
+      </w:pPr>
+    </w:p>
+    <w:p>
+      <w:pPr>
+        <w:jc w:val="both"/>
+        <w:rPr>
+          <w:u w:val="single"/>
+        </w:rPr>
+      </w:pPr>
+      <w:r>
+        <w:rPr>
+          <w:u w:val="single"/>
+        </w:rPr>
+        <w:t>Etape 2.</w:t>
+      </w:r>
+    </w:p>
+    <w:p>
+      <w:pPr>
+        <w:ind w:firstLine="708"/>
+        <w:jc w:val="both"/>
+      </w:pPr>
+      <w:r>
+        <w:t xml:space="preserve">Pour les forces, nos choix sont assez similaires au cours. Cependant, pour les contacts nous avons choisi de reproduire la structure du registre de force avec un </w:t>
+      </w:r>
+      <w:r>
+        <w:rPr>
+          <w:b/>
+        </w:rPr>
+        <w:t>ContactResolver</w:t>
+      </w:r>
+      <w:r>
+        <w:rPr>
+          <w:b/>
+        </w:rPr>
+        <w:t xml:space="preserve"> </w:t>
+      </w:r>
+      <w:r>
+        <w:t xml:space="preserve">qui contient une liste de </w:t>
+      </w:r>
+      <w:r>
+        <w:rPr>
+          <w:b/>
+        </w:rPr>
+        <w:t>ParticleContact</w:t>
+      </w:r>
+      <w:r>
+        <w:t xml:space="preserve"> et qui va la parcourir pour résoudre l’ensemble des contacts.</w:t>
+      </w:r>
+    </w:p>
+    <w:p>
+      <w:pPr>
+        <w:jc w:val="both"/>
+      </w:pPr>
     </w:p>
     <w:sectPr>
       <w:headerReference w:type="default" r:id="rId8"/>
@@ -679,8 +578,8 @@
 </file>
 
 <file path=word/endnotes.xml><?xml version="1.0" encoding="utf-8"?>
-<w:endnotes xmlns:wpc="http://schemas.microsoft.com/office/word/2010/wordprocessingCanvas" xmlns:cx="http://schemas.microsoft.com/office/drawing/2014/chartex" xmlns:cx1="http://schemas.microsoft.com/office/drawing/2015/9/8/chartex" xmlns:cx2="http://schemas.microsoft.com/office/drawing/2015/10/21/chartex" xmlns:cx3="http://schemas.microsoft.com/office/drawing/2016/5/9/chartex" xmlns:cx4="http://schemas.microsoft.com/office/drawing/2016/5/10/chartex" xmlns:cx5="http://schemas.microsoft.com/office/drawing/2016/5/11/chartex" xmlns:cx6="http://schemas.microsoft.com/office/drawing/2016/5/12/chartex" xmlns:cx7="http://schemas.microsoft.com/office/drawing/2016/5/13/chartex" xmlns:cx8="http://schemas.microsoft.com/office/drawing/2016/5/14/chartex" xmlns:mc="http://schemas.openxmlformats.org/markup-compatibility/2006" xmlns:aink="http://schemas.microsoft.com/office/drawing/2016/ink" xmlns:am3d="http://schemas.microsoft.com/office/drawing/2017/model3d" xmlns:o="urn:schemas-microsoft-com:office:office" xmlns:r="http://schemas.openxmlformats.org/officeDocument/2006/relationships" xmlns:m="http://schemas.openxmlformats.org/officeDocument/2006/math" xmlns:v="urn:schemas-microsoft-com:vml" xmlns:wp14="http://schemas.microsoft.com/office/word/2010/wordprocessingDrawing" xmlns:wp="http://schemas.openxmlformats.org/drawingml/2006/wordprocessingDrawing" xmlns:w10="urn:schemas-microsoft-com:office:word" xmlns:w="http://schemas.openxmlformats.org/wordprocessingml/2006/main" xmlns:w14="http://schemas.microsoft.com/office/word/2010/wordml" xmlns:w15="http://schemas.microsoft.com/office/word/2012/wordml" xmlns:w16cid="http://schemas.microsoft.com/office/word/2016/wordml/cid" xmlns:w16se="http://schemas.microsoft.com/office/word/2015/wordml/symex" xmlns:wpg="http://schemas.microsoft.com/office/word/2010/wordprocessingGroup" xmlns:wpi="http://schemas.microsoft.com/office/word/2010/wordprocessingInk" xmlns:wne="http://schemas.microsoft.com/office/word/2006/wordml" xmlns:wps="http://schemas.microsoft.com/office/word/2010/wordprocessingShape" mc:Ignorable="w14 w15 w16se w16cid wp14">
-  <w:endnote w:type="separator" w:id="-1">
+<w:endnotes xmlns:ve="http://schemas.openxmlformats.org/markup-compatibility/2006" xmlns:o="urn:schemas-microsoft-com:office:office" xmlns:r="http://schemas.openxmlformats.org/officeDocument/2006/relationships" xmlns:m="http://schemas.openxmlformats.org/officeDocument/2006/math" xmlns:v="urn:schemas-microsoft-com:vml" xmlns:wp="http://schemas.openxmlformats.org/drawingml/2006/wordprocessingDrawing" xmlns:w10="urn:schemas-microsoft-com:office:word" xmlns:w="http://schemas.openxmlformats.org/wordprocessingml/2006/main" xmlns:wne="http://schemas.microsoft.com/office/word/2006/wordml">
+  <w:endnote w:type="separator" w:id="0">
     <w:p>
       <w:pPr>
         <w:spacing w:after="0" w:line="240" w:lineRule="auto"/>
@@ -690,7 +589,7 @@
       </w:r>
     </w:p>
   </w:endnote>
-  <w:endnote w:type="continuationSeparator" w:id="0">
+  <w:endnote w:type="continuationSeparator" w:id="1">
     <w:p>
       <w:pPr>
         <w:spacing w:after="0" w:line="240" w:lineRule="auto"/>
@@ -704,7 +603,7 @@
 </file>
 
 <file path=word/footer1.xml><?xml version="1.0" encoding="utf-8"?>
-<w:ftr xmlns:wpc="http://schemas.microsoft.com/office/word/2010/wordprocessingCanvas" xmlns:cx="http://schemas.microsoft.com/office/drawing/2014/chartex" xmlns:cx1="http://schemas.microsoft.com/office/drawing/2015/9/8/chartex" xmlns:cx2="http://schemas.microsoft.com/office/drawing/2015/10/21/chartex" xmlns:cx3="http://schemas.microsoft.com/office/drawing/2016/5/9/chartex" xmlns:cx4="http://schemas.microsoft.com/office/drawing/2016/5/10/chartex" xmlns:cx5="http://schemas.microsoft.com/office/drawing/2016/5/11/chartex" xmlns:cx6="http://schemas.microsoft.com/office/drawing/2016/5/12/chartex" xmlns:cx7="http://schemas.microsoft.com/office/drawing/2016/5/13/chartex" xmlns:cx8="http://schemas.microsoft.com/office/drawing/2016/5/14/chartex" xmlns:mc="http://schemas.openxmlformats.org/markup-compatibility/2006" xmlns:aink="http://schemas.microsoft.com/office/drawing/2016/ink" xmlns:am3d="http://schemas.microsoft.com/office/drawing/2017/model3d" xmlns:o="urn:schemas-microsoft-com:office:office" xmlns:r="http://schemas.openxmlformats.org/officeDocument/2006/relationships" xmlns:m="http://schemas.openxmlformats.org/officeDocument/2006/math" xmlns:v="urn:schemas-microsoft-com:vml" xmlns:wp14="http://schemas.microsoft.com/office/word/2010/wordprocessingDrawing" xmlns:wp="http://schemas.openxmlformats.org/drawingml/2006/wordprocessingDrawing" xmlns:w10="urn:schemas-microsoft-com:office:word" xmlns:w="http://schemas.openxmlformats.org/wordprocessingml/2006/main" xmlns:w14="http://schemas.microsoft.com/office/word/2010/wordml" xmlns:w15="http://schemas.microsoft.com/office/word/2012/wordml" xmlns:w16cid="http://schemas.microsoft.com/office/word/2016/wordml/cid" xmlns:w16se="http://schemas.microsoft.com/office/word/2015/wordml/symex" xmlns:wpg="http://schemas.microsoft.com/office/word/2010/wordprocessingGroup" xmlns:wpi="http://schemas.microsoft.com/office/word/2010/wordprocessingInk" xmlns:wne="http://schemas.microsoft.com/office/word/2006/wordml" xmlns:wps="http://schemas.microsoft.com/office/word/2010/wordprocessingShape" mc:Ignorable="w14 w15 w16se w16cid wp14">
+<w:ftr xmlns:ve="http://schemas.openxmlformats.org/markup-compatibility/2006" xmlns:o="urn:schemas-microsoft-com:office:office" xmlns:r="http://schemas.openxmlformats.org/officeDocument/2006/relationships" xmlns:m="http://schemas.openxmlformats.org/officeDocument/2006/math" xmlns:v="urn:schemas-microsoft-com:vml" xmlns:wp="http://schemas.openxmlformats.org/drawingml/2006/wordprocessingDrawing" xmlns:w10="urn:schemas-microsoft-com:office:word" xmlns:w="http://schemas.openxmlformats.org/wordprocessingml/2006/main" xmlns:wne="http://schemas.microsoft.com/office/word/2006/wordml">
   <w:sdt>
     <w:sdtPr>
       <w:id w:val="-1545443730"/>
@@ -713,11 +612,10 @@
         <w:docPartUnique/>
       </w:docPartObj>
     </w:sdtPr>
-    <w:sdtEndPr/>
     <w:sdtContent>
       <w:p>
         <w:pPr>
-          <w:pStyle w:val="Footer"/>
+          <w:pStyle w:val="Pieddepage"/>
           <w:jc w:val="center"/>
         </w:pPr>
         <w:r>
@@ -733,7 +631,7 @@
           <w:rPr>
             <w:noProof/>
           </w:rPr>
-          <w:t>2</w:t>
+          <w:t>3</w:t>
         </w:r>
         <w:r>
           <w:fldChar w:fldCharType="end"/>
@@ -743,15 +641,15 @@
   </w:sdt>
   <w:p>
     <w:pPr>
-      <w:pStyle w:val="Footer"/>
+      <w:pStyle w:val="Pieddepage"/>
     </w:pPr>
   </w:p>
 </w:ftr>
 </file>
 
 <file path=word/footnotes.xml><?xml version="1.0" encoding="utf-8"?>
-<w:footnotes xmlns:wpc="http://schemas.microsoft.com/office/word/2010/wordprocessingCanvas" xmlns:cx="http://schemas.microsoft.com/office/drawing/2014/chartex" xmlns:cx1="http://schemas.microsoft.com/office/drawing/2015/9/8/chartex" xmlns:cx2="http://schemas.microsoft.com/office/drawing/2015/10/21/chartex" xmlns:cx3="http://schemas.microsoft.com/office/drawing/2016/5/9/chartex" xmlns:cx4="http://schemas.microsoft.com/office/drawing/2016/5/10/chartex" xmlns:cx5="http://schemas.microsoft.com/office/drawing/2016/5/11/chartex" xmlns:cx6="http://schemas.microsoft.com/office/drawing/2016/5/12/chartex" xmlns:cx7="http://schemas.microsoft.com/office/drawing/2016/5/13/chartex" xmlns:cx8="http://schemas.microsoft.com/office/drawing/2016/5/14/chartex" xmlns:mc="http://schemas.openxmlformats.org/markup-compatibility/2006" xmlns:aink="http://schemas.microsoft.com/office/drawing/2016/ink" xmlns:am3d="http://schemas.microsoft.com/office/drawing/2017/model3d" xmlns:o="urn:schemas-microsoft-com:office:office" xmlns:r="http://schemas.openxmlformats.org/officeDocument/2006/relationships" xmlns:m="http://schemas.openxmlformats.org/officeDocument/2006/math" xmlns:v="urn:schemas-microsoft-com:vml" xmlns:wp14="http://schemas.microsoft.com/office/word/2010/wordprocessingDrawing" xmlns:wp="http://schemas.openxmlformats.org/drawingml/2006/wordprocessingDrawing" xmlns:w10="urn:schemas-microsoft-com:office:word" xmlns:w="http://schemas.openxmlformats.org/wordprocessingml/2006/main" xmlns:w14="http://schemas.microsoft.com/office/word/2010/wordml" xmlns:w15="http://schemas.microsoft.com/office/word/2012/wordml" xmlns:w16cid="http://schemas.microsoft.com/office/word/2016/wordml/cid" xmlns:w16se="http://schemas.microsoft.com/office/word/2015/wordml/symex" xmlns:wpg="http://schemas.microsoft.com/office/word/2010/wordprocessingGroup" xmlns:wpi="http://schemas.microsoft.com/office/word/2010/wordprocessingInk" xmlns:wne="http://schemas.microsoft.com/office/word/2006/wordml" xmlns:wps="http://schemas.microsoft.com/office/word/2010/wordprocessingShape" mc:Ignorable="w14 w15 w16se w16cid wp14">
-  <w:footnote w:type="separator" w:id="-1">
+<w:footnotes xmlns:ve="http://schemas.openxmlformats.org/markup-compatibility/2006" xmlns:o="urn:schemas-microsoft-com:office:office" xmlns:r="http://schemas.openxmlformats.org/officeDocument/2006/relationships" xmlns:m="http://schemas.openxmlformats.org/officeDocument/2006/math" xmlns:v="urn:schemas-microsoft-com:vml" xmlns:wp="http://schemas.openxmlformats.org/drawingml/2006/wordprocessingDrawing" xmlns:w10="urn:schemas-microsoft-com:office:word" xmlns:w="http://schemas.openxmlformats.org/wordprocessingml/2006/main" xmlns:wne="http://schemas.microsoft.com/office/word/2006/wordml">
+  <w:footnote w:type="separator" w:id="0">
     <w:p>
       <w:pPr>
         <w:spacing w:after="0" w:line="240" w:lineRule="auto"/>
@@ -761,7 +659,7 @@
       </w:r>
     </w:p>
   </w:footnote>
-  <w:footnote w:type="continuationSeparator" w:id="0">
+  <w:footnote w:type="continuationSeparator" w:id="1">
     <w:p>
       <w:pPr>
         <w:spacing w:after="0" w:line="240" w:lineRule="auto"/>
@@ -775,10 +673,10 @@
 </file>
 
 <file path=word/header1.xml><?xml version="1.0" encoding="utf-8"?>
-<w:hdr xmlns:wpc="http://schemas.microsoft.com/office/word/2010/wordprocessingCanvas" xmlns:cx="http://schemas.microsoft.com/office/drawing/2014/chartex" xmlns:cx1="http://schemas.microsoft.com/office/drawing/2015/9/8/chartex" xmlns:cx2="http://schemas.microsoft.com/office/drawing/2015/10/21/chartex" xmlns:cx3="http://schemas.microsoft.com/office/drawing/2016/5/9/chartex" xmlns:cx4="http://schemas.microsoft.com/office/drawing/2016/5/10/chartex" xmlns:cx5="http://schemas.microsoft.com/office/drawing/2016/5/11/chartex" xmlns:cx6="http://schemas.microsoft.com/office/drawing/2016/5/12/chartex" xmlns:cx7="http://schemas.microsoft.com/office/drawing/2016/5/13/chartex" xmlns:cx8="http://schemas.microsoft.com/office/drawing/2016/5/14/chartex" xmlns:mc="http://schemas.openxmlformats.org/markup-compatibility/2006" xmlns:aink="http://schemas.microsoft.com/office/drawing/2016/ink" xmlns:am3d="http://schemas.microsoft.com/office/drawing/2017/model3d" xmlns:o="urn:schemas-microsoft-com:office:office" xmlns:r="http://schemas.openxmlformats.org/officeDocument/2006/relationships" xmlns:m="http://schemas.openxmlformats.org/officeDocument/2006/math" xmlns:v="urn:schemas-microsoft-com:vml" xmlns:wp14="http://schemas.microsoft.com/office/word/2010/wordprocessingDrawing" xmlns:wp="http://schemas.openxmlformats.org/drawingml/2006/wordprocessingDrawing" xmlns:w10="urn:schemas-microsoft-com:office:word" xmlns:w="http://schemas.openxmlformats.org/wordprocessingml/2006/main" xmlns:w14="http://schemas.microsoft.com/office/word/2010/wordml" xmlns:w15="http://schemas.microsoft.com/office/word/2012/wordml" xmlns:w16cid="http://schemas.microsoft.com/office/word/2016/wordml/cid" xmlns:w16se="http://schemas.microsoft.com/office/word/2015/wordml/symex" xmlns:wpg="http://schemas.microsoft.com/office/word/2010/wordprocessingGroup" xmlns:wpi="http://schemas.microsoft.com/office/word/2010/wordprocessingInk" xmlns:wne="http://schemas.microsoft.com/office/word/2006/wordml" xmlns:wps="http://schemas.microsoft.com/office/word/2010/wordprocessingShape" mc:Ignorable="w14 w15 w16se w16cid wp14">
+<w:hdr xmlns:ve="http://schemas.openxmlformats.org/markup-compatibility/2006" xmlns:o="urn:schemas-microsoft-com:office:office" xmlns:r="http://schemas.openxmlformats.org/officeDocument/2006/relationships" xmlns:m="http://schemas.openxmlformats.org/officeDocument/2006/math" xmlns:v="urn:schemas-microsoft-com:vml" xmlns:wp="http://schemas.openxmlformats.org/drawingml/2006/wordprocessingDrawing" xmlns:w10="urn:schemas-microsoft-com:office:word" xmlns:w="http://schemas.openxmlformats.org/wordprocessingml/2006/main" xmlns:wne="http://schemas.microsoft.com/office/word/2006/wordml">
   <w:p>
     <w:pPr>
-      <w:pStyle w:val="Header"/>
+      <w:pStyle w:val="En-tte"/>
     </w:pPr>
     <w:r>
       <w:t>CHLEBOWSKI Quentin</w:t>
@@ -794,7 +692,7 @@
   </w:p>
   <w:p>
     <w:pPr>
-      <w:pStyle w:val="Header"/>
+      <w:pStyle w:val="En-tte"/>
     </w:pPr>
     <w:r>
       <w:t>CHAPUIS Martin</w:t>
@@ -810,7 +708,7 @@
   </w:p>
   <w:p>
     <w:pPr>
-      <w:pStyle w:val="Header"/>
+      <w:pStyle w:val="En-tte"/>
     </w:pPr>
     <w:r>
       <w:t xml:space="preserve">PETIT Clémence </w:t>
@@ -825,7 +723,7 @@
   </w:p>
   <w:p>
     <w:pPr>
-      <w:pStyle w:val="Header"/>
+      <w:pStyle w:val="En-tte"/>
     </w:pPr>
     <w:r>
       <w:t>ENSUQUE Elie</w:t>
@@ -841,7 +739,7 @@
 </file>
 
 <file path=word/numbering.xml><?xml version="1.0" encoding="utf-8"?>
-<w:numbering xmlns:wpc="http://schemas.microsoft.com/office/word/2010/wordprocessingCanvas" xmlns:cx="http://schemas.microsoft.com/office/drawing/2014/chartex" xmlns:cx1="http://schemas.microsoft.com/office/drawing/2015/9/8/chartex" xmlns:cx2="http://schemas.microsoft.com/office/drawing/2015/10/21/chartex" xmlns:cx3="http://schemas.microsoft.com/office/drawing/2016/5/9/chartex" xmlns:cx4="http://schemas.microsoft.com/office/drawing/2016/5/10/chartex" xmlns:cx5="http://schemas.microsoft.com/office/drawing/2016/5/11/chartex" xmlns:cx6="http://schemas.microsoft.com/office/drawing/2016/5/12/chartex" xmlns:cx7="http://schemas.microsoft.com/office/drawing/2016/5/13/chartex" xmlns:cx8="http://schemas.microsoft.com/office/drawing/2016/5/14/chartex" xmlns:mc="http://schemas.openxmlformats.org/markup-compatibility/2006" xmlns:aink="http://schemas.microsoft.com/office/drawing/2016/ink" xmlns:am3d="http://schemas.microsoft.com/office/drawing/2017/model3d" xmlns:o="urn:schemas-microsoft-com:office:office" xmlns:r="http://schemas.openxmlformats.org/officeDocument/2006/relationships" xmlns:m="http://schemas.openxmlformats.org/officeDocument/2006/math" xmlns:v="urn:schemas-microsoft-com:vml" xmlns:wp14="http://schemas.microsoft.com/office/word/2010/wordprocessingDrawing" xmlns:wp="http://schemas.openxmlformats.org/drawingml/2006/wordprocessingDrawing" xmlns:w10="urn:schemas-microsoft-com:office:word" xmlns:w="http://schemas.openxmlformats.org/wordprocessingml/2006/main" xmlns:w14="http://schemas.microsoft.com/office/word/2010/wordml" xmlns:w15="http://schemas.microsoft.com/office/word/2012/wordml" xmlns:w16cid="http://schemas.microsoft.com/office/word/2016/wordml/cid" xmlns:w16se="http://schemas.microsoft.com/office/word/2015/wordml/symex" xmlns:wpg="http://schemas.microsoft.com/office/word/2010/wordprocessingGroup" xmlns:wpi="http://schemas.microsoft.com/office/word/2010/wordprocessingInk" xmlns:wne="http://schemas.microsoft.com/office/word/2006/wordml" xmlns:wps="http://schemas.microsoft.com/office/word/2010/wordprocessingShape" mc:Ignorable="w14 w15 w16se w16cid wp14">
+<w:numbering xmlns:ve="http://schemas.openxmlformats.org/markup-compatibility/2006" xmlns:o="urn:schemas-microsoft-com:office:office" xmlns:r="http://schemas.openxmlformats.org/officeDocument/2006/relationships" xmlns:m="http://schemas.openxmlformats.org/officeDocument/2006/math" xmlns:v="urn:schemas-microsoft-com:vml" xmlns:wp="http://schemas.openxmlformats.org/drawingml/2006/wordprocessingDrawing" xmlns:w10="urn:schemas-microsoft-com:office:word" xmlns:w="http://schemas.openxmlformats.org/wordprocessingml/2006/main" xmlns:wne="http://schemas.microsoft.com/office/word/2006/wordml">
   <w:numPicBullet w:numPicBulletId="0">
     <w:pict>
       <v:shapetype id="_x0000_t75" coordsize="21600,21600" o:spt="75" o:preferrelative="t" path="m@4@5l@4@11@9@11@9@5xe" filled="f" stroked="f">
@@ -863,12 +761,12 @@
         <v:path o:extrusionok="f" gradientshapeok="t" o:connecttype="rect"/>
         <o:lock v:ext="edit" aspectratio="t"/>
       </v:shapetype>
-      <v:shape id="_x0000_i1029" type="#_x0000_t75" style="width:28.5pt;height:9pt;visibility:visible;mso-wrap-style:square" o:bullet="t">
+      <v:shape id="_x0000_i1028" type="#_x0000_t75" style="width:28.5pt;height:9pt;visibility:visible;mso-wrap-style:square" o:bullet="t">
         <v:imagedata r:id="rId1" o:title=""/>
       </v:shape>
     </w:pict>
   </w:numPicBullet>
-  <w:abstractNum w:abstractNumId="0" w15:restartNumberingAfterBreak="0">
+  <w:abstractNum w:abstractNumId="0">
     <w:nsid w:val="502B402E"/>
     <w:multiLevelType w:val="hybridMultilevel"/>
     <w:tmpl w:val="5D526D6A"/>
@@ -987,7 +885,7 @@
 </file>
 
 <file path=word/styles.xml><?xml version="1.0" encoding="utf-8"?>
-<w:styles xmlns:mc="http://schemas.openxmlformats.org/markup-compatibility/2006" xmlns:r="http://schemas.openxmlformats.org/officeDocument/2006/relationships" xmlns:w="http://schemas.openxmlformats.org/wordprocessingml/2006/main" xmlns:w14="http://schemas.microsoft.com/office/word/2010/wordml" xmlns:w15="http://schemas.microsoft.com/office/word/2012/wordml" xmlns:w16cid="http://schemas.microsoft.com/office/word/2016/wordml/cid" xmlns:w16se="http://schemas.microsoft.com/office/word/2015/wordml/symex" mc:Ignorable="w14 w15 w16se w16cid">
+<w:styles xmlns:r="http://schemas.openxmlformats.org/officeDocument/2006/relationships" xmlns:w="http://schemas.openxmlformats.org/wordprocessingml/2006/main">
   <w:docDefaults>
     <w:rPrDefault>
       <w:rPr>
@@ -1003,395 +901,155 @@
       </w:pPr>
     </w:pPrDefault>
   </w:docDefaults>
-  <w:latentStyles w:defLockedState="0" w:defUIPriority="99" w:defSemiHidden="0" w:defUnhideWhenUsed="0" w:defQFormat="0" w:count="377">
-    <w:lsdException w:name="Normal" w:uiPriority="0" w:qFormat="1"/>
-    <w:lsdException w:name="heading 1" w:uiPriority="9" w:qFormat="1"/>
-    <w:lsdException w:name="heading 2" w:semiHidden="1" w:uiPriority="9" w:unhideWhenUsed="1" w:qFormat="1"/>
-    <w:lsdException w:name="heading 3" w:semiHidden="1" w:uiPriority="9" w:unhideWhenUsed="1" w:qFormat="1"/>
-    <w:lsdException w:name="heading 4" w:semiHidden="1" w:uiPriority="9" w:unhideWhenUsed="1" w:qFormat="1"/>
-    <w:lsdException w:name="heading 5" w:semiHidden="1" w:uiPriority="9" w:unhideWhenUsed="1" w:qFormat="1"/>
-    <w:lsdException w:name="heading 6" w:semiHidden="1" w:uiPriority="9" w:unhideWhenUsed="1" w:qFormat="1"/>
-    <w:lsdException w:name="heading 7" w:semiHidden="1" w:uiPriority="9" w:unhideWhenUsed="1" w:qFormat="1"/>
-    <w:lsdException w:name="heading 8" w:semiHidden="1" w:uiPriority="9" w:unhideWhenUsed="1" w:qFormat="1"/>
-    <w:lsdException w:name="heading 9" w:semiHidden="1" w:uiPriority="9" w:unhideWhenUsed="1" w:qFormat="1"/>
-    <w:lsdException w:name="index 1" w:semiHidden="1" w:unhideWhenUsed="1"/>
-    <w:lsdException w:name="index 2" w:semiHidden="1" w:unhideWhenUsed="1"/>
-    <w:lsdException w:name="index 3" w:semiHidden="1" w:unhideWhenUsed="1"/>
-    <w:lsdException w:name="index 4" w:semiHidden="1" w:unhideWhenUsed="1"/>
-    <w:lsdException w:name="index 5" w:semiHidden="1" w:unhideWhenUsed="1"/>
-    <w:lsdException w:name="index 6" w:semiHidden="1" w:unhideWhenUsed="1"/>
-    <w:lsdException w:name="index 7" w:semiHidden="1" w:unhideWhenUsed="1"/>
-    <w:lsdException w:name="index 8" w:semiHidden="1" w:unhideWhenUsed="1"/>
-    <w:lsdException w:name="index 9" w:semiHidden="1" w:unhideWhenUsed="1"/>
-    <w:lsdException w:name="toc 1" w:semiHidden="1" w:uiPriority="39" w:unhideWhenUsed="1"/>
-    <w:lsdException w:name="toc 2" w:semiHidden="1" w:uiPriority="39" w:unhideWhenUsed="1"/>
-    <w:lsdException w:name="toc 3" w:semiHidden="1" w:uiPriority="39" w:unhideWhenUsed="1"/>
-    <w:lsdException w:name="toc 4" w:semiHidden="1" w:uiPriority="39" w:unhideWhenUsed="1"/>
-    <w:lsdException w:name="toc 5" w:semiHidden="1" w:uiPriority="39" w:unhideWhenUsed="1"/>
-    <w:lsdException w:name="toc 6" w:semiHidden="1" w:uiPriority="39" w:unhideWhenUsed="1"/>
-    <w:lsdException w:name="toc 7" w:semiHidden="1" w:uiPriority="39" w:unhideWhenUsed="1"/>
-    <w:lsdException w:name="toc 8" w:semiHidden="1" w:uiPriority="39" w:unhideWhenUsed="1"/>
-    <w:lsdException w:name="toc 9" w:semiHidden="1" w:uiPriority="39" w:unhideWhenUsed="1"/>
-    <w:lsdException w:name="Normal Indent" w:semiHidden="1" w:unhideWhenUsed="1"/>
-    <w:lsdException w:name="footnote text" w:semiHidden="1" w:unhideWhenUsed="1"/>
-    <w:lsdException w:name="annotation text" w:semiHidden="1" w:unhideWhenUsed="1"/>
-    <w:lsdException w:name="header" w:semiHidden="1" w:unhideWhenUsed="1"/>
-    <w:lsdException w:name="footer" w:semiHidden="1" w:unhideWhenUsed="1"/>
-    <w:lsdException w:name="index heading" w:semiHidden="1" w:unhideWhenUsed="1"/>
-    <w:lsdException w:name="caption" w:semiHidden="1" w:uiPriority="35" w:unhideWhenUsed="1" w:qFormat="1"/>
-    <w:lsdException w:name="table of figures" w:semiHidden="1" w:unhideWhenUsed="1"/>
-    <w:lsdException w:name="envelope address" w:semiHidden="1" w:unhideWhenUsed="1"/>
-    <w:lsdException w:name="envelope return" w:semiHidden="1" w:unhideWhenUsed="1"/>
-    <w:lsdException w:name="footnote reference" w:semiHidden="1" w:unhideWhenUsed="1"/>
-    <w:lsdException w:name="annotation reference" w:semiHidden="1" w:unhideWhenUsed="1"/>
-    <w:lsdException w:name="line number" w:semiHidden="1" w:unhideWhenUsed="1"/>
-    <w:lsdException w:name="page number" w:semiHidden="1" w:unhideWhenUsed="1"/>
-    <w:lsdException w:name="endnote reference" w:semiHidden="1" w:unhideWhenUsed="1"/>
-    <w:lsdException w:name="endnote text" w:semiHidden="1" w:unhideWhenUsed="1"/>
-    <w:lsdException w:name="table of authorities" w:semiHidden="1" w:unhideWhenUsed="1"/>
-    <w:lsdException w:name="macro" w:semiHidden="1" w:unhideWhenUsed="1"/>
-    <w:lsdException w:name="toa heading" w:semiHidden="1" w:unhideWhenUsed="1"/>
-    <w:lsdException w:name="List" w:semiHidden="1" w:unhideWhenUsed="1"/>
-    <w:lsdException w:name="List Bullet" w:semiHidden="1" w:unhideWhenUsed="1"/>
-    <w:lsdException w:name="List Number" w:semiHidden="1" w:unhideWhenUsed="1"/>
-    <w:lsdException w:name="List 2" w:semiHidden="1" w:unhideWhenUsed="1"/>
-    <w:lsdException w:name="List 3" w:semiHidden="1" w:unhideWhenUsed="1"/>
-    <w:lsdException w:name="List 4" w:semiHidden="1" w:unhideWhenUsed="1"/>
-    <w:lsdException w:name="List 5" w:semiHidden="1" w:unhideWhenUsed="1"/>
-    <w:lsdException w:name="List Bullet 2" w:semiHidden="1" w:unhideWhenUsed="1"/>
-    <w:lsdException w:name="List Bullet 3" w:semiHidden="1" w:unhideWhenUsed="1"/>
-    <w:lsdException w:name="List Bullet 4" w:semiHidden="1" w:unhideWhenUsed="1"/>
-    <w:lsdException w:name="List Bullet 5" w:semiHidden="1" w:unhideWhenUsed="1"/>
-    <w:lsdException w:name="List Number 2" w:semiHidden="1" w:unhideWhenUsed="1"/>
-    <w:lsdException w:name="List Number 3" w:semiHidden="1" w:unhideWhenUsed="1"/>
-    <w:lsdException w:name="List Number 4" w:semiHidden="1" w:unhideWhenUsed="1"/>
-    <w:lsdException w:name="List Number 5" w:semiHidden="1" w:unhideWhenUsed="1"/>
-    <w:lsdException w:name="Title" w:uiPriority="10" w:qFormat="1"/>
-    <w:lsdException w:name="Closing" w:semiHidden="1" w:unhideWhenUsed="1"/>
-    <w:lsdException w:name="Signature" w:semiHidden="1" w:unhideWhenUsed="1"/>
-    <w:lsdException w:name="Default Paragraph Font" w:semiHidden="1" w:uiPriority="1" w:unhideWhenUsed="1"/>
-    <w:lsdException w:name="Body Text" w:semiHidden="1" w:unhideWhenUsed="1"/>
-    <w:lsdException w:name="Body Text Indent" w:semiHidden="1" w:unhideWhenUsed="1"/>
-    <w:lsdException w:name="List Continue" w:semiHidden="1" w:unhideWhenUsed="1"/>
-    <w:lsdException w:name="List Continue 2" w:semiHidden="1" w:unhideWhenUsed="1"/>
-    <w:lsdException w:name="List Continue 3" w:semiHidden="1" w:unhideWhenUsed="1"/>
-    <w:lsdException w:name="List Continue 4" w:semiHidden="1" w:unhideWhenUsed="1"/>
-    <w:lsdException w:name="List Continue 5" w:semiHidden="1" w:unhideWhenUsed="1"/>
-    <w:lsdException w:name="Message Header" w:semiHidden="1" w:unhideWhenUsed="1"/>
-    <w:lsdException w:name="Subtitle" w:uiPriority="11" w:qFormat="1"/>
-    <w:lsdException w:name="Salutation" w:semiHidden="1" w:unhideWhenUsed="1"/>
-    <w:lsdException w:name="Date" w:semiHidden="1" w:unhideWhenUsed="1"/>
-    <w:lsdException w:name="Body Text First Indent" w:semiHidden="1" w:unhideWhenUsed="1"/>
-    <w:lsdException w:name="Body Text First Indent 2" w:semiHidden="1" w:unhideWhenUsed="1"/>
-    <w:lsdException w:name="Note Heading" w:semiHidden="1" w:unhideWhenUsed="1"/>
-    <w:lsdException w:name="Body Text 2" w:semiHidden="1" w:unhideWhenUsed="1"/>
-    <w:lsdException w:name="Body Text 3" w:semiHidden="1" w:unhideWhenUsed="1"/>
-    <w:lsdException w:name="Body Text Indent 2" w:semiHidden="1" w:unhideWhenUsed="1"/>
-    <w:lsdException w:name="Body Text Indent 3" w:semiHidden="1" w:unhideWhenUsed="1"/>
-    <w:lsdException w:name="Block Text" w:semiHidden="1" w:unhideWhenUsed="1"/>
-    <w:lsdException w:name="Hyperlink" w:semiHidden="1" w:unhideWhenUsed="1"/>
-    <w:lsdException w:name="FollowedHyperlink" w:semiHidden="1" w:unhideWhenUsed="1"/>
-    <w:lsdException w:name="Strong" w:uiPriority="22" w:qFormat="1"/>
-    <w:lsdException w:name="Emphasis" w:uiPriority="20" w:qFormat="1"/>
-    <w:lsdException w:name="Document Map" w:semiHidden="1" w:unhideWhenUsed="1"/>
-    <w:lsdException w:name="Plain Text" w:semiHidden="1" w:unhideWhenUsed="1"/>
-    <w:lsdException w:name="E-mail Signature" w:semiHidden="1" w:unhideWhenUsed="1"/>
-    <w:lsdException w:name="HTML Top of Form" w:semiHidden="1" w:unhideWhenUsed="1"/>
-    <w:lsdException w:name="HTML Bottom of Form" w:semiHidden="1" w:unhideWhenUsed="1"/>
-    <w:lsdException w:name="Normal (Web)" w:semiHidden="1" w:unhideWhenUsed="1"/>
-    <w:lsdException w:name="HTML Acronym" w:semiHidden="1" w:unhideWhenUsed="1"/>
-    <w:lsdException w:name="HTML Address" w:semiHidden="1" w:unhideWhenUsed="1"/>
-    <w:lsdException w:name="HTML Cite" w:semiHidden="1" w:unhideWhenUsed="1"/>
-    <w:lsdException w:name="HTML Code" w:semiHidden="1" w:unhideWhenUsed="1"/>
-    <w:lsdException w:name="HTML Definition" w:semiHidden="1" w:unhideWhenUsed="1"/>
-    <w:lsdException w:name="HTML Keyboard" w:semiHidden="1" w:unhideWhenUsed="1"/>
-    <w:lsdException w:name="HTML Preformatted" w:semiHidden="1" w:unhideWhenUsed="1"/>
-    <w:lsdException w:name="HTML Sample" w:semiHidden="1" w:unhideWhenUsed="1"/>
-    <w:lsdException w:name="HTML Typewriter" w:semiHidden="1" w:unhideWhenUsed="1"/>
-    <w:lsdException w:name="HTML Variable" w:semiHidden="1" w:unhideWhenUsed="1"/>
-    <w:lsdException w:name="Normal Table" w:semiHidden="1" w:unhideWhenUsed="1"/>
-    <w:lsdException w:name="annotation subject" w:semiHidden="1" w:unhideWhenUsed="1"/>
-    <w:lsdException w:name="No List" w:semiHidden="1" w:unhideWhenUsed="1"/>
-    <w:lsdException w:name="Outline List 1" w:semiHidden="1" w:unhideWhenUsed="1"/>
-    <w:lsdException w:name="Outline List 2" w:semiHidden="1" w:unhideWhenUsed="1"/>
-    <w:lsdException w:name="Outline List 3" w:semiHidden="1" w:unhideWhenUsed="1"/>
-    <w:lsdException w:name="Table Simple 1" w:semiHidden="1" w:unhideWhenUsed="1"/>
-    <w:lsdException w:name="Table Simple 2" w:semiHidden="1" w:unhideWhenUsed="1"/>
-    <w:lsdException w:name="Table Simple 3" w:semiHidden="1" w:unhideWhenUsed="1"/>
-    <w:lsdException w:name="Table Classic 1" w:semiHidden="1" w:unhideWhenUsed="1"/>
-    <w:lsdException w:name="Table Classic 2" w:semiHidden="1" w:unhideWhenUsed="1"/>
-    <w:lsdException w:name="Table Classic 3" w:semiHidden="1" w:unhideWhenUsed="1"/>
-    <w:lsdException w:name="Table Classic 4" w:semiHidden="1" w:unhideWhenUsed="1"/>
-    <w:lsdException w:name="Table Colorful 1" w:semiHidden="1" w:unhideWhenUsed="1"/>
-    <w:lsdException w:name="Table Colorful 2" w:semiHidden="1" w:unhideWhenUsed="1"/>
-    <w:lsdException w:name="Table Colorful 3" w:semiHidden="1" w:unhideWhenUsed="1"/>
-    <w:lsdException w:name="Table Columns 1" w:semiHidden="1" w:unhideWhenUsed="1"/>
-    <w:lsdException w:name="Table Columns 2" w:semiHidden="1" w:unhideWhenUsed="1"/>
-    <w:lsdException w:name="Table Columns 3" w:semiHidden="1" w:unhideWhenUsed="1"/>
-    <w:lsdException w:name="Table Columns 4" w:semiHidden="1" w:unhideWhenUsed="1"/>
-    <w:lsdException w:name="Table Columns 5" w:semiHidden="1" w:unhideWhenUsed="1"/>
-    <w:lsdException w:name="Table Grid 1" w:semiHidden="1" w:unhideWhenUsed="1"/>
-    <w:lsdException w:name="Table Grid 2" w:semiHidden="1" w:unhideWhenUsed="1"/>
-    <w:lsdException w:name="Table Grid 3" w:semiHidden="1" w:unhideWhenUsed="1"/>
-    <w:lsdException w:name="Table Grid 4" w:semiHidden="1" w:unhideWhenUsed="1"/>
-    <w:lsdException w:name="Table Grid 5" w:semiHidden="1" w:unhideWhenUsed="1"/>
-    <w:lsdException w:name="Table Grid 6" w:semiHidden="1" w:unhideWhenUsed="1"/>
-    <w:lsdException w:name="Table Grid 7" w:semiHidden="1" w:unhideWhenUsed="1"/>
-    <w:lsdException w:name="Table Grid 8" w:semiHidden="1" w:unhideWhenUsed="1"/>
-    <w:lsdException w:name="Table List 1" w:semiHidden="1" w:unhideWhenUsed="1"/>
-    <w:lsdException w:name="Table List 2" w:semiHidden="1" w:unhideWhenUsed="1"/>
-    <w:lsdException w:name="Table List 3" w:semiHidden="1" w:unhideWhenUsed="1"/>
-    <w:lsdException w:name="Table List 4" w:semiHidden="1" w:unhideWhenUsed="1"/>
-    <w:lsdException w:name="Table List 5" w:semiHidden="1" w:unhideWhenUsed="1"/>
-    <w:lsdException w:name="Table List 6" w:semiHidden="1" w:unhideWhenUsed="1"/>
-    <w:lsdException w:name="Table List 7" w:semiHidden="1" w:unhideWhenUsed="1"/>
-    <w:lsdException w:name="Table List 8" w:semiHidden="1" w:unhideWhenUsed="1"/>
-    <w:lsdException w:name="Table 3D effects 1" w:semiHidden="1" w:unhideWhenUsed="1"/>
-    <w:lsdException w:name="Table 3D effects 2" w:semiHidden="1" w:unhideWhenUsed="1"/>
-    <w:lsdException w:name="Table 3D effects 3" w:semiHidden="1" w:unhideWhenUsed="1"/>
-    <w:lsdException w:name="Table Contemporary" w:semiHidden="1" w:unhideWhenUsed="1"/>
-    <w:lsdException w:name="Table Elegant" w:semiHidden="1" w:unhideWhenUsed="1"/>
-    <w:lsdException w:name="Table Professional" w:semiHidden="1" w:unhideWhenUsed="1"/>
-    <w:lsdException w:name="Table Subtle 1" w:semiHidden="1" w:unhideWhenUsed="1"/>
-    <w:lsdException w:name="Table Subtle 2" w:semiHidden="1" w:unhideWhenUsed="1"/>
-    <w:lsdException w:name="Table Web 1" w:semiHidden="1" w:unhideWhenUsed="1"/>
-    <w:lsdException w:name="Table Web 2" w:semiHidden="1" w:unhideWhenUsed="1"/>
-    <w:lsdException w:name="Table Web 3" w:semiHidden="1" w:unhideWhenUsed="1"/>
-    <w:lsdException w:name="Balloon Text" w:semiHidden="1" w:unhideWhenUsed="1"/>
-    <w:lsdException w:name="Table Grid" w:semiHidden="1" w:uiPriority="39" w:unhideWhenUsed="1"/>
-    <w:lsdException w:name="Table Theme" w:semiHidden="1" w:unhideWhenUsed="1"/>
-    <w:lsdException w:name="Placeholder Text" w:semiHidden="1"/>
-    <w:lsdException w:name="No Spacing" w:uiPriority="1" w:qFormat="1"/>
-    <w:lsdException w:name="Light Shading" w:uiPriority="60"/>
-    <w:lsdException w:name="Light List" w:uiPriority="61"/>
-    <w:lsdException w:name="Light Grid" w:uiPriority="62"/>
-    <w:lsdException w:name="Medium Shading 1" w:uiPriority="63"/>
-    <w:lsdException w:name="Medium Shading 2" w:uiPriority="64"/>
-    <w:lsdException w:name="Medium List 1" w:uiPriority="65"/>
-    <w:lsdException w:name="Medium List 2" w:uiPriority="66"/>
-    <w:lsdException w:name="Medium Grid 1" w:uiPriority="67"/>
-    <w:lsdException w:name="Medium Grid 2" w:uiPriority="68"/>
-    <w:lsdException w:name="Medium Grid 3" w:uiPriority="69"/>
-    <w:lsdException w:name="Dark List" w:uiPriority="70"/>
-    <w:lsdException w:name="Colorful Shading" w:uiPriority="71"/>
-    <w:lsdException w:name="Colorful List" w:uiPriority="72"/>
-    <w:lsdException w:name="Colorful Grid" w:uiPriority="73"/>
-    <w:lsdException w:name="Light Shading Accent 1" w:uiPriority="60"/>
-    <w:lsdException w:name="Light List Accent 1" w:uiPriority="61"/>
-    <w:lsdException w:name="Light Grid Accent 1" w:uiPriority="62"/>
-    <w:lsdException w:name="Medium Shading 1 Accent 1" w:uiPriority="63"/>
-    <w:lsdException w:name="Medium Shading 2 Accent 1" w:uiPriority="64"/>
-    <w:lsdException w:name="Medium List 1 Accent 1" w:uiPriority="65"/>
-    <w:lsdException w:name="Revision" w:semiHidden="1"/>
-    <w:lsdException w:name="List Paragraph" w:uiPriority="34" w:qFormat="1"/>
-    <w:lsdException w:name="Quote" w:uiPriority="29" w:qFormat="1"/>
-    <w:lsdException w:name="Intense Quote" w:uiPriority="30" w:qFormat="1"/>
-    <w:lsdException w:name="Medium List 2 Accent 1" w:uiPriority="66"/>
-    <w:lsdException w:name="Medium Grid 1 Accent 1" w:uiPriority="67"/>
-    <w:lsdException w:name="Medium Grid 2 Accent 1" w:uiPriority="68"/>
-    <w:lsdException w:name="Medium Grid 3 Accent 1" w:uiPriority="69"/>
-    <w:lsdException w:name="Dark List Accent 1" w:uiPriority="70"/>
-    <w:lsdException w:name="Colorful Shading Accent 1" w:uiPriority="71"/>
-    <w:lsdException w:name="Colorful List Accent 1" w:uiPriority="72"/>
-    <w:lsdException w:name="Colorful Grid Accent 1" w:uiPriority="73"/>
-    <w:lsdException w:name="Light Shading Accent 2" w:uiPriority="60"/>
-    <w:lsdException w:name="Light List Accent 2" w:uiPriority="61"/>
-    <w:lsdException w:name="Light Grid Accent 2" w:uiPriority="62"/>
-    <w:lsdException w:name="Medium Shading 1 Accent 2" w:uiPriority="63"/>
-    <w:lsdException w:name="Medium Shading 2 Accent 2" w:uiPriority="64"/>
-    <w:lsdException w:name="Medium List 1 Accent 2" w:uiPriority="65"/>
-    <w:lsdException w:name="Medium List 2 Accent 2" w:uiPriority="66"/>
-    <w:lsdException w:name="Medium Grid 1 Accent 2" w:uiPriority="67"/>
-    <w:lsdException w:name="Medium Grid 2 Accent 2" w:uiPriority="68"/>
-    <w:lsdException w:name="Medium Grid 3 Accent 2" w:uiPriority="69"/>
-    <w:lsdException w:name="Dark List Accent 2" w:uiPriority="70"/>
-    <w:lsdException w:name="Colorful Shading Accent 2" w:uiPriority="71"/>
-    <w:lsdException w:name="Colorful List Accent 2" w:uiPriority="72"/>
-    <w:lsdException w:name="Colorful Grid Accent 2" w:uiPriority="73"/>
-    <w:lsdException w:name="Light Shading Accent 3" w:uiPriority="60"/>
-    <w:lsdException w:name="Light List Accent 3" w:uiPriority="61"/>
-    <w:lsdException w:name="Light Grid Accent 3" w:uiPriority="62"/>
-    <w:lsdException w:name="Medium Shading 1 Accent 3" w:uiPriority="63"/>
-    <w:lsdException w:name="Medium Shading 2 Accent 3" w:uiPriority="64"/>
-    <w:lsdException w:name="Medium List 1 Accent 3" w:uiPriority="65"/>
-    <w:lsdException w:name="Medium List 2 Accent 3" w:uiPriority="66"/>
-    <w:lsdException w:name="Medium Grid 1 Accent 3" w:uiPriority="67"/>
-    <w:lsdException w:name="Medium Grid 2 Accent 3" w:uiPriority="68"/>
-    <w:lsdException w:name="Medium Grid 3 Accent 3" w:uiPriority="69"/>
-    <w:lsdException w:name="Dark List Accent 3" w:uiPriority="70"/>
-    <w:lsdException w:name="Colorful Shading Accent 3" w:uiPriority="71"/>
-    <w:lsdException w:name="Colorful List Accent 3" w:uiPriority="72"/>
-    <w:lsdException w:name="Colorful Grid Accent 3" w:uiPriority="73"/>
-    <w:lsdException w:name="Light Shading Accent 4" w:uiPriority="60"/>
-    <w:lsdException w:name="Light List Accent 4" w:uiPriority="61"/>
-    <w:lsdException w:name="Light Grid Accent 4" w:uiPriority="62"/>
-    <w:lsdException w:name="Medium Shading 1 Accent 4" w:uiPriority="63"/>
-    <w:lsdException w:name="Medium Shading 2 Accent 4" w:uiPriority="64"/>
-    <w:lsdException w:name="Medium List 1 Accent 4" w:uiPriority="65"/>
-    <w:lsdException w:name="Medium List 2 Accent 4" w:uiPriority="66"/>
-    <w:lsdException w:name="Medium Grid 1 Accent 4" w:uiPriority="67"/>
-    <w:lsdException w:name="Medium Grid 2 Accent 4" w:uiPriority="68"/>
-    <w:lsdException w:name="Medium Grid 3 Accent 4" w:uiPriority="69"/>
-    <w:lsdException w:name="Dark List Accent 4" w:uiPriority="70"/>
-    <w:lsdException w:name="Colorful Shading Accent 4" w:uiPriority="71"/>
-    <w:lsdException w:name="Colorful List Accent 4" w:uiPriority="72"/>
-    <w:lsdException w:name="Colorful Grid Accent 4" w:uiPriority="73"/>
-    <w:lsdException w:name="Light Shading Accent 5" w:uiPriority="60"/>
-    <w:lsdException w:name="Light List Accent 5" w:uiPriority="61"/>
-    <w:lsdException w:name="Light Grid Accent 5" w:uiPriority="62"/>
-    <w:lsdException w:name="Medium Shading 1 Accent 5" w:uiPriority="63"/>
-    <w:lsdException w:name="Medium Shading 2 Accent 5" w:uiPriority="64"/>
-    <w:lsdException w:name="Medium List 1 Accent 5" w:uiPriority="65"/>
-    <w:lsdException w:name="Medium List 2 Accent 5" w:uiPriority="66"/>
-    <w:lsdException w:name="Medium Grid 1 Accent 5" w:uiPriority="67"/>
-    <w:lsdException w:name="Medium Grid 2 Accent 5" w:uiPriority="68"/>
-    <w:lsdException w:name="Medium Grid 3 Accent 5" w:uiPriority="69"/>
-    <w:lsdException w:name="Dark List Accent 5" w:uiPriority="70"/>
-    <w:lsdException w:name="Colorful Shading Accent 5" w:uiPriority="71"/>
-    <w:lsdException w:name="Colorful List Accent 5" w:uiPriority="72"/>
-    <w:lsdException w:name="Colorful Grid Accent 5" w:uiPriority="73"/>
-    <w:lsdException w:name="Light Shading Accent 6" w:uiPriority="60"/>
-    <w:lsdException w:name="Light List Accent 6" w:uiPriority="61"/>
-    <w:lsdException w:name="Light Grid Accent 6" w:uiPriority="62"/>
-    <w:lsdException w:name="Medium Shading 1 Accent 6" w:uiPriority="63"/>
-    <w:lsdException w:name="Medium Shading 2 Accent 6" w:uiPriority="64"/>
-    <w:lsdException w:name="Medium List 1 Accent 6" w:uiPriority="65"/>
-    <w:lsdException w:name="Medium List 2 Accent 6" w:uiPriority="66"/>
-    <w:lsdException w:name="Medium Grid 1 Accent 6" w:uiPriority="67"/>
-    <w:lsdException w:name="Medium Grid 2 Accent 6" w:uiPriority="68"/>
-    <w:lsdException w:name="Medium Grid 3 Accent 6" w:uiPriority="69"/>
-    <w:lsdException w:name="Dark List Accent 6" w:uiPriority="70"/>
-    <w:lsdException w:name="Colorful Shading Accent 6" w:uiPriority="71"/>
-    <w:lsdException w:name="Colorful List Accent 6" w:uiPriority="72"/>
-    <w:lsdException w:name="Colorful Grid Accent 6" w:uiPriority="73"/>
-    <w:lsdException w:name="Subtle Emphasis" w:uiPriority="19" w:qFormat="1"/>
-    <w:lsdException w:name="Intense Emphasis" w:uiPriority="21" w:qFormat="1"/>
-    <w:lsdException w:name="Subtle Reference" w:uiPriority="31" w:qFormat="1"/>
-    <w:lsdException w:name="Intense Reference" w:uiPriority="32" w:qFormat="1"/>
-    <w:lsdException w:name="Book Title" w:uiPriority="33" w:qFormat="1"/>
-    <w:lsdException w:name="Bibliography" w:semiHidden="1" w:uiPriority="37" w:unhideWhenUsed="1"/>
-    <w:lsdException w:name="TOC Heading" w:semiHidden="1" w:uiPriority="39" w:unhideWhenUsed="1" w:qFormat="1"/>
-    <w:lsdException w:name="Plain Table 1" w:uiPriority="41"/>
-    <w:lsdException w:name="Plain Table 2" w:uiPriority="42"/>
-    <w:lsdException w:name="Plain Table 3" w:uiPriority="43"/>
-    <w:lsdException w:name="Plain Table 4" w:uiPriority="44"/>
-    <w:lsdException w:name="Plain Table 5" w:uiPriority="45"/>
-    <w:lsdException w:name="Grid Table Light" w:uiPriority="40"/>
-    <w:lsdException w:name="Grid Table 1 Light" w:uiPriority="46"/>
-    <w:lsdException w:name="Grid Table 2" w:uiPriority="47"/>
-    <w:lsdException w:name="Grid Table 3" w:uiPriority="48"/>
-    <w:lsdException w:name="Grid Table 4" w:uiPriority="49"/>
-    <w:lsdException w:name="Grid Table 5 Dark" w:uiPriority="50"/>
-    <w:lsdException w:name="Grid Table 6 Colorful" w:uiPriority="51"/>
-    <w:lsdException w:name="Grid Table 7 Colorful" w:uiPriority="52"/>
-    <w:lsdException w:name="Grid Table 1 Light Accent 1" w:uiPriority="46"/>
-    <w:lsdException w:name="Grid Table 2 Accent 1" w:uiPriority="47"/>
-    <w:lsdException w:name="Grid Table 3 Accent 1" w:uiPriority="48"/>
-    <w:lsdException w:name="Grid Table 4 Accent 1" w:uiPriority="49"/>
-    <w:lsdException w:name="Grid Table 5 Dark Accent 1" w:uiPriority="50"/>
-    <w:lsdException w:name="Grid Table 6 Colorful Accent 1" w:uiPriority="51"/>
-    <w:lsdException w:name="Grid Table 7 Colorful Accent 1" w:uiPriority="52"/>
-    <w:lsdException w:name="Grid Table 1 Light Accent 2" w:uiPriority="46"/>
-    <w:lsdException w:name="Grid Table 2 Accent 2" w:uiPriority="47"/>
-    <w:lsdException w:name="Grid Table 3 Accent 2" w:uiPriority="48"/>
-    <w:lsdException w:name="Grid Table 4 Accent 2" w:uiPriority="49"/>
-    <w:lsdException w:name="Grid Table 5 Dark Accent 2" w:uiPriority="50"/>
-    <w:lsdException w:name="Grid Table 6 Colorful Accent 2" w:uiPriority="51"/>
-    <w:lsdException w:name="Grid Table 7 Colorful Accent 2" w:uiPriority="52"/>
-    <w:lsdException w:name="Grid Table 1 Light Accent 3" w:uiPriority="46"/>
-    <w:lsdException w:name="Grid Table 2 Accent 3" w:uiPriority="47"/>
-    <w:lsdException w:name="Grid Table 3 Accent 3" w:uiPriority="48"/>
-    <w:lsdException w:name="Grid Table 4 Accent 3" w:uiPriority="49"/>
-    <w:lsdException w:name="Grid Table 5 Dark Accent 3" w:uiPriority="50"/>
-    <w:lsdException w:name="Grid Table 6 Colorful Accent 3" w:uiPriority="51"/>
-    <w:lsdException w:name="Grid Table 7 Colorful Accent 3" w:uiPriority="52"/>
-    <w:lsdException w:name="Grid Table 1 Light Accent 4" w:uiPriority="46"/>
-    <w:lsdException w:name="Grid Table 2 Accent 4" w:uiPriority="47"/>
-    <w:lsdException w:name="Grid Table 3 Accent 4" w:uiPriority="48"/>
-    <w:lsdException w:name="Grid Table 4 Accent 4" w:uiPriority="49"/>
-    <w:lsdException w:name="Grid Table 5 Dark Accent 4" w:uiPriority="50"/>
-    <w:lsdException w:name="Grid Table 6 Colorful Accent 4" w:uiPriority="51"/>
-    <w:lsdException w:name="Grid Table 7 Colorful Accent 4" w:uiPriority="52"/>
-    <w:lsdException w:name="Grid Table 1 Light Accent 5" w:uiPriority="46"/>
-    <w:lsdException w:name="Grid Table 2 Accent 5" w:uiPriority="47"/>
-    <w:lsdException w:name="Grid Table 3 Accent 5" w:uiPriority="48"/>
-    <w:lsdException w:name="Grid Table 4 Accent 5" w:uiPriority="49"/>
-    <w:lsdException w:name="Grid Table 5 Dark Accent 5" w:uiPriority="50"/>
-    <w:lsdException w:name="Grid Table 6 Colorful Accent 5" w:uiPriority="51"/>
-    <w:lsdException w:name="Grid Table 7 Colorful Accent 5" w:uiPriority="52"/>
-    <w:lsdException w:name="Grid Table 1 Light Accent 6" w:uiPriority="46"/>
-    <w:lsdException w:name="Grid Table 2 Accent 6" w:uiPriority="47"/>
-    <w:lsdException w:name="Grid Table 3 Accent 6" w:uiPriority="48"/>
-    <w:lsdException w:name="Grid Table 4 Accent 6" w:uiPriority="49"/>
-    <w:lsdException w:name="Grid Table 5 Dark Accent 6" w:uiPriority="50"/>
-    <w:lsdException w:name="Grid Table 6 Colorful Accent 6" w:uiPriority="51"/>
-    <w:lsdException w:name="Grid Table 7 Colorful Accent 6" w:uiPriority="52"/>
-    <w:lsdException w:name="List Table 1 Light" w:uiPriority="46"/>
-    <w:lsdException w:name="List Table 2" w:uiPriority="47"/>
-    <w:lsdException w:name="List Table 3" w:uiPriority="48"/>
-    <w:lsdException w:name="List Table 4" w:uiPriority="49"/>
-    <w:lsdException w:name="List Table 5 Dark" w:uiPriority="50"/>
-    <w:lsdException w:name="List Table 6 Colorful" w:uiPriority="51"/>
-    <w:lsdException w:name="List Table 7 Colorful" w:uiPriority="52"/>
-    <w:lsdException w:name="List Table 1 Light Accent 1" w:uiPriority="46"/>
-    <w:lsdException w:name="List Table 2 Accent 1" w:uiPriority="47"/>
-    <w:lsdException w:name="List Table 3 Accent 1" w:uiPriority="48"/>
-    <w:lsdException w:name="List Table 4 Accent 1" w:uiPriority="49"/>
-    <w:lsdException w:name="List Table 5 Dark Accent 1" w:uiPriority="50"/>
-    <w:lsdException w:name="List Table 6 Colorful Accent 1" w:uiPriority="51"/>
-    <w:lsdException w:name="List Table 7 Colorful Accent 1" w:uiPriority="52"/>
-    <w:lsdException w:name="List Table 1 Light Accent 2" w:uiPriority="46"/>
-    <w:lsdException w:name="List Table 2 Accent 2" w:uiPriority="47"/>
-    <w:lsdException w:name="List Table 3 Accent 2" w:uiPriority="48"/>
-    <w:lsdException w:name="List Table 4 Accent 2" w:uiPriority="49"/>
-    <w:lsdException w:name="List Table 5 Dark Accent 2" w:uiPriority="50"/>
-    <w:lsdException w:name="List Table 6 Colorful Accent 2" w:uiPriority="51"/>
-    <w:lsdException w:name="List Table 7 Colorful Accent 2" w:uiPriority="52"/>
-    <w:lsdException w:name="List Table 1 Light Accent 3" w:uiPriority="46"/>
-    <w:lsdException w:name="List Table 2 Accent 3" w:uiPriority="47"/>
-    <w:lsdException w:name="List Table 3 Accent 3" w:uiPriority="48"/>
-    <w:lsdException w:name="List Table 4 Accent 3" w:uiPriority="49"/>
-    <w:lsdException w:name="List Table 5 Dark Accent 3" w:uiPriority="50"/>
-    <w:lsdException w:name="List Table 6 Colorful Accent 3" w:uiPriority="51"/>
-    <w:lsdException w:name="List Table 7 Colorful Accent 3" w:uiPriority="52"/>
-    <w:lsdException w:name="List Table 1 Light Accent 4" w:uiPriority="46"/>
-    <w:lsdException w:name="List Table 2 Accent 4" w:uiPriority="47"/>
-    <w:lsdException w:name="List Table 3 Accent 4" w:uiPriority="48"/>
-    <w:lsdException w:name="List Table 4 Accent 4" w:uiPriority="49"/>
-    <w:lsdException w:name="List Table 5 Dark Accent 4" w:uiPriority="50"/>
-    <w:lsdException w:name="List Table 6 Colorful Accent 4" w:uiPriority="51"/>
-    <w:lsdException w:name="List Table 7 Colorful Accent 4" w:uiPriority="52"/>
-    <w:lsdException w:name="List Table 1 Light Accent 5" w:uiPriority="46"/>
-    <w:lsdException w:name="List Table 2 Accent 5" w:uiPriority="47"/>
-    <w:lsdException w:name="List Table 3 Accent 5" w:uiPriority="48"/>
-    <w:lsdException w:name="List Table 4 Accent 5" w:uiPriority="49"/>
-    <w:lsdException w:name="List Table 5 Dark Accent 5" w:uiPriority="50"/>
-    <w:lsdException w:name="List Table 6 Colorful Accent 5" w:uiPriority="51"/>
-    <w:lsdException w:name="List Table 7 Colorful Accent 5" w:uiPriority="52"/>
-    <w:lsdException w:name="List Table 1 Light Accent 6" w:uiPriority="46"/>
-    <w:lsdException w:name="List Table 2 Accent 6" w:uiPriority="47"/>
-    <w:lsdException w:name="List Table 3 Accent 6" w:uiPriority="48"/>
-    <w:lsdException w:name="List Table 4 Accent 6" w:uiPriority="49"/>
-    <w:lsdException w:name="List Table 5 Dark Accent 6" w:uiPriority="50"/>
-    <w:lsdException w:name="List Table 6 Colorful Accent 6" w:uiPriority="51"/>
-    <w:lsdException w:name="List Table 7 Colorful Accent 6" w:uiPriority="52"/>
-    <w:lsdException w:name="Mention" w:semiHidden="1" w:unhideWhenUsed="1"/>
-    <w:lsdException w:name="Smart Hyperlink" w:semiHidden="1" w:unhideWhenUsed="1"/>
-    <w:lsdException w:name="Hashtag" w:semiHidden="1" w:unhideWhenUsed="1"/>
-    <w:lsdException w:name="Unresolved Mention" w:semiHidden="1" w:unhideWhenUsed="1"/>
-    <w:lsdException w:name="Smart Link" w:semiHidden="1" w:unhideWhenUsed="1"/>
-    <w:lsdException w:name="Smart Link Error" w:semiHidden="1" w:unhideWhenUsed="1"/>
+  <w:latentStyles w:defLockedState="0" w:defUIPriority="99" w:defSemiHidden="1" w:defUnhideWhenUsed="1" w:defQFormat="0" w:count="267">
+    <w:lsdException w:name="Normal" w:semiHidden="0" w:uiPriority="0" w:unhideWhenUsed="0" w:qFormat="1"/>
+    <w:lsdException w:name="heading 1" w:semiHidden="0" w:uiPriority="9" w:unhideWhenUsed="0" w:qFormat="1"/>
+    <w:lsdException w:name="heading 2" w:uiPriority="9" w:qFormat="1"/>
+    <w:lsdException w:name="heading 3" w:uiPriority="9" w:qFormat="1"/>
+    <w:lsdException w:name="heading 4" w:uiPriority="9" w:qFormat="1"/>
+    <w:lsdException w:name="heading 5" w:uiPriority="9" w:qFormat="1"/>
+    <w:lsdException w:name="heading 6" w:uiPriority="9" w:qFormat="1"/>
+    <w:lsdException w:name="heading 7" w:uiPriority="9" w:qFormat="1"/>
+    <w:lsdException w:name="heading 8" w:uiPriority="9" w:qFormat="1"/>
+    <w:lsdException w:name="heading 9" w:uiPriority="9" w:qFormat="1"/>
+    <w:lsdException w:name="toc 1" w:uiPriority="39"/>
+    <w:lsdException w:name="toc 2" w:uiPriority="39"/>
+    <w:lsdException w:name="toc 3" w:uiPriority="39"/>
+    <w:lsdException w:name="toc 4" w:uiPriority="39"/>
+    <w:lsdException w:name="toc 5" w:uiPriority="39"/>
+    <w:lsdException w:name="toc 6" w:uiPriority="39"/>
+    <w:lsdException w:name="toc 7" w:uiPriority="39"/>
+    <w:lsdException w:name="toc 8" w:uiPriority="39"/>
+    <w:lsdException w:name="toc 9" w:uiPriority="39"/>
+    <w:lsdException w:name="caption" w:uiPriority="35" w:qFormat="1"/>
+    <w:lsdException w:name="Title" w:semiHidden="0" w:uiPriority="10" w:unhideWhenUsed="0" w:qFormat="1"/>
+    <w:lsdException w:name="Default Paragraph Font" w:uiPriority="1"/>
+    <w:lsdException w:name="Subtitle" w:semiHidden="0" w:uiPriority="11" w:unhideWhenUsed="0" w:qFormat="1"/>
+    <w:lsdException w:name="Strong" w:semiHidden="0" w:uiPriority="22" w:unhideWhenUsed="0" w:qFormat="1"/>
+    <w:lsdException w:name="Emphasis" w:semiHidden="0" w:uiPriority="20" w:unhideWhenUsed="0" w:qFormat="1"/>
+    <w:lsdException w:name="Table Grid" w:uiPriority="39"/>
+    <w:lsdException w:name="Placeholder Text" w:unhideWhenUsed="0"/>
+    <w:lsdException w:name="No Spacing" w:semiHidden="0" w:uiPriority="1" w:unhideWhenUsed="0" w:qFormat="1"/>
+    <w:lsdException w:name="Light Shading" w:semiHidden="0" w:uiPriority="60" w:unhideWhenUsed="0"/>
+    <w:lsdException w:name="Light List" w:semiHidden="0" w:uiPriority="61" w:unhideWhenUsed="0"/>
+    <w:lsdException w:name="Light Grid" w:semiHidden="0" w:uiPriority="62" w:unhideWhenUsed="0"/>
+    <w:lsdException w:name="Medium Shading 1" w:semiHidden="0" w:uiPriority="63" w:unhideWhenUsed="0"/>
+    <w:lsdException w:name="Medium Shading 2" w:semiHidden="0" w:uiPriority="64" w:unhideWhenUsed="0"/>
+    <w:lsdException w:name="Medium List 1" w:semiHidden="0" w:uiPriority="65" w:unhideWhenUsed="0"/>
+    <w:lsdException w:name="Medium List 2" w:semiHidden="0" w:uiPriority="66" w:unhideWhenUsed="0"/>
+    <w:lsdException w:name="Medium Grid 1" w:semiHidden="0" w:uiPriority="67" w:unhideWhenUsed="0"/>
+    <w:lsdException w:name="Medium Grid 2" w:semiHidden="0" w:uiPriority="68" w:unhideWhenUsed="0"/>
+    <w:lsdException w:name="Medium Grid 3" w:semiHidden="0" w:uiPriority="69" w:unhideWhenUsed="0"/>
+    <w:lsdException w:name="Dark List" w:semiHidden="0" w:uiPriority="70" w:unhideWhenUsed="0"/>
+    <w:lsdException w:name="Colorful Shading" w:semiHidden="0" w:uiPriority="71" w:unhideWhenUsed="0"/>
+    <w:lsdException w:name="Colorful List" w:semiHidden="0" w:uiPriority="72" w:unhideWhenUsed="0"/>
+    <w:lsdException w:name="Colorful Grid" w:semiHidden="0" w:uiPriority="73" w:unhideWhenUsed="0"/>
+    <w:lsdException w:name="Light Shading Accent 1" w:semiHidden="0" w:uiPriority="60" w:unhideWhenUsed="0"/>
+    <w:lsdException w:name="Light List Accent 1" w:semiHidden="0" w:uiPriority="61" w:unhideWhenUsed="0"/>
+    <w:lsdException w:name="Light Grid Accent 1" w:semiHidden="0" w:uiPriority="62" w:unhideWhenUsed="0"/>
+    <w:lsdException w:name="Medium Shading 1 Accent 1" w:semiHidden="0" w:uiPriority="63" w:unhideWhenUsed="0"/>
+    <w:lsdException w:name="Medium Shading 2 Accent 1" w:semiHidden="0" w:uiPriority="64" w:unhideWhenUsed="0"/>
+    <w:lsdException w:name="Medium List 1 Accent 1" w:semiHidden="0" w:uiPriority="65" w:unhideWhenUsed="0"/>
+    <w:lsdException w:name="Revision" w:unhideWhenUsed="0"/>
+    <w:lsdException w:name="List Paragraph" w:semiHidden="0" w:uiPriority="34" w:unhideWhenUsed="0" w:qFormat="1"/>
+    <w:lsdException w:name="Quote" w:semiHidden="0" w:uiPriority="29" w:unhideWhenUsed="0" w:qFormat="1"/>
+    <w:lsdException w:name="Intense Quote" w:semiHidden="0" w:uiPriority="30" w:unhideWhenUsed="0" w:qFormat="1"/>
+    <w:lsdException w:name="Medium List 2 Accent 1" w:semiHidden="0" w:uiPriority="66" w:unhideWhenUsed="0"/>
+    <w:lsdException w:name="Medium Grid 1 Accent 1" w:semiHidden="0" w:uiPriority="67" w:unhideWhenUsed="0"/>
+    <w:lsdException w:name="Medium Grid 2 Accent 1" w:semiHidden="0" w:uiPriority="68" w:unhideWhenUsed="0"/>
+    <w:lsdException w:name="Medium Grid 3 Accent 1" w:semiHidden="0" w:uiPriority="69" w:unhideWhenUsed="0"/>
+    <w:lsdException w:name="Dark List Accent 1" w:semiHidden="0" w:uiPriority="70" w:unhideWhenUsed="0"/>
+    <w:lsdException w:name="Colorful Shading Accent 1" w:semiHidden="0" w:uiPriority="71" w:unhideWhenUsed="0"/>
+    <w:lsdException w:name="Colorful List Accent 1" w:semiHidden="0" w:uiPriority="72" w:unhideWhenUsed="0"/>
+    <w:lsdException w:name="Colorful Grid Accent 1" w:semiHidden="0" w:uiPriority="73" w:unhideWhenUsed="0"/>
+    <w:lsdException w:name="Light Shading Accent 2" w:semiHidden="0" w:uiPriority="60" w:unhideWhenUsed="0"/>
+    <w:lsdException w:name="Light List Accent 2" w:semiHidden="0" w:uiPriority="61" w:unhideWhenUsed="0"/>
+    <w:lsdException w:name="Light Grid Accent 2" w:semiHidden="0" w:uiPriority="62" w:unhideWhenUsed="0"/>
+    <w:lsdException w:name="Medium Shading 1 Accent 2" w:semiHidden="0" w:uiPriority="63" w:unhideWhenUsed="0"/>
+    <w:lsdException w:name="Medium Shading 2 Accent 2" w:semiHidden="0" w:uiPriority="64" w:unhideWhenUsed="0"/>
+    <w:lsdException w:name="Medium List 1 Accent 2" w:semiHidden="0" w:uiPriority="65" w:unhideWhenUsed="0"/>
+    <w:lsdException w:name="Medium List 2 Accent 2" w:semiHidden="0" w:uiPriority="66" w:unhideWhenUsed="0"/>
+    <w:lsdException w:name="Medium Grid 1 Accent 2" w:semiHidden="0" w:uiPriority="67" w:unhideWhenUsed="0"/>
+    <w:lsdException w:name="Medium Grid 2 Accent 2" w:semiHidden="0" w:uiPriority="68" w:unhideWhenUsed="0"/>
+    <w:lsdException w:name="Medium Grid 3 Accent 2" w:semiHidden="0" w:uiPriority="69" w:unhideWhenUsed="0"/>
+    <w:lsdException w:name="Dark List Accent 2" w:semiHidden="0" w:uiPriority="70" w:unhideWhenUsed="0"/>
+    <w:lsdException w:name="Colorful Shading Accent 2" w:semiHidden="0" w:uiPriority="71" w:unhideWhenUsed="0"/>
+    <w:lsdException w:name="Colorful List Accent 2" w:semiHidden="0" w:uiPriority="72" w:unhideWhenUsed="0"/>
+    <w:lsdException w:name="Colorful Grid Accent 2" w:semiHidden="0" w:uiPriority="73" w:unhideWhenUsed="0"/>
+    <w:lsdException w:name="Light Shading Accent 3" w:semiHidden="0" w:uiPriority="60" w:unhideWhenUsed="0"/>
+    <w:lsdException w:name="Light List Accent 3" w:semiHidden="0" w:uiPriority="61" w:unhideWhenUsed="0"/>
+    <w:lsdException w:name="Light Grid Accent 3" w:semiHidden="0" w:uiPriority="62" w:unhideWhenUsed="0"/>
+    <w:lsdException w:name="Medium Shading 1 Accent 3" w:semiHidden="0" w:uiPriority="63" w:unhideWhenUsed="0"/>
+    <w:lsdException w:name="Medium Shading 2 Accent 3" w:semiHidden="0" w:uiPriority="64" w:unhideWhenUsed="0"/>
+    <w:lsdException w:name="Medium List 1 Accent 3" w:semiHidden="0" w:uiPriority="65" w:unhideWhenUsed="0"/>
+    <w:lsdException w:name="Medium List 2 Accent 3" w:semiHidden="0" w:uiPriority="66" w:unhideWhenUsed="0"/>
+    <w:lsdException w:name="Medium Grid 1 Accent 3" w:semiHidden="0" w:uiPriority="67" w:unhideWhenUsed="0"/>
+    <w:lsdException w:name="Medium Grid 2 Accent 3" w:semiHidden="0" w:uiPriority="68" w:unhideWhenUsed="0"/>
+    <w:lsdException w:name="Medium Grid 3 Accent 3" w:semiHidden="0" w:uiPriority="69" w:unhideWhenUsed="0"/>
+    <w:lsdException w:name="Dark List Accent 3" w:semiHidden="0" w:uiPriority="70" w:unhideWhenUsed="0"/>
+    <w:lsdException w:name="Colorful Shading Accent 3" w:semiHidden="0" w:uiPriority="71" w:unhideWhenUsed="0"/>
+    <w:lsdException w:name="Colorful List Accent 3" w:semiHidden="0" w:uiPriority="72" w:unhideWhenUsed="0"/>
+    <w:lsdException w:name="Colorful Grid Accent 3" w:semiHidden="0" w:uiPriority="73" w:unhideWhenUsed="0"/>
+    <w:lsdException w:name="Light Shading Accent 4" w:semiHidden="0" w:uiPriority="60" w:unhideWhenUsed="0"/>
+    <w:lsdException w:name="Light List Accent 4" w:semiHidden="0" w:uiPriority="61" w:unhideWhenUsed="0"/>
+    <w:lsdException w:name="Light Grid Accent 4" w:semiHidden="0" w:uiPriority="62" w:unhideWhenUsed="0"/>
+    <w:lsdException w:name="Medium Shading 1 Accent 4" w:semiHidden="0" w:uiPriority="63" w:unhideWhenUsed="0"/>
+    <w:lsdException w:name="Medium Shading 2 Accent 4" w:semiHidden="0" w:uiPriority="64" w:unhideWhenUsed="0"/>
+    <w:lsdException w:name="Medium List 1 Accent 4" w:semiHidden="0" w:uiPriority="65" w:unhideWhenUsed="0"/>
+    <w:lsdException w:name="Medium List 2 Accent 4" w:semiHidden="0" w:uiPriority="66" w:unhideWhenUsed="0"/>
+    <w:lsdException w:name="Medium Grid 1 Accent 4" w:semiHidden="0" w:uiPriority="67" w:unhideWhenUsed="0"/>
+    <w:lsdException w:name="Medium Grid 2 Accent 4" w:semiHidden="0" w:uiPriority="68" w:unhideWhenUsed="0"/>
+    <w:lsdException w:name="Medium Grid 3 Accent 4" w:semiHidden="0" w:uiPriority="69" w:unhideWhenUsed="0"/>
+    <w:lsdException w:name="Dark List Accent 4" w:semiHidden="0" w:uiPriority="70" w:unhideWhenUsed="0"/>
+    <w:lsdException w:name="Colorful Shading Accent 4" w:semiHidden="0" w:uiPriority="71" w:unhideWhenUsed="0"/>
+    <w:lsdException w:name="Colorful List Accent 4" w:semiHidden="0" w:uiPriority="72" w:unhideWhenUsed="0"/>
+    <w:lsdException w:name="Colorful Grid Accent 4" w:semiHidden="0" w:uiPriority="73" w:unhideWhenUsed="0"/>
+    <w:lsdException w:name="Light Shading Accent 5" w:semiHidden="0" w:uiPriority="60" w:unhideWhenUsed="0"/>
+    <w:lsdException w:name="Light List Accent 5" w:semiHidden="0" w:uiPriority="61" w:unhideWhenUsed="0"/>
+    <w:lsdException w:name="Light Grid Accent 5" w:semiHidden="0" w:uiPriority="62" w:unhideWhenUsed="0"/>
+    <w:lsdException w:name="Medium Shading 1 Accent 5" w:semiHidden="0" w:uiPriority="63" w:unhideWhenUsed="0"/>
+    <w:lsdException w:name="Medium Shading 2 Accent 5" w:semiHidden="0" w:uiPriority="64" w:unhideWhenUsed="0"/>
+    <w:lsdException w:name="Medium List 1 Accent 5" w:semiHidden="0" w:uiPriority="65" w:unhideWhenUsed="0"/>
+    <w:lsdException w:name="Medium List 2 Accent 5" w:semiHidden="0" w:uiPriority="66" w:unhideWhenUsed="0"/>
+    <w:lsdException w:name="Medium Grid 1 Accent 5" w:semiHidden="0" w:uiPriority="67" w:unhideWhenUsed="0"/>
+    <w:lsdException w:name="Medium Grid 2 Accent 5" w:semiHidden="0" w:uiPriority="68" w:unhideWhenUsed="0"/>
+    <w:lsdException w:name="Medium Grid 3 Accent 5" w:semiHidden="0" w:uiPriority="69" w:unhideWhenUsed="0"/>
+    <w:lsdException w:name="Dark List Accent 5" w:semiHidden="0" w:uiPriority="70" w:unhideWhenUsed="0"/>
+    <w:lsdException w:name="Colorful Shading Accent 5" w:semiHidden="0" w:uiPriority="71" w:unhideWhenUsed="0"/>
+    <w:lsdException w:name="Colorful List Accent 5" w:semiHidden="0" w:uiPriority="72" w:unhideWhenUsed="0"/>
+    <w:lsdException w:name="Colorful Grid Accent 5" w:semiHidden="0" w:uiPriority="73" w:unhideWhenUsed="0"/>
+    <w:lsdException w:name="Light Shading Accent 6" w:semiHidden="0" w:uiPriority="60" w:unhideWhenUsed="0"/>
+    <w:lsdException w:name="Light List Accent 6" w:semiHidden="0" w:uiPriority="61" w:unhideWhenUsed="0"/>
+    <w:lsdException w:name="Light Grid Accent 6" w:semiHidden="0" w:uiPriority="62" w:unhideWhenUsed="0"/>
+    <w:lsdException w:name="Medium Shading 1 Accent 6" w:semiHidden="0" w:uiPriority="63" w:unhideWhenUsed="0"/>
+    <w:lsdException w:name="Medium Shading 2 Accent 6" w:semiHidden="0" w:uiPriority="64" w:unhideWhenUsed="0"/>
+    <w:lsdException w:name="Medium List 1 Accent 6" w:semiHidden="0" w:uiPriority="65" w:unhideWhenUsed="0"/>
+    <w:lsdException w:name="Medium List 2 Accent 6" w:semiHidden="0" w:uiPriority="66" w:unhideWhenUsed="0"/>
+    <w:lsdException w:name="Medium Grid 1 Accent 6" w:semiHidden="0" w:uiPriority="67" w:unhideWhenUsed="0"/>
+    <w:lsdException w:name="Medium Grid 2 Accent 6" w:semiHidden="0" w:uiPriority="68" w:unhideWhenUsed="0"/>
+    <w:lsdException w:name="Medium Grid 3 Accent 6" w:semiHidden="0" w:uiPriority="69" w:unhideWhenUsed="0"/>
+    <w:lsdException w:name="Dark List Accent 6" w:semiHidden="0" w:uiPriority="70" w:unhideWhenUsed="0"/>
+    <w:lsdException w:name="Colorful Shading Accent 6" w:semiHidden="0" w:uiPriority="71" w:unhideWhenUsed="0"/>
+    <w:lsdException w:name="Colorful List Accent 6" w:semiHidden="0" w:uiPriority="72" w:unhideWhenUsed="0"/>
+    <w:lsdException w:name="Colorful Grid Accent 6" w:semiHidden="0" w:uiPriority="73" w:unhideWhenUsed="0"/>
+    <w:lsdException w:name="Subtle Emphasis" w:semiHidden="0" w:uiPriority="19" w:unhideWhenUsed="0" w:qFormat="1"/>
+    <w:lsdException w:name="Intense Emphasis" w:semiHidden="0" w:uiPriority="21" w:unhideWhenUsed="0" w:qFormat="1"/>
+    <w:lsdException w:name="Subtle Reference" w:semiHidden="0" w:uiPriority="31" w:unhideWhenUsed="0" w:qFormat="1"/>
+    <w:lsdException w:name="Intense Reference" w:semiHidden="0" w:uiPriority="32" w:unhideWhenUsed="0" w:qFormat="1"/>
+    <w:lsdException w:name="Book Title" w:semiHidden="0" w:uiPriority="33" w:unhideWhenUsed="0" w:qFormat="1"/>
+    <w:lsdException w:name="Bibliography" w:uiPriority="37"/>
+    <w:lsdException w:name="TOC Heading" w:uiPriority="39" w:qFormat="1"/>
   </w:latentStyles>
   <w:style w:type="paragraph" w:default="1" w:styleId="Normal">
     <w:name w:val="Normal"/>
     <w:qFormat/>
     <w:rsid w:val="00634080"/>
   </w:style>
-  <w:style w:type="paragraph" w:styleId="Heading1">
+  <w:style w:type="paragraph" w:styleId="Titre1">
     <w:name w:val="heading 1"/>
     <w:basedOn w:val="Normal"/>
     <w:next w:val="Normal"/>
-    <w:link w:val="Heading1Char"/>
+    <w:link w:val="Titre1Car"/>
     <w:uiPriority w:val="9"/>
     <w:qFormat/>
     <w:rsid w:val="006603CD"/>
@@ -1408,11 +1066,11 @@
       <w:szCs w:val="32"/>
     </w:rPr>
   </w:style>
-  <w:style w:type="paragraph" w:styleId="Heading2">
+  <w:style w:type="paragraph" w:styleId="Titre2">
     <w:name w:val="heading 2"/>
     <w:basedOn w:val="Normal"/>
     <w:next w:val="Normal"/>
-    <w:link w:val="Heading2Char"/>
+    <w:link w:val="Titre2Car"/>
     <w:uiPriority w:val="9"/>
     <w:unhideWhenUsed/>
     <w:qFormat/>
@@ -1430,17 +1088,18 @@
       <w:szCs w:val="26"/>
     </w:rPr>
   </w:style>
-  <w:style w:type="character" w:default="1" w:styleId="DefaultParagraphFont">
+  <w:style w:type="character" w:default="1" w:styleId="Policepardfaut">
     <w:name w:val="Default Paragraph Font"/>
     <w:uiPriority w:val="1"/>
     <w:semiHidden/>
     <w:unhideWhenUsed/>
   </w:style>
-  <w:style w:type="table" w:default="1" w:styleId="TableNormal">
+  <w:style w:type="table" w:default="1" w:styleId="TableauNormal">
     <w:name w:val="Normal Table"/>
     <w:uiPriority w:val="99"/>
     <w:semiHidden/>
     <w:unhideWhenUsed/>
+    <w:qFormat/>
     <w:tblPr>
       <w:tblInd w:w="0" w:type="dxa"/>
       <w:tblCellMar>
@@ -1451,16 +1110,16 @@
       </w:tblCellMar>
     </w:tblPr>
   </w:style>
-  <w:style w:type="numbering" w:default="1" w:styleId="NoList">
+  <w:style w:type="numbering" w:default="1" w:styleId="Aucuneliste">
     <w:name w:val="No List"/>
     <w:uiPriority w:val="99"/>
     <w:semiHidden/>
     <w:unhideWhenUsed/>
   </w:style>
-  <w:style w:type="paragraph" w:styleId="Header">
+  <w:style w:type="paragraph" w:styleId="En-tte">
     <w:name w:val="header"/>
     <w:basedOn w:val="Normal"/>
-    <w:link w:val="HeaderChar"/>
+    <w:link w:val="En-tteCar"/>
     <w:uiPriority w:val="99"/>
     <w:unhideWhenUsed/>
     <w:rsid w:val="00311999"/>
@@ -1472,17 +1131,17 @@
       <w:spacing w:after="0" w:line="240" w:lineRule="auto"/>
     </w:pPr>
   </w:style>
-  <w:style w:type="character" w:customStyle="1" w:styleId="HeaderChar">
-    <w:name w:val="Header Char"/>
-    <w:basedOn w:val="DefaultParagraphFont"/>
-    <w:link w:val="Header"/>
+  <w:style w:type="character" w:customStyle="1" w:styleId="En-tteCar">
+    <w:name w:val="En-tête Car"/>
+    <w:basedOn w:val="Policepardfaut"/>
+    <w:link w:val="En-tte"/>
     <w:uiPriority w:val="99"/>
     <w:rsid w:val="00311999"/>
   </w:style>
-  <w:style w:type="paragraph" w:styleId="Footer">
+  <w:style w:type="paragraph" w:styleId="Pieddepage">
     <w:name w:val="footer"/>
     <w:basedOn w:val="Normal"/>
-    <w:link w:val="FooterChar"/>
+    <w:link w:val="PieddepageCar"/>
     <w:uiPriority w:val="99"/>
     <w:unhideWhenUsed/>
     <w:rsid w:val="00311999"/>
@@ -1494,17 +1153,17 @@
       <w:spacing w:after="0" w:line="240" w:lineRule="auto"/>
     </w:pPr>
   </w:style>
-  <w:style w:type="character" w:customStyle="1" w:styleId="FooterChar">
-    <w:name w:val="Footer Char"/>
-    <w:basedOn w:val="DefaultParagraphFont"/>
-    <w:link w:val="Footer"/>
+  <w:style w:type="character" w:customStyle="1" w:styleId="PieddepageCar">
+    <w:name w:val="Pied de page Car"/>
+    <w:basedOn w:val="Policepardfaut"/>
+    <w:link w:val="Pieddepage"/>
     <w:uiPriority w:val="99"/>
     <w:rsid w:val="00311999"/>
   </w:style>
-  <w:style w:type="character" w:customStyle="1" w:styleId="Heading1Char">
-    <w:name w:val="Heading 1 Char"/>
-    <w:basedOn w:val="DefaultParagraphFont"/>
-    <w:link w:val="Heading1"/>
+  <w:style w:type="character" w:customStyle="1" w:styleId="Titre1Car">
+    <w:name w:val="Titre 1 Car"/>
+    <w:basedOn w:val="Policepardfaut"/>
+    <w:link w:val="Titre1"/>
     <w:uiPriority w:val="9"/>
     <w:rsid w:val="006603CD"/>
     <w:rPr>
@@ -1514,10 +1173,10 @@
       <w:szCs w:val="32"/>
     </w:rPr>
   </w:style>
-  <w:style w:type="character" w:customStyle="1" w:styleId="Heading2Char">
-    <w:name w:val="Heading 2 Char"/>
-    <w:basedOn w:val="DefaultParagraphFont"/>
-    <w:link w:val="Heading2"/>
+  <w:style w:type="character" w:customStyle="1" w:styleId="Titre2Car">
+    <w:name w:val="Titre 2 Car"/>
+    <w:basedOn w:val="Policepardfaut"/>
+    <w:link w:val="Titre2"/>
     <w:uiPriority w:val="9"/>
     <w:rsid w:val="006603CD"/>
     <w:rPr>
@@ -1527,11 +1186,11 @@
       <w:szCs w:val="26"/>
     </w:rPr>
   </w:style>
-  <w:style w:type="paragraph" w:styleId="Subtitle">
+  <w:style w:type="paragraph" w:styleId="Sous-titre">
     <w:name w:val="Subtitle"/>
     <w:basedOn w:val="Normal"/>
     <w:next w:val="Normal"/>
-    <w:link w:val="SubtitleChar"/>
+    <w:link w:val="Sous-titreCar"/>
     <w:uiPriority w:val="11"/>
     <w:qFormat/>
     <w:rsid w:val="006603CD"/>
@@ -1546,10 +1205,10 @@
       <w:spacing w:val="15"/>
     </w:rPr>
   </w:style>
-  <w:style w:type="character" w:customStyle="1" w:styleId="SubtitleChar">
-    <w:name w:val="Subtitle Char"/>
-    <w:basedOn w:val="DefaultParagraphFont"/>
-    <w:link w:val="Subtitle"/>
+  <w:style w:type="character" w:customStyle="1" w:styleId="Sous-titreCar">
+    <w:name w:val="Sous-titre Car"/>
+    <w:basedOn w:val="Policepardfaut"/>
+    <w:link w:val="Sous-titre"/>
     <w:uiPriority w:val="11"/>
     <w:rsid w:val="006603CD"/>
     <w:rPr>
@@ -1558,7 +1217,7 @@
       <w:spacing w:val="15"/>
     </w:rPr>
   </w:style>
-  <w:style w:type="paragraph" w:styleId="ListParagraph">
+  <w:style w:type="paragraph" w:styleId="Paragraphedeliste">
     <w:name w:val="List Paragraph"/>
     <w:basedOn w:val="Normal"/>
     <w:uiPriority w:val="34"/>
@@ -1569,10 +1228,10 @@
       <w:contextualSpacing/>
     </w:pPr>
   </w:style>
-  <w:style w:type="paragraph" w:styleId="BalloonText">
+  <w:style w:type="paragraph" w:styleId="Textedebulles">
     <w:name w:val="Balloon Text"/>
     <w:basedOn w:val="Normal"/>
-    <w:link w:val="BalloonTextChar"/>
+    <w:link w:val="TextedebullesCar"/>
     <w:uiPriority w:val="99"/>
     <w:semiHidden/>
     <w:unhideWhenUsed/>
@@ -1586,10 +1245,10 @@
       <w:szCs w:val="16"/>
     </w:rPr>
   </w:style>
-  <w:style w:type="character" w:customStyle="1" w:styleId="BalloonTextChar">
-    <w:name w:val="Balloon Text Char"/>
-    <w:basedOn w:val="DefaultParagraphFont"/>
-    <w:link w:val="BalloonText"/>
+  <w:style w:type="character" w:customStyle="1" w:styleId="TextedebullesCar">
+    <w:name w:val="Texte de bulles Car"/>
+    <w:basedOn w:val="Policepardfaut"/>
+    <w:link w:val="Textedebulles"/>
     <w:uiPriority w:val="99"/>
     <w:semiHidden/>
     <w:rsid w:val="00247C72"/>
@@ -1891,7 +1550,7 @@
   <a:extraClrSchemeLst/>
   <a:extLst>
     <a:ext uri="{05A4C25C-085E-4340-85A3-A5531E510DB2}">
-      <thm15:themeFamily xmlns:thm15="http://schemas.microsoft.com/office/thememl/2012/main" name="Office Theme" id="{62F939B6-93AF-4DB8-9C6B-D6C7DFDC589F}" vid="{4A3C46E8-61CC-4603-A589-7422A47A8E4A}"/>
+      <thm15:themeFamily xmlns:thm15="http://schemas.microsoft.com/office/thememl/2012/main" xmlns="" name="Office Theme" id="{62F939B6-93AF-4DB8-9C6B-D6C7DFDC589F}" vid="{4A3C46E8-61CC-4603-A589-7422A47A8E4A}"/>
     </a:ext>
   </a:extLst>
 </a:theme>

</xml_diff>